<commit_message>
upgrading xcalib code to do LS fit of m and c
</commit_message>
<xml_diff>
--- a/Docs/My Docs/Thesis/Retrieval of Surface Reflectance from Aerial Imagery/Coarse surface reflectance homogenisation of aerial images - Rev3.docx
+++ b/Docs/My Docs/Thesis/Retrieval of Surface Reflectance from Aerial Imagery/Coarse surface reflectance homogenisation of aerial images - Rev3.docx
@@ -210,30 +210,30 @@
           <w:rStyle w:val="CommentReference"/>
           <w:b w:val="0"/>
         </w:rPr>
-        <w:commentReference w:id="5"/>
-      </w:r>
-      <w:commentRangeEnd w:id="6"/>
+        <w:commentReference w:id="3"/>
+      </w:r>
+      <w:commentRangeEnd w:id="4"/>
       <w:r>
         <w:rPr>
           <w:rStyle w:val="CommentReference"/>
           <w:b w:val="0"/>
         </w:rPr>
-        <w:commentReference w:id="6"/>
+        <w:commentReference w:id="4"/>
       </w:r>
       <w:r>
         <w:rPr>
           <w:rStyle w:val="CommentReference"/>
           <w:b w:val="0"/>
         </w:rPr>
-        <w:commentReference w:id="3"/>
-      </w:r>
-      <w:commentRangeEnd w:id="4"/>
+        <w:commentReference w:id="5"/>
+      </w:r>
+      <w:commentRangeEnd w:id="6"/>
       <w:r>
         <w:rPr>
           <w:rStyle w:val="CommentReference"/>
           <w:b w:val="0"/>
         </w:rPr>
-        <w:commentReference w:id="4"/>
+        <w:commentReference w:id="6"/>
       </w:r>
       <w:commentRangeEnd w:id="7"/>
       <w:r>
@@ -291,7 +291,20 @@
         <w:commentReference w:id="10"/>
       </w:r>
       <w:r>
-        <w:t xml:space="preserve">(digital mapping camera) system.  A near-concurrent MODIS nadir BRDF-adjusted reflectance image (MCD43A4) was used as the reflectance reference dataset.  The resulting DMC mosaic was compared to a near-concurrent SPOT 5 reflectance image of a portion of the same area, omitting the blue channel from the DMC mosaic due to its absence in the SPOT 5 data.  The mean absolute reflectance difference was found to be 4.2% and the mean </w:t>
+        <w:t xml:space="preserve">(digital mapping camera) system.  A near-concurrent MODIS nadir BRDF-adjusted reflectance image (MCD43A4) was used as the reflectance reference dataset.  The resulting DMC mosaic was compared to a near-concurrent SPOT 5 reflectance image of a portion of the same area, omitting the blue channel from the DMC mosaic due to its absence in the SPOT 5 data.  The mean absolute reflectance difference was found to be </w:t>
+      </w:r>
+      <w:ins w:id="11" w:author="dugalh" w:date="2018-03-29T14:03:00Z">
+        <w:r>
+          <w:t>3.43</w:t>
+        </w:r>
+      </w:ins>
+      <w:del w:id="12" w:author="dugalh" w:date="2018-03-29T14:03:00Z">
+        <w:r>
+          <w:delText>4.2</w:delText>
+        </w:r>
+      </w:del>
+      <w:r>
+        <w:t xml:space="preserve">% and the mean </w:t>
       </w:r>
       <w:r>
         <w:rPr>
@@ -306,32 +319,45 @@
         <w:t>2</w:t>
       </w:r>
       <w:r>
-        <w:t xml:space="preserve"> coefficient over the bands was 0.72.  </w:t>
-      </w:r>
-      <w:commentRangeStart w:id="11"/>
+        <w:t xml:space="preserve"> coefficient over the bands was 0.</w:t>
+      </w:r>
+      <w:ins w:id="13" w:author="dugalh" w:date="2018-03-29T14:03:00Z">
+        <w:r>
+          <w:t>84</w:t>
+        </w:r>
+      </w:ins>
+      <w:del w:id="14" w:author="dugalh" w:date="2018-03-29T14:03:00Z">
+        <w:r>
+          <w:delText>72</w:delText>
+        </w:r>
+      </w:del>
+      <w:r>
+        <w:t xml:space="preserve">.  </w:t>
+      </w:r>
+      <w:commentRangeStart w:id="15"/>
       <w:r>
         <w:t>The technique allows the production of seamless mosaics corrected for coarse scale atmospheric and bidirectional reflectance distribution function (</w:t>
       </w:r>
-      <w:commentRangeStart w:id="12"/>
+      <w:commentRangeStart w:id="16"/>
       <w:r>
         <w:t>BRDF</w:t>
       </w:r>
-      <w:commentRangeEnd w:id="12"/>
+      <w:commentRangeEnd w:id="16"/>
       <w:r>
         <w:rPr>
           <w:rStyle w:val="CommentReference"/>
         </w:rPr>
-        <w:commentReference w:id="12"/>
+        <w:commentReference w:id="16"/>
       </w:r>
       <w:r>
         <w:t xml:space="preserve">) effects and does not require spectral measurements of field sites or placement of known reflectance targets.  </w:t>
       </w:r>
-      <w:commentRangeEnd w:id="11"/>
+      <w:commentRangeEnd w:id="15"/>
       <w:r>
         <w:rPr>
           <w:rStyle w:val="CommentReference"/>
         </w:rPr>
-        <w:commentReference w:id="11"/>
+        <w:commentReference w:id="15"/>
       </w:r>
       <w:r>
         <w:t>The accuracy of corrections is limited by the resolution of the reference image, which is generally significantly coarser than VHR imagery.  The method cannot correct for small scale BRDF or other variations not captured at the reference resolution.  Nevertheless, results show a significant improvement in homogeneity and correlation with SPOT 5 reflectance.</w:t>
@@ -375,16 +401,16 @@
       <w:pPr>
         <w:pStyle w:val="Paragraph"/>
       </w:pPr>
-      <w:commentRangeStart w:id="13"/>
+      <w:commentRangeStart w:id="17"/>
       <w:r>
         <w:t xml:space="preserve">VHR </w:t>
       </w:r>
-      <w:commentRangeEnd w:id="13"/>
+      <w:commentRangeEnd w:id="17"/>
       <w:r>
         <w:rPr>
           <w:rStyle w:val="CommentReference"/>
         </w:rPr>
-        <w:commentReference w:id="13"/>
+        <w:commentReference w:id="17"/>
       </w:r>
       <w:r>
         <w:t>aerial and drone imagery is increasingly being used in remote sensing studies.  The high spatial resolution of these images enables analyses on a finer spatial scale than most satellite-</w:t>
@@ -654,8 +680,8 @@
       <w:r>
         <w:t>, blocks of multiple aerial images present unique challenges</w:t>
       </w:r>
-      <w:commentRangeStart w:id="14"/>
-      <w:commentRangeStart w:id="15"/>
+      <w:commentRangeStart w:id="18"/>
+      <w:commentRangeStart w:id="19"/>
       <w:r>
         <w:t xml:space="preserve">.  The large view angles of aerial imaging cameras cause the solar and viewing geometries to vary significantly within images </w:t>
       </w:r>
@@ -680,19 +706,19 @@
       <w:r>
         <w:t xml:space="preserve">.  </w:t>
       </w:r>
-      <w:commentRangeEnd w:id="14"/>
+      <w:commentRangeEnd w:id="18"/>
       <w:r>
         <w:rPr>
           <w:rStyle w:val="CommentReference"/>
         </w:rPr>
-        <w:commentReference w:id="14"/>
-      </w:r>
-      <w:commentRangeEnd w:id="15"/>
+        <w:commentReference w:id="18"/>
+      </w:r>
+      <w:commentRangeEnd w:id="19"/>
       <w:r>
         <w:rPr>
           <w:rStyle w:val="CommentReference"/>
         </w:rPr>
-        <w:commentReference w:id="15"/>
+        <w:commentReference w:id="19"/>
       </w:r>
       <w:r>
         <w:t xml:space="preserve">Aerial campaigns are usually carried out over multiple days, resulting in significant variation in BRDF and atmospheric conditions.  Each land cover also has its own unique BRDF and corrections should ideally model each of these covers separately </w:t>
@@ -1138,35 +1164,35 @@
       <w:pPr>
         <w:pStyle w:val="Heading1"/>
       </w:pPr>
-      <w:bookmarkStart w:id="16" w:name="_Ref452295690"/>
-      <w:bookmarkStart w:id="17" w:name="_Toc391220510"/>
-      <w:bookmarkStart w:id="18" w:name="_Toc394607642"/>
+      <w:bookmarkStart w:id="20" w:name="_Ref452295690"/>
+      <w:bookmarkStart w:id="21" w:name="_Toc391220510"/>
+      <w:bookmarkStart w:id="22" w:name="_Toc394607642"/>
       <w:r>
         <w:t>Methods</w:t>
       </w:r>
-      <w:bookmarkEnd w:id="16"/>
+      <w:bookmarkEnd w:id="20"/>
     </w:p>
     <w:p>
       <w:pPr>
         <w:pStyle w:val="Heading2"/>
       </w:pPr>
-      <w:bookmarkStart w:id="19" w:name="_Ref452295966"/>
-      <w:bookmarkStart w:id="20" w:name="_Ref474669339"/>
-      <w:bookmarkStart w:id="21" w:name="_Ref475359885"/>
-      <w:bookmarkEnd w:id="17"/>
-      <w:bookmarkEnd w:id="18"/>
-      <w:commentRangeStart w:id="22"/>
-      <w:commentRangeStart w:id="23"/>
+      <w:bookmarkStart w:id="23" w:name="_Ref452295966"/>
+      <w:bookmarkStart w:id="24" w:name="_Ref474669339"/>
+      <w:bookmarkStart w:id="25" w:name="_Ref475359885"/>
+      <w:bookmarkEnd w:id="21"/>
+      <w:bookmarkEnd w:id="22"/>
+      <w:commentRangeStart w:id="26"/>
+      <w:commentRangeStart w:id="27"/>
       <w:r>
         <w:t>Formulation</w:t>
       </w:r>
-      <w:bookmarkEnd w:id="19"/>
+      <w:bookmarkEnd w:id="23"/>
       <w:r>
         <w:t xml:space="preserve"> of the Local Linear Model</w:t>
       </w:r>
-      <w:bookmarkEnd w:id="20"/>
-      <w:bookmarkEnd w:id="21"/>
-      <w:commentRangeEnd w:id="22"/>
+      <w:bookmarkEnd w:id="24"/>
+      <w:bookmarkEnd w:id="25"/>
+      <w:commentRangeEnd w:id="26"/>
       <w:r>
         <w:rPr>
           <w:rStyle w:val="CommentReference"/>
@@ -1176,9 +1202,9 @@
           <w:i w:val="0"/>
           <w:iCs w:val="0"/>
         </w:rPr>
-        <w:commentReference w:id="22"/>
-      </w:r>
-      <w:commentRangeEnd w:id="23"/>
+        <w:commentReference w:id="26"/>
+      </w:r>
+      <w:commentRangeEnd w:id="27"/>
       <w:r>
         <w:rPr>
           <w:rStyle w:val="CommentReference"/>
@@ -1188,7 +1214,7 @@
           <w:i w:val="0"/>
           <w:iCs w:val="0"/>
         </w:rPr>
-        <w:commentReference w:id="23"/>
+        <w:commentReference w:id="27"/>
       </w:r>
     </w:p>
     <w:p>
@@ -1530,8 +1556,8 @@
               <w:pStyle w:val="Displayedequation"/>
               <w:jc w:val="right"/>
             </w:pPr>
-            <w:bookmarkStart w:id="24" w:name="_Ref389744231"/>
-            <w:bookmarkStart w:id="25" w:name="_Ref389744177"/>
+            <w:bookmarkStart w:id="28" w:name="_Ref389744231"/>
+            <w:bookmarkStart w:id="29" w:name="_Ref389744177"/>
             <w:r>
               <w:t>(</w:t>
             </w:r>
@@ -1553,13 +1579,13 @@
             <w:r>
               <w:fldChar w:fldCharType="end"/>
             </w:r>
-            <w:bookmarkStart w:id="26" w:name="_Ref389744253"/>
-            <w:bookmarkEnd w:id="24"/>
+            <w:bookmarkStart w:id="30" w:name="_Ref389744253"/>
+            <w:bookmarkEnd w:id="28"/>
             <w:r>
               <w:t>)</w:t>
             </w:r>
-            <w:bookmarkEnd w:id="25"/>
-            <w:bookmarkEnd w:id="26"/>
+            <w:bookmarkEnd w:id="29"/>
+            <w:bookmarkEnd w:id="30"/>
           </w:p>
         </w:tc>
       </w:tr>
@@ -1568,7 +1594,7 @@
       <w:pPr>
         <w:pStyle w:val="Paragraph"/>
       </w:pPr>
-      <w:commentRangeStart w:id="27"/>
+      <w:commentRangeStart w:id="31"/>
       <w:r>
         <w:t xml:space="preserve">where </w:t>
       </w:r>
@@ -1586,12 +1612,12 @@
       <w:r>
         <w:t xml:space="preserve"> </w:t>
       </w:r>
-      <w:commentRangeEnd w:id="27"/>
+      <w:commentRangeEnd w:id="31"/>
       <w:r>
         <w:rPr>
           <w:rStyle w:val="CommentReference"/>
         </w:rPr>
-        <w:commentReference w:id="27"/>
+        <w:commentReference w:id="31"/>
       </w:r>
       <w:r>
         <w:t xml:space="preserve">is the sensor measurement, </w:t>
@@ -1876,7 +1902,7 @@
               <w:pStyle w:val="Displayedequation"/>
               <w:jc w:val="right"/>
             </w:pPr>
-            <w:bookmarkStart w:id="28" w:name="_Ref389744179"/>
+            <w:bookmarkStart w:id="32" w:name="_Ref389744179"/>
             <w:r>
               <w:t>(</w:t>
             </w:r>
@@ -1901,7 +1927,7 @@
             <w:r>
               <w:t>)</w:t>
             </w:r>
-            <w:bookmarkEnd w:id="28"/>
+            <w:bookmarkEnd w:id="32"/>
           </w:p>
         </w:tc>
       </w:tr>
@@ -1910,8 +1936,8 @@
       <w:pPr>
         <w:pStyle w:val="Paragraph"/>
       </w:pPr>
-      <w:commentRangeStart w:id="29"/>
-      <w:commentRangeStart w:id="30"/>
+      <w:commentRangeStart w:id="33"/>
+      <w:commentRangeStart w:id="34"/>
       <w:r>
         <w:t xml:space="preserve">where </w:t>
       </w:r>
@@ -1949,16 +1975,16 @@
       <w:r>
         <w:t xml:space="preserve"> is </w:t>
       </w:r>
-      <w:commentRangeStart w:id="31"/>
+      <w:commentRangeStart w:id="35"/>
       <w:r>
         <w:t>the reflectance at the sensor</w:t>
       </w:r>
-      <w:commentRangeEnd w:id="31"/>
+      <w:commentRangeEnd w:id="35"/>
       <w:r>
         <w:rPr>
           <w:rStyle w:val="CommentReference"/>
         </w:rPr>
-        <w:commentReference w:id="31"/>
+        <w:commentReference w:id="35"/>
       </w:r>
       <w:r>
         <w:t xml:space="preserve">, </w:t>
@@ -2008,19 +2034,19 @@
       <w:r>
         <w:t xml:space="preserve"> is the solar zenith angle.  </w:t>
       </w:r>
-      <w:commentRangeEnd w:id="29"/>
+      <w:commentRangeEnd w:id="33"/>
       <w:r>
         <w:rPr>
           <w:rStyle w:val="CommentReference"/>
         </w:rPr>
-        <w:commentReference w:id="29"/>
-      </w:r>
-      <w:commentRangeEnd w:id="30"/>
+        <w:commentReference w:id="33"/>
+      </w:r>
+      <w:commentRangeEnd w:id="34"/>
       <w:r>
         <w:rPr>
           <w:rStyle w:val="CommentReference"/>
         </w:rPr>
-        <w:commentReference w:id="30"/>
+        <w:commentReference w:id="34"/>
       </w:r>
       <w:r>
         <w:t xml:space="preserve">The reflectance of a uniform Lambertian surface at the sensor is described by the radiative transfer equation </w:t>
@@ -2326,7 +2352,7 @@
               <w:pStyle w:val="Displayedequation"/>
               <w:jc w:val="right"/>
             </w:pPr>
-            <w:bookmarkStart w:id="32" w:name="_Ref389738791"/>
+            <w:bookmarkStart w:id="36" w:name="_Ref389738791"/>
             <w:r>
               <w:t>(</w:t>
             </w:r>
@@ -2351,7 +2377,7 @@
             <w:r>
               <w:t>)</w:t>
             </w:r>
-            <w:bookmarkEnd w:id="32"/>
+            <w:bookmarkEnd w:id="36"/>
           </w:p>
         </w:tc>
       </w:tr>
@@ -2913,7 +2939,7 @@
               <w:pStyle w:val="Displayedequation"/>
               <w:jc w:val="right"/>
             </w:pPr>
-            <w:bookmarkStart w:id="33" w:name="_Ref389744180"/>
+            <w:bookmarkStart w:id="37" w:name="_Ref389744180"/>
             <w:r>
               <w:t>(</w:t>
             </w:r>
@@ -2938,7 +2964,7 @@
             <w:r>
               <w:t>)</w:t>
             </w:r>
-            <w:bookmarkEnd w:id="33"/>
+            <w:bookmarkEnd w:id="37"/>
           </w:p>
         </w:tc>
       </w:tr>
@@ -3150,9 +3176,9 @@
               <w:pStyle w:val="Displayedequation"/>
               <w:jc w:val="right"/>
             </w:pPr>
-            <w:bookmarkStart w:id="34" w:name="_Ref391633308"/>
-            <w:bookmarkStart w:id="35" w:name="_Ref452308124"/>
-            <w:bookmarkStart w:id="36" w:name="_Ref389750707"/>
+            <w:bookmarkStart w:id="38" w:name="_Ref391633308"/>
+            <w:bookmarkStart w:id="39" w:name="_Ref452308124"/>
+            <w:bookmarkStart w:id="40" w:name="_Ref389750707"/>
             <w:r>
               <w:t>(</w:t>
             </w:r>
@@ -3174,12 +3200,12 @@
             <w:r>
               <w:fldChar w:fldCharType="end"/>
             </w:r>
-            <w:bookmarkEnd w:id="34"/>
-            <w:bookmarkEnd w:id="35"/>
+            <w:bookmarkEnd w:id="38"/>
+            <w:bookmarkEnd w:id="39"/>
             <w:r>
               <w:t>)</w:t>
             </w:r>
-            <w:bookmarkEnd w:id="36"/>
+            <w:bookmarkEnd w:id="40"/>
           </w:p>
         </w:tc>
       </w:tr>
@@ -3656,7 +3682,7 @@
               <w:pStyle w:val="Displayedequation"/>
               <w:jc w:val="right"/>
             </w:pPr>
-            <w:bookmarkStart w:id="37" w:name="_Ref389903441"/>
+            <w:bookmarkStart w:id="41" w:name="_Ref389903441"/>
             <w:r>
               <w:t>(</w:t>
             </w:r>
@@ -3681,7 +3707,7 @@
             <w:r>
               <w:t>)</w:t>
             </w:r>
-            <w:bookmarkEnd w:id="37"/>
+            <w:bookmarkEnd w:id="41"/>
           </w:p>
         </w:tc>
       </w:tr>
@@ -3725,12 +3751,12 @@
       <w:pPr>
         <w:pStyle w:val="Heading2"/>
       </w:pPr>
-      <w:bookmarkStart w:id="38" w:name="_Ref474690141"/>
+      <w:bookmarkStart w:id="42" w:name="_Ref474690141"/>
       <w:r>
         <w:lastRenderedPageBreak/>
         <w:t>Parameter Estimation</w:t>
       </w:r>
-      <w:bookmarkEnd w:id="38"/>
+      <w:bookmarkEnd w:id="42"/>
     </w:p>
     <w:p>
       <w:pPr>
@@ -3844,24 +3870,24 @@
       <w:r>
         <w:t xml:space="preserve">, for the aerial sensor, are found for each pixel of the reference image inside </w:t>
       </w:r>
-      <w:commentRangeStart w:id="39"/>
-      <w:commentRangeStart w:id="40"/>
+      <w:commentRangeStart w:id="43"/>
+      <w:commentRangeStart w:id="44"/>
       <w:r>
         <w:t>a sliding window</w:t>
       </w:r>
-      <w:commentRangeEnd w:id="39"/>
+      <w:commentRangeEnd w:id="43"/>
       <w:r>
         <w:rPr>
           <w:rStyle w:val="CommentReference"/>
         </w:rPr>
-        <w:commentReference w:id="39"/>
-      </w:r>
-      <w:commentRangeEnd w:id="40"/>
+        <w:commentReference w:id="43"/>
+      </w:r>
+      <w:commentRangeEnd w:id="44"/>
       <w:r>
         <w:rPr>
           <w:rStyle w:val="CommentReference"/>
         </w:rPr>
-        <w:commentReference w:id="40"/>
+        <w:commentReference w:id="44"/>
       </w:r>
       <w:r>
         <w:t xml:space="preserve">.  Equation </w:t>
@@ -4466,7 +4492,7 @@
               <w:pStyle w:val="Displayedequation"/>
               <w:jc w:val="right"/>
             </w:pPr>
-            <w:bookmarkStart w:id="41" w:name="_Ref486611282"/>
+            <w:bookmarkStart w:id="45" w:name="_Ref486611282"/>
             <w:r>
               <w:t>(</w:t>
             </w:r>
@@ -4488,7 +4514,7 @@
             <w:r>
               <w:fldChar w:fldCharType="end"/>
             </w:r>
-            <w:bookmarkEnd w:id="41"/>
+            <w:bookmarkEnd w:id="45"/>
             <w:r>
               <w:t>)</w:t>
             </w:r>
@@ -4703,7 +4729,7 @@
               <w:pStyle w:val="Displayedequation"/>
               <w:jc w:val="right"/>
             </w:pPr>
-            <w:bookmarkStart w:id="42" w:name="_Ref474522859"/>
+            <w:bookmarkStart w:id="46" w:name="_Ref474522859"/>
             <w:r>
               <w:t>(</w:t>
             </w:r>
@@ -4728,7 +4754,7 @@
             <w:r>
               <w:t>)</w:t>
             </w:r>
-            <w:bookmarkEnd w:id="42"/>
+            <w:bookmarkEnd w:id="46"/>
           </w:p>
         </w:tc>
       </w:tr>
@@ -5120,7 +5146,7 @@
               <w:pStyle w:val="Displayedequation"/>
               <w:jc w:val="right"/>
             </w:pPr>
-            <w:bookmarkStart w:id="43" w:name="_Ref474589497"/>
+            <w:bookmarkStart w:id="47" w:name="_Ref474589497"/>
             <w:r>
               <w:t>(</w:t>
             </w:r>
@@ -5145,7 +5171,7 @@
             <w:r>
               <w:t>)</w:t>
             </w:r>
-            <w:bookmarkEnd w:id="43"/>
+            <w:bookmarkEnd w:id="47"/>
           </w:p>
         </w:tc>
       </w:tr>
@@ -5624,7 +5650,7 @@
               <w:pStyle w:val="Displayedequation"/>
               <w:jc w:val="right"/>
             </w:pPr>
-            <w:bookmarkStart w:id="44" w:name="_Ref475362606"/>
+            <w:bookmarkStart w:id="48" w:name="_Ref475362606"/>
             <w:r>
               <w:t>(</w:t>
             </w:r>
@@ -5646,7 +5672,7 @@
             <w:r>
               <w:fldChar w:fldCharType="end"/>
             </w:r>
-            <w:bookmarkEnd w:id="44"/>
+            <w:bookmarkEnd w:id="48"/>
             <w:r>
               <w:t>)</w:t>
             </w:r>
@@ -6341,7 +6367,7 @@
               <w:pStyle w:val="Displayedequation"/>
               <w:jc w:val="right"/>
             </w:pPr>
-            <w:bookmarkStart w:id="45" w:name="_Ref475625552"/>
+            <w:bookmarkStart w:id="49" w:name="_Ref475625552"/>
             <w:r>
               <w:t>(</w:t>
             </w:r>
@@ -6363,7 +6389,7 @@
             <w:r>
               <w:fldChar w:fldCharType="end"/>
             </w:r>
-            <w:bookmarkEnd w:id="45"/>
+            <w:bookmarkEnd w:id="49"/>
             <w:r>
               <w:t>)</w:t>
             </w:r>
@@ -6713,24 +6739,24 @@
       <w:pPr>
         <w:pStyle w:val="Paragraph"/>
       </w:pPr>
-      <w:commentRangeStart w:id="46"/>
-      <w:commentRangeStart w:id="47"/>
+      <w:commentRangeStart w:id="50"/>
+      <w:commentRangeStart w:id="51"/>
       <w:r>
         <w:t>The homogenisation procedure follows these steps:</w:t>
       </w:r>
-      <w:commentRangeEnd w:id="46"/>
+      <w:commentRangeEnd w:id="50"/>
       <w:r>
         <w:rPr>
           <w:rStyle w:val="CommentReference"/>
         </w:rPr>
-        <w:commentReference w:id="46"/>
-      </w:r>
-      <w:commentRangeEnd w:id="47"/>
+        <w:commentReference w:id="50"/>
+      </w:r>
+      <w:commentRangeEnd w:id="51"/>
       <w:r>
         <w:rPr>
           <w:rStyle w:val="CommentReference"/>
         </w:rPr>
-        <w:commentReference w:id="47"/>
+        <w:commentReference w:id="51"/>
       </w:r>
     </w:p>
     <w:p>
@@ -7031,56 +7057,56 @@
       <w:pPr>
         <w:pStyle w:val="Newparagraph"/>
       </w:pPr>
-      <w:commentRangeStart w:id="48"/>
-      <w:commentRangeStart w:id="49"/>
-      <w:r>
-        <w:t xml:space="preserve">Blocks of aerial surface reflectance images generated with the procedure outlined above can be mosaicked without the need for additional colour balancing or normalisation procedures to reduce seam lines.  </w:t>
-      </w:r>
-      <w:commentRangeEnd w:id="48"/>
-      <w:r>
-        <w:rPr>
-          <w:rStyle w:val="CommentReference"/>
-        </w:rPr>
-        <w:commentReference w:id="48"/>
-      </w:r>
-      <w:commentRangeEnd w:id="49"/>
-      <w:r>
-        <w:rPr>
-          <w:rStyle w:val="CommentReference"/>
-        </w:rPr>
-        <w:commentReference w:id="49"/>
-      </w:r>
-      <w:r>
-        <w:t xml:space="preserve">The pixels in overlapping areas can be chosen from any of the overlapping images.  Because a single wide swath width reference satellite image will typically cover many aerial images, the calibrated images tend to combine into a seamless mosaic.  </w:t>
-      </w:r>
-    </w:p>
-    <w:p>
-      <w:pPr>
-        <w:pStyle w:val="Newparagraph"/>
-      </w:pPr>
-      <w:r>
-        <w:t xml:space="preserve"> </w:t>
-      </w:r>
-    </w:p>
-    <w:p>
-      <w:pPr>
-        <w:pStyle w:val="Heading2"/>
-      </w:pPr>
-      <w:bookmarkStart w:id="50" w:name="_Toc448324292"/>
-      <w:bookmarkStart w:id="51" w:name="_Ref452296020"/>
       <w:commentRangeStart w:id="52"/>
       <w:commentRangeStart w:id="53"/>
-      <w:commentRangeStart w:id="54"/>
-      <w:commentRangeStart w:id="55"/>
+      <w:r>
+        <w:t xml:space="preserve">Blocks of aerial surface reflectance images generated with the procedure outlined above can be mosaicked without the need for additional colour balancing or normalisation procedures to reduce seam lines.  </w:t>
+      </w:r>
+      <w:commentRangeEnd w:id="52"/>
+      <w:r>
+        <w:rPr>
+          <w:rStyle w:val="CommentReference"/>
+        </w:rPr>
+        <w:commentReference w:id="52"/>
+      </w:r>
+      <w:commentRangeEnd w:id="53"/>
+      <w:r>
+        <w:rPr>
+          <w:rStyle w:val="CommentReference"/>
+        </w:rPr>
+        <w:commentReference w:id="53"/>
+      </w:r>
+      <w:r>
+        <w:t xml:space="preserve">The pixels in overlapping areas can be chosen from any of the overlapping images.  Because a single wide swath width reference satellite image will typically cover many aerial images, the calibrated images tend to combine into a seamless mosaic.  </w:t>
+      </w:r>
+    </w:p>
+    <w:p>
+      <w:pPr>
+        <w:pStyle w:val="Newparagraph"/>
+      </w:pPr>
+      <w:r>
+        <w:t xml:space="preserve"> </w:t>
+      </w:r>
+    </w:p>
+    <w:p>
+      <w:pPr>
+        <w:pStyle w:val="Heading2"/>
+      </w:pPr>
+      <w:bookmarkStart w:id="54" w:name="_Toc448324292"/>
+      <w:bookmarkStart w:id="55" w:name="_Ref452296020"/>
+      <w:commentRangeStart w:id="56"/>
+      <w:commentRangeStart w:id="57"/>
+      <w:commentRangeStart w:id="58"/>
+      <w:commentRangeStart w:id="59"/>
       <w:r>
         <w:t xml:space="preserve">Study Site, </w:t>
       </w:r>
-      <w:bookmarkEnd w:id="50"/>
+      <w:bookmarkEnd w:id="54"/>
       <w:r>
         <w:t>Data Collection and Preparation</w:t>
       </w:r>
-      <w:bookmarkEnd w:id="51"/>
-      <w:commentRangeEnd w:id="52"/>
+      <w:bookmarkEnd w:id="55"/>
+      <w:commentRangeEnd w:id="56"/>
       <w:r>
         <w:rPr>
           <w:rStyle w:val="CommentReference"/>
@@ -7090,11 +7116,11 @@
           <w:i w:val="0"/>
           <w:iCs w:val="0"/>
         </w:rPr>
-        <w:commentReference w:id="52"/>
-      </w:r>
-      <w:commentRangeEnd w:id="53"/>
-      <w:commentRangeEnd w:id="54"/>
-      <w:commentRangeEnd w:id="55"/>
+        <w:commentReference w:id="56"/>
+      </w:r>
+      <w:commentRangeEnd w:id="57"/>
+      <w:commentRangeEnd w:id="58"/>
+      <w:commentRangeEnd w:id="59"/>
       <w:r>
         <w:rPr>
           <w:rStyle w:val="CommentReference"/>
@@ -7104,7 +7130,7 @@
           <w:i w:val="0"/>
           <w:iCs w:val="0"/>
         </w:rPr>
-        <w:commentReference w:id="54"/>
+        <w:commentReference w:id="57"/>
       </w:r>
       <w:r>
         <w:rPr>
@@ -7115,7 +7141,7 @@
           <w:i w:val="0"/>
           <w:iCs w:val="0"/>
         </w:rPr>
-        <w:commentReference w:id="53"/>
+        <w:commentReference w:id="58"/>
       </w:r>
       <w:r>
         <w:rPr>
@@ -7126,7 +7152,7 @@
           <w:i w:val="0"/>
           <w:iCs w:val="0"/>
         </w:rPr>
-        <w:commentReference w:id="55"/>
+        <w:commentReference w:id="59"/>
       </w:r>
     </w:p>
     <w:p>
@@ -7200,7 +7226,7 @@
       <w:r>
         <w:t>[</w:t>
       </w:r>
-      <w:bookmarkStart w:id="56" w:name="_Ref453082334"/>
+      <w:bookmarkStart w:id="60" w:name="_Ref453082334"/>
       <w:r>
         <w:t xml:space="preserve">Figure </w:t>
       </w:r>
@@ -7222,7 +7248,7 @@
       <w:r>
         <w:fldChar w:fldCharType="end"/>
       </w:r>
-      <w:bookmarkEnd w:id="56"/>
+      <w:bookmarkEnd w:id="60"/>
       <w:r>
         <w:t>. Study area orientation map]</w:t>
       </w:r>
@@ -7266,16 +7292,16 @@
       <w:r>
         <w:t xml:space="preserve">.  </w:t>
       </w:r>
-      <w:commentRangeStart w:id="57"/>
+      <w:commentRangeStart w:id="61"/>
       <w:r>
         <w:t xml:space="preserve">The peak overlap between the sensors is good in all bands, with the exception of NIR. </w:t>
       </w:r>
-      <w:commentRangeEnd w:id="57"/>
+      <w:commentRangeEnd w:id="61"/>
       <w:r>
         <w:rPr>
           <w:rStyle w:val="CommentReference"/>
         </w:rPr>
-        <w:commentReference w:id="57"/>
+        <w:commentReference w:id="61"/>
       </w:r>
       <w:r>
         <w:t xml:space="preserve"> </w:t>
@@ -7295,7 +7321,7 @@
       <w:r>
         <w:t>[</w:t>
       </w:r>
-      <w:bookmarkStart w:id="58" w:name="_Ref452304563"/>
+      <w:bookmarkStart w:id="62" w:name="_Ref452304563"/>
       <w:r>
         <w:t xml:space="preserve">Figure </w:t>
       </w:r>
@@ -7317,7 +7343,7 @@
       <w:r>
         <w:fldChar w:fldCharType="end"/>
       </w:r>
-      <w:bookmarkEnd w:id="58"/>
+      <w:bookmarkEnd w:id="62"/>
       <w:r>
         <w:t xml:space="preserve">. DMC’s and MODIS’s </w:t>
       </w:r>
@@ -7794,11 +7820,11 @@
       <w:pPr>
         <w:pStyle w:val="Heading2"/>
       </w:pPr>
-      <w:bookmarkStart w:id="59" w:name="_Ref486590748"/>
+      <w:bookmarkStart w:id="63" w:name="_Ref486590748"/>
       <w:r>
         <w:t>Linearity of Band Averaged Values</w:t>
       </w:r>
-      <w:bookmarkEnd w:id="59"/>
+      <w:bookmarkEnd w:id="63"/>
       <w:r>
         <w:t xml:space="preserve"> </w:t>
       </w:r>
@@ -7935,14 +7961,14 @@
         <w:pStyle w:val="Heading2"/>
         <w:keepLines/>
       </w:pPr>
-      <w:bookmarkStart w:id="60" w:name="_Ref452296021"/>
-      <w:commentRangeStart w:id="61"/>
-      <w:commentRangeStart w:id="62"/>
+      <w:bookmarkStart w:id="64" w:name="_Ref452296021"/>
+      <w:commentRangeStart w:id="65"/>
+      <w:commentRangeStart w:id="66"/>
       <w:r>
         <w:t>Accuracy Assessment</w:t>
       </w:r>
-      <w:bookmarkEnd w:id="60"/>
-      <w:commentRangeEnd w:id="61"/>
+      <w:bookmarkEnd w:id="64"/>
+      <w:commentRangeEnd w:id="65"/>
       <w:r>
         <w:rPr>
           <w:rStyle w:val="CommentReference"/>
@@ -7952,9 +7978,9 @@
           <w:i w:val="0"/>
           <w:iCs w:val="0"/>
         </w:rPr>
-        <w:commentReference w:id="61"/>
-      </w:r>
-      <w:commentRangeEnd w:id="62"/>
+        <w:commentReference w:id="65"/>
+      </w:r>
+      <w:commentRangeEnd w:id="66"/>
       <w:r>
         <w:rPr>
           <w:rStyle w:val="CommentReference"/>
@@ -7964,7 +7990,7 @@
           <w:i w:val="0"/>
           <w:iCs w:val="0"/>
         </w:rPr>
-        <w:commentReference w:id="62"/>
+        <w:commentReference w:id="66"/>
       </w:r>
     </w:p>
     <w:p>
@@ -8070,8 +8096,8 @@
       <w:pPr>
         <w:pStyle w:val="Newparagraph"/>
       </w:pPr>
-      <w:commentRangeStart w:id="63"/>
-      <w:commentRangeStart w:id="64"/>
+      <w:commentRangeStart w:id="67"/>
+      <w:commentRangeStart w:id="68"/>
       <w:r>
         <w:t xml:space="preserve">To establish the relative accuracy of the corrected SPOT 5 scene, it was downsampled (by averaging) to the MODIS resolution and grid and statistically compared to the MODIS reference image using Equation </w:t>
       </w:r>
@@ -8285,7 +8311,7 @@
               <w:pStyle w:val="Displayedequation"/>
               <w:jc w:val="right"/>
             </w:pPr>
-            <w:bookmarkStart w:id="65" w:name="_Ref486267632"/>
+            <w:bookmarkStart w:id="69" w:name="_Ref486267632"/>
             <w:r>
               <w:t>(</w:t>
             </w:r>
@@ -8310,7 +8336,7 @@
             <w:r>
               <w:t>)</w:t>
             </w:r>
-            <w:bookmarkEnd w:id="65"/>
+            <w:bookmarkEnd w:id="69"/>
           </w:p>
         </w:tc>
       </w:tr>
@@ -8412,19 +8438,19 @@
       <w:r>
         <w:t xml:space="preserve"> is the difference image.   Mean absolute difference (MAD) and root mean square (RMS) statistics were found to establish a benchmark against which similar statistics for DMC homogenised mosaic could be compared. </w:t>
       </w:r>
-      <w:commentRangeEnd w:id="63"/>
+      <w:commentRangeEnd w:id="67"/>
       <w:r>
         <w:rPr>
           <w:rStyle w:val="CommentReference"/>
         </w:rPr>
-        <w:commentReference w:id="63"/>
-      </w:r>
-      <w:commentRangeEnd w:id="64"/>
+        <w:commentReference w:id="67"/>
+      </w:r>
+      <w:commentRangeEnd w:id="68"/>
       <w:r>
         <w:rPr>
           <w:rStyle w:val="CommentReference"/>
         </w:rPr>
-        <w:commentReference w:id="64"/>
+        <w:commentReference w:id="68"/>
       </w:r>
     </w:p>
     <w:p>
@@ -8531,8 +8557,8 @@
       <w:r>
         <w:t>[</w:t>
       </w:r>
-      <w:bookmarkStart w:id="66" w:name="_Ref447467040"/>
-      <w:bookmarkStart w:id="67" w:name="_Toc448324351"/>
+      <w:bookmarkStart w:id="70" w:name="_Ref447467040"/>
+      <w:bookmarkStart w:id="71" w:name="_Toc448324351"/>
       <w:r>
         <w:t xml:space="preserve">Figure </w:t>
       </w:r>
@@ -8554,11 +8580,11 @@
       <w:r>
         <w:fldChar w:fldCharType="end"/>
       </w:r>
-      <w:bookmarkEnd w:id="66"/>
+      <w:bookmarkEnd w:id="70"/>
       <w:r>
         <w:t>. SPOT 5 scene and mosaic extents</w:t>
       </w:r>
-      <w:bookmarkEnd w:id="67"/>
+      <w:bookmarkEnd w:id="71"/>
       <w:r>
         <w:t>]</w:t>
       </w:r>
@@ -8573,24 +8599,24 @@
       <w:pPr>
         <w:pStyle w:val="Heading1"/>
       </w:pPr>
-      <w:bookmarkStart w:id="68" w:name="_Ref452458445"/>
-      <w:bookmarkStart w:id="69" w:name="_Toc394607645"/>
+      <w:bookmarkStart w:id="72" w:name="_Ref452458445"/>
+      <w:bookmarkStart w:id="73" w:name="_Toc394607645"/>
       <w:r>
         <w:t>Results and Discussion</w:t>
       </w:r>
-      <w:bookmarkEnd w:id="68"/>
+      <w:bookmarkEnd w:id="72"/>
     </w:p>
     <w:p>
       <w:pPr>
         <w:pStyle w:val="Heading2"/>
       </w:pPr>
-      <w:bookmarkStart w:id="70" w:name="_Ref447456652"/>
-      <w:bookmarkStart w:id="71" w:name="_Toc448324295"/>
+      <w:bookmarkStart w:id="74" w:name="_Ref447456652"/>
+      <w:bookmarkStart w:id="75" w:name="_Toc448324295"/>
       <w:r>
         <w:t>Band Averaged Relationships</w:t>
       </w:r>
-      <w:bookmarkEnd w:id="70"/>
-      <w:bookmarkEnd w:id="71"/>
+      <w:bookmarkEnd w:id="74"/>
+      <w:bookmarkEnd w:id="75"/>
     </w:p>
     <w:p>
       <w:pPr>
@@ -8861,10 +8887,10 @@
       <w:r>
         <w:t>[</w:t>
       </w:r>
-      <w:bookmarkStart w:id="72" w:name="_Ref447457220"/>
-      <w:bookmarkStart w:id="73" w:name="_Ref452304545"/>
-      <w:bookmarkStart w:id="74" w:name="_Ref447457216"/>
-      <w:bookmarkStart w:id="75" w:name="_Toc448324353"/>
+      <w:bookmarkStart w:id="76" w:name="_Ref447457220"/>
+      <w:bookmarkStart w:id="77" w:name="_Ref452304545"/>
+      <w:bookmarkStart w:id="78" w:name="_Ref447457216"/>
+      <w:bookmarkStart w:id="79" w:name="_Toc448324353"/>
       <w:r>
         <w:t xml:space="preserve">Figure </w:t>
       </w:r>
@@ -8886,32 +8912,32 @@
       <w:r>
         <w:fldChar w:fldCharType="end"/>
       </w:r>
-      <w:bookmarkEnd w:id="72"/>
+      <w:bookmarkEnd w:id="76"/>
+      <w:bookmarkEnd w:id="77"/>
+      <w:r>
+        <w:t>. DMC vs. MODIS simulated band averaged relationship for typical surface reflectances</w:t>
+      </w:r>
+      <w:bookmarkEnd w:id="78"/>
+      <w:bookmarkEnd w:id="79"/>
+      <w:r>
+        <w:t>]</w:t>
+      </w:r>
+    </w:p>
+    <w:p>
+      <w:pPr>
+        <w:pStyle w:val="ThesisBody"/>
+      </w:pPr>
+    </w:p>
+    <w:p>
+      <w:pPr>
+        <w:pStyle w:val="Heading2"/>
+      </w:pPr>
+      <w:bookmarkStart w:id="80" w:name="_Toc448324296"/>
+      <w:r>
+        <w:t>Mosaicking</w:t>
+      </w:r>
       <w:bookmarkEnd w:id="73"/>
-      <w:r>
-        <w:t>. DMC vs. MODIS simulated band averaged relationship for typical surface reflectances</w:t>
-      </w:r>
-      <w:bookmarkEnd w:id="74"/>
-      <w:bookmarkEnd w:id="75"/>
-      <w:r>
-        <w:t>]</w:t>
-      </w:r>
-    </w:p>
-    <w:p>
-      <w:pPr>
-        <w:pStyle w:val="ThesisBody"/>
-      </w:pPr>
-    </w:p>
-    <w:p>
-      <w:pPr>
-        <w:pStyle w:val="Heading2"/>
-      </w:pPr>
-      <w:bookmarkStart w:id="76" w:name="_Toc448324296"/>
-      <w:r>
-        <w:t>Mosaicking</w:t>
-      </w:r>
-      <w:bookmarkEnd w:id="69"/>
-      <w:bookmarkEnd w:id="76"/>
+      <w:bookmarkEnd w:id="80"/>
     </w:p>
     <w:p>
       <w:pPr>
@@ -8956,11 +8982,11 @@
       <w:r>
         <w:t>[</w:t>
       </w:r>
-      <w:bookmarkStart w:id="77" w:name="_Ref389939317"/>
-      <w:bookmarkStart w:id="78" w:name="_Ref452304551"/>
-      <w:bookmarkStart w:id="79" w:name="_Toc391220527"/>
-      <w:bookmarkStart w:id="80" w:name="_Toc394582250"/>
-      <w:bookmarkStart w:id="81" w:name="_Toc448324354"/>
+      <w:bookmarkStart w:id="81" w:name="_Ref389939317"/>
+      <w:bookmarkStart w:id="82" w:name="_Ref452304551"/>
+      <w:bookmarkStart w:id="83" w:name="_Toc391220527"/>
+      <w:bookmarkStart w:id="84" w:name="_Toc394582250"/>
+      <w:bookmarkStart w:id="85" w:name="_Toc448324354"/>
       <w:r>
         <w:t xml:space="preserve">Figure </w:t>
       </w:r>
@@ -8982,14 +9008,14 @@
       <w:r>
         <w:fldChar w:fldCharType="end"/>
       </w:r>
-      <w:bookmarkEnd w:id="77"/>
-      <w:bookmarkEnd w:id="78"/>
+      <w:bookmarkEnd w:id="81"/>
+      <w:bookmarkEnd w:id="82"/>
       <w:r>
         <w:t>.  Uncalibrated mosaic on MODIS reference image background</w:t>
       </w:r>
-      <w:bookmarkEnd w:id="79"/>
-      <w:bookmarkEnd w:id="80"/>
-      <w:bookmarkEnd w:id="81"/>
+      <w:bookmarkEnd w:id="83"/>
+      <w:bookmarkEnd w:id="84"/>
+      <w:bookmarkEnd w:id="85"/>
       <w:r>
         <w:t>]</w:t>
       </w:r>
@@ -9045,8 +9071,8 @@
       <w:r>
         <w:t>[</w:t>
       </w:r>
-      <w:bookmarkStart w:id="82" w:name="_Ref452304657"/>
-      <w:bookmarkStart w:id="83" w:name="_Toc448324355"/>
+      <w:bookmarkStart w:id="86" w:name="_Ref452304657"/>
+      <w:bookmarkStart w:id="87" w:name="_Toc448324355"/>
       <w:r>
         <w:t xml:space="preserve">Figure </w:t>
       </w:r>
@@ -9068,11 +9094,11 @@
       <w:r>
         <w:fldChar w:fldCharType="end"/>
       </w:r>
-      <w:bookmarkEnd w:id="82"/>
+      <w:bookmarkEnd w:id="86"/>
       <w:r>
         <w:t>.  Homogenised mosaic on MODIS reference image background</w:t>
       </w:r>
-      <w:bookmarkEnd w:id="83"/>
+      <w:bookmarkEnd w:id="87"/>
       <w:r>
         <w:t>]</w:t>
       </w:r>
@@ -9221,8 +9247,8 @@
       <w:r>
         <w:t>[</w:t>
       </w:r>
-      <w:bookmarkStart w:id="84" w:name="_Ref447547463"/>
-      <w:bookmarkStart w:id="85" w:name="_Toc448324356"/>
+      <w:bookmarkStart w:id="88" w:name="_Ref447547463"/>
+      <w:bookmarkStart w:id="89" w:name="_Toc448324356"/>
       <w:r>
         <w:t xml:space="preserve">Figure </w:t>
       </w:r>
@@ -9244,11 +9270,11 @@
       <w:r>
         <w:fldChar w:fldCharType="end"/>
       </w:r>
-      <w:bookmarkEnd w:id="84"/>
+      <w:bookmarkEnd w:id="88"/>
       <w:r>
         <w:t>. Reduction of hot spot and seam lines, with (a) showing raw DN images including hot spot and seam lines and (b) the corrected surface reflectance image</w:t>
       </w:r>
-      <w:bookmarkEnd w:id="85"/>
+      <w:bookmarkEnd w:id="89"/>
       <w:r>
         <w:t>]</w:t>
       </w:r>
@@ -9258,12 +9284,12 @@
       <w:pPr>
         <w:pStyle w:val="Heading2"/>
       </w:pPr>
-      <w:bookmarkStart w:id="86" w:name="_Toc448324297"/>
-      <w:bookmarkStart w:id="87" w:name="_Toc394607646"/>
+      <w:bookmarkStart w:id="90" w:name="_Toc448324297"/>
+      <w:bookmarkStart w:id="91" w:name="_Toc394607646"/>
       <w:r>
         <w:t>MODIS Statistical Comparison</w:t>
       </w:r>
-      <w:bookmarkEnd w:id="86"/>
+      <w:bookmarkEnd w:id="90"/>
     </w:p>
     <w:p>
       <w:pPr>
@@ -9514,8 +9540,8 @@
       <w:r>
         <w:t>[</w:t>
       </w:r>
-      <w:bookmarkStart w:id="88" w:name="_Ref447548615"/>
-      <w:bookmarkStart w:id="89" w:name="_Toc448324357"/>
+      <w:bookmarkStart w:id="92" w:name="_Ref447548615"/>
+      <w:bookmarkStart w:id="93" w:name="_Toc448324357"/>
       <w:r>
         <w:t xml:space="preserve">Figure </w:t>
       </w:r>
@@ -9537,11 +9563,11 @@
       <w:r>
         <w:fldChar w:fldCharType="end"/>
       </w:r>
-      <w:bookmarkEnd w:id="88"/>
+      <w:bookmarkEnd w:id="92"/>
       <w:r>
         <w:t>.  DMC DN values and MODIS surface reflectance correlation</w:t>
       </w:r>
-      <w:bookmarkEnd w:id="89"/>
+      <w:bookmarkEnd w:id="93"/>
       <w:r>
         <w:t>]</w:t>
       </w:r>
@@ -9560,9 +9586,9 @@
       <w:r>
         <w:t>[</w:t>
       </w:r>
-      <w:bookmarkStart w:id="90" w:name="_Ref447546798"/>
-      <w:bookmarkStart w:id="91" w:name="_Ref452304734"/>
-      <w:bookmarkStart w:id="92" w:name="_Toc448324358"/>
+      <w:bookmarkStart w:id="94" w:name="_Ref447546798"/>
+      <w:bookmarkStart w:id="95" w:name="_Ref452304734"/>
+      <w:bookmarkStart w:id="96" w:name="_Toc448324358"/>
       <w:r>
         <w:t xml:space="preserve">Figure </w:t>
       </w:r>
@@ -9584,30 +9610,30 @@
       <w:r>
         <w:fldChar w:fldCharType="end"/>
       </w:r>
-      <w:bookmarkEnd w:id="90"/>
-      <w:bookmarkEnd w:id="91"/>
+      <w:bookmarkEnd w:id="94"/>
+      <w:bookmarkEnd w:id="95"/>
       <w:r>
         <w:t xml:space="preserve">.  </w:t>
       </w:r>
-      <w:commentRangeStart w:id="93"/>
-      <w:commentRangeStart w:id="94"/>
+      <w:commentRangeStart w:id="97"/>
+      <w:commentRangeStart w:id="98"/>
       <w:r>
         <w:t>DMC homogenised mosaic and MODIS surface reflectance correlation</w:t>
       </w:r>
-      <w:bookmarkEnd w:id="92"/>
-      <w:commentRangeEnd w:id="93"/>
+      <w:bookmarkEnd w:id="96"/>
+      <w:commentRangeEnd w:id="97"/>
       <w:r>
         <w:rPr>
           <w:rStyle w:val="CommentReference"/>
         </w:rPr>
-        <w:commentReference w:id="93"/>
-      </w:r>
-      <w:commentRangeEnd w:id="94"/>
+        <w:commentReference w:id="97"/>
+      </w:r>
+      <w:commentRangeEnd w:id="98"/>
       <w:r>
         <w:rPr>
           <w:rStyle w:val="CommentReference"/>
         </w:rPr>
-        <w:commentReference w:id="94"/>
+        <w:commentReference w:id="98"/>
       </w:r>
       <w:r>
         <w:t xml:space="preserve">] </w:t>
@@ -9627,9 +9653,9 @@
       <w:r>
         <w:t>[</w:t>
       </w:r>
-      <w:bookmarkStart w:id="95" w:name="_Ref447552510"/>
-      <w:bookmarkStart w:id="96" w:name="_Ref447552506"/>
-      <w:bookmarkStart w:id="97" w:name="_Toc448324324"/>
+      <w:bookmarkStart w:id="99" w:name="_Ref447552510"/>
+      <w:bookmarkStart w:id="100" w:name="_Ref447552506"/>
+      <w:bookmarkStart w:id="101" w:name="_Toc448324324"/>
       <w:r>
         <w:t xml:space="preserve">Table </w:t>
       </w:r>
@@ -9651,12 +9677,12 @@
       <w:r>
         <w:fldChar w:fldCharType="end"/>
       </w:r>
-      <w:bookmarkEnd w:id="95"/>
+      <w:bookmarkEnd w:id="99"/>
       <w:r>
         <w:t>.  Statistical comparison between MODIS and DMC surface reflectance images</w:t>
       </w:r>
-      <w:bookmarkEnd w:id="96"/>
-      <w:bookmarkEnd w:id="97"/>
+      <w:bookmarkEnd w:id="100"/>
+      <w:bookmarkEnd w:id="101"/>
       <w:r>
         <w:t>]</w:t>
       </w:r>
@@ -9670,12 +9696,12 @@
       <w:pPr>
         <w:pStyle w:val="Heading2"/>
       </w:pPr>
-      <w:bookmarkStart w:id="98" w:name="_Toc448324298"/>
+      <w:bookmarkStart w:id="102" w:name="_Toc448324298"/>
       <w:r>
         <w:t>SPOT 5 Statistical Comparison</w:t>
       </w:r>
-      <w:bookmarkEnd w:id="87"/>
-      <w:bookmarkEnd w:id="98"/>
+      <w:bookmarkEnd w:id="91"/>
+      <w:bookmarkEnd w:id="102"/>
     </w:p>
     <w:p>
       <w:pPr>
@@ -9992,13 +10018,34 @@
         <w:t>2</w:t>
       </w:r>
       <w:r>
-        <w:t xml:space="preserve"> values are fairly low (an average of </w:t>
-      </w:r>
-      <w:r>
-        <w:t>0.719</w:t>
-      </w:r>
-      <w:r>
-        <w:t xml:space="preserve"> over the bands) and represent, among other error sources, t</w:t>
+        <w:t xml:space="preserve"> values are </w:t>
+      </w:r>
+      <w:del w:id="103" w:author="dugalh" w:date="2018-03-29T14:05:00Z">
+        <w:r>
+          <w:delText xml:space="preserve">fairly </w:delText>
+        </w:r>
+      </w:del>
+      <w:r>
+        <w:t xml:space="preserve">low (an average of </w:t>
+      </w:r>
+      <w:r>
+        <w:t>0.</w:t>
+      </w:r>
+      <w:del w:id="104" w:author="dugalh" w:date="2018-03-29T14:05:00Z">
+        <w:r>
+          <w:delText>719</w:delText>
+        </w:r>
+        <w:r>
+          <w:delText xml:space="preserve"> </w:delText>
+        </w:r>
+      </w:del>
+      <w:ins w:id="105" w:author="dugalh" w:date="2018-03-29T14:05:00Z">
+        <w:r>
+          <w:t xml:space="preserve">84 </w:t>
+        </w:r>
+      </w:ins>
+      <w:r>
+        <w:t>over the bands) and represent, among other error sources, t</w:t>
       </w:r>
       <w:r>
         <w:t xml:space="preserve">he effect of </w:t>
@@ -10228,6 +10275,8 @@
       <w:r>
         <w:t xml:space="preserve">, these changes may not be captured at the MODIS resolution and could also be contributing to the NIR differences in these regions.  </w:t>
       </w:r>
+      <w:bookmarkStart w:id="106" w:name="_GoBack"/>
+      <w:bookmarkEnd w:id="106"/>
     </w:p>
     <w:tbl>
       <w:tblPr>
@@ -10462,10 +10511,10 @@
       <w:r>
         <w:t>[</w:t>
       </w:r>
-      <w:bookmarkStart w:id="99" w:name="_Ref391064113"/>
-      <w:bookmarkStart w:id="100" w:name="_Toc448324359"/>
-      <w:bookmarkStart w:id="101" w:name="_Toc391220531"/>
-      <w:bookmarkStart w:id="102" w:name="_Toc394582254"/>
+      <w:bookmarkStart w:id="107" w:name="_Ref391064113"/>
+      <w:bookmarkStart w:id="108" w:name="_Toc448324359"/>
+      <w:bookmarkStart w:id="109" w:name="_Toc391220531"/>
+      <w:bookmarkStart w:id="110" w:name="_Toc394582254"/>
       <w:r>
         <w:t xml:space="preserve">Figure </w:t>
       </w:r>
@@ -10487,7 +10536,7 @@
       <w:r>
         <w:fldChar w:fldCharType="end"/>
       </w:r>
-      <w:bookmarkEnd w:id="99"/>
+      <w:bookmarkEnd w:id="107"/>
       <w:r>
         <w:t>.  DMC and SPOT 5 surface reflectance comparison with</w:t>
       </w:r>
@@ -10524,9 +10573,9 @@
       <w:r>
         <w:t>image</w:t>
       </w:r>
-      <w:bookmarkEnd w:id="100"/>
-      <w:bookmarkEnd w:id="101"/>
-      <w:bookmarkEnd w:id="102"/>
+      <w:bookmarkEnd w:id="108"/>
+      <w:bookmarkEnd w:id="109"/>
+      <w:bookmarkEnd w:id="110"/>
       <w:r>
         <w:t>]</w:t>
       </w:r>
@@ -10536,10 +10585,10 @@
       <w:r>
         <w:t>[</w:t>
       </w:r>
-      <w:bookmarkStart w:id="103" w:name="_Ref447606984"/>
-      <w:bookmarkStart w:id="104" w:name="_Ref452304797"/>
-      <w:bookmarkStart w:id="105" w:name="_Ref447557093"/>
-      <w:bookmarkStart w:id="106" w:name="_Toc448324360"/>
+      <w:bookmarkStart w:id="111" w:name="_Ref447606984"/>
+      <w:bookmarkStart w:id="112" w:name="_Ref452304797"/>
+      <w:bookmarkStart w:id="113" w:name="_Ref447557093"/>
+      <w:bookmarkStart w:id="114" w:name="_Toc448324360"/>
       <w:r>
         <w:t xml:space="preserve">Figure </w:t>
       </w:r>
@@ -10561,16 +10610,16 @@
       <w:r>
         <w:fldChar w:fldCharType="end"/>
       </w:r>
-      <w:bookmarkEnd w:id="103"/>
-      <w:bookmarkEnd w:id="104"/>
+      <w:bookmarkEnd w:id="111"/>
+      <w:bookmarkEnd w:id="112"/>
       <w:r>
         <w:t xml:space="preserve">.  DMC and SPOT 5 </w:t>
       </w:r>
-      <w:bookmarkEnd w:id="105"/>
+      <w:bookmarkEnd w:id="113"/>
       <w:r>
         <w:t>RSRs</w:t>
       </w:r>
-      <w:bookmarkEnd w:id="106"/>
+      <w:bookmarkEnd w:id="114"/>
       <w:r>
         <w:t>]</w:t>
       </w:r>
@@ -10589,8 +10638,8 @@
       <w:r>
         <w:t>[</w:t>
       </w:r>
-      <w:bookmarkStart w:id="107" w:name="_Ref447612399"/>
-      <w:bookmarkStart w:id="108" w:name="_Toc448324361"/>
+      <w:bookmarkStart w:id="115" w:name="_Ref447612399"/>
+      <w:bookmarkStart w:id="116" w:name="_Toc448324361"/>
       <w:r>
         <w:t xml:space="preserve">Figure </w:t>
       </w:r>
@@ -10612,11 +10661,11 @@
       <w:r>
         <w:fldChar w:fldCharType="end"/>
       </w:r>
-      <w:bookmarkEnd w:id="107"/>
+      <w:bookmarkEnd w:id="115"/>
       <w:r>
         <w:t>.  DMC DN mosaic and SPOT 5 surface reflectance correlation</w:t>
       </w:r>
-      <w:bookmarkEnd w:id="108"/>
+      <w:bookmarkEnd w:id="116"/>
       <w:r>
         <w:t>]</w:t>
       </w:r>
@@ -10635,8 +10684,8 @@
       <w:r>
         <w:t>[</w:t>
       </w:r>
-      <w:bookmarkStart w:id="109" w:name="_Ref447612403"/>
-      <w:bookmarkStart w:id="110" w:name="_Toc448324362"/>
+      <w:bookmarkStart w:id="117" w:name="_Ref447612403"/>
+      <w:bookmarkStart w:id="118" w:name="_Toc448324362"/>
       <w:r>
         <w:t xml:space="preserve">Figure </w:t>
       </w:r>
@@ -10658,11 +10707,11 @@
       <w:r>
         <w:fldChar w:fldCharType="end"/>
       </w:r>
-      <w:bookmarkEnd w:id="109"/>
+      <w:bookmarkEnd w:id="117"/>
       <w:r>
         <w:t>.  DMC homogenised mosaic and SPOT 5 surface reflectance correlation</w:t>
       </w:r>
-      <w:bookmarkEnd w:id="110"/>
+      <w:bookmarkEnd w:id="118"/>
       <w:r>
         <w:t xml:space="preserve">] </w:t>
       </w:r>
@@ -10681,7 +10730,7 @@
       <w:r>
         <w:t>[</w:t>
       </w:r>
-      <w:bookmarkStart w:id="111" w:name="_Ref475458708"/>
+      <w:bookmarkStart w:id="119" w:name="_Ref475458708"/>
       <w:r>
         <w:t xml:space="preserve">Figure </w:t>
       </w:r>
@@ -10703,7 +10752,7 @@
       <w:r>
         <w:fldChar w:fldCharType="end"/>
       </w:r>
-      <w:bookmarkEnd w:id="111"/>
+      <w:bookmarkEnd w:id="119"/>
       <w:r>
         <w:t>.  MODIS and SPOT 5 surface reflectance correlation]</w:t>
       </w:r>
@@ -10722,7 +10771,7 @@
       <w:r>
         <w:t>[</w:t>
       </w:r>
-      <w:bookmarkStart w:id="112" w:name="_Ref475460203"/>
+      <w:bookmarkStart w:id="120" w:name="_Ref475460203"/>
       <w:r>
         <w:t xml:space="preserve">Table </w:t>
       </w:r>
@@ -10744,7 +10793,7 @@
       <w:r>
         <w:fldChar w:fldCharType="end"/>
       </w:r>
-      <w:bookmarkEnd w:id="112"/>
+      <w:bookmarkEnd w:id="120"/>
       <w:r>
         <w:t xml:space="preserve">. </w:t>
       </w:r>
@@ -10769,9 +10818,9 @@
       <w:r>
         <w:t>[</w:t>
       </w:r>
-      <w:bookmarkStart w:id="113" w:name="_Ref447556200"/>
-      <w:bookmarkStart w:id="114" w:name="_Ref452304869"/>
-      <w:bookmarkStart w:id="115" w:name="_Toc448324325"/>
+      <w:bookmarkStart w:id="121" w:name="_Ref447556200"/>
+      <w:bookmarkStart w:id="122" w:name="_Ref452304869"/>
+      <w:bookmarkStart w:id="123" w:name="_Toc448324325"/>
       <w:r>
         <w:t xml:space="preserve">Table </w:t>
       </w:r>
@@ -10793,8 +10842,8 @@
       <w:r>
         <w:fldChar w:fldCharType="end"/>
       </w:r>
-      <w:bookmarkEnd w:id="113"/>
-      <w:bookmarkEnd w:id="114"/>
+      <w:bookmarkEnd w:id="121"/>
+      <w:bookmarkEnd w:id="122"/>
       <w:r>
         <w:t>.</w:t>
       </w:r>
@@ -10804,7 +10853,7 @@
       <w:r>
         <w:t xml:space="preserve"> Statistical comparison between SPOT 5 and DMC surface reflectance images</w:t>
       </w:r>
-      <w:bookmarkEnd w:id="115"/>
+      <w:bookmarkEnd w:id="123"/>
       <w:r>
         <w:t>]</w:t>
       </w:r>
@@ -10823,8 +10872,8 @@
       <w:r>
         <w:t>[</w:t>
       </w:r>
-      <w:bookmarkStart w:id="116" w:name="_Ref475615975"/>
-      <w:bookmarkStart w:id="117" w:name="_Ref475615969"/>
+      <w:bookmarkStart w:id="124" w:name="_Ref475615975"/>
+      <w:bookmarkStart w:id="125" w:name="_Ref475615969"/>
       <w:r>
         <w:t xml:space="preserve">Figure </w:t>
       </w:r>
@@ -10846,11 +10895,11 @@
       <w:r>
         <w:fldChar w:fldCharType="end"/>
       </w:r>
-      <w:bookmarkEnd w:id="116"/>
+      <w:bookmarkEnd w:id="124"/>
       <w:r>
         <w:t>.  Comparison of DMC and SPOT 5 spectra</w:t>
       </w:r>
-      <w:bookmarkEnd w:id="117"/>
+      <w:bookmarkEnd w:id="125"/>
       <w:r>
         <w:t xml:space="preserve">] </w:t>
       </w:r>
@@ -10864,11 +10913,11 @@
       <w:pPr>
         <w:pStyle w:val="Heading1"/>
       </w:pPr>
-      <w:bookmarkStart w:id="118" w:name="_Ref452458695"/>
+      <w:bookmarkStart w:id="126" w:name="_Ref452458695"/>
       <w:r>
         <w:t>Conclusions</w:t>
       </w:r>
-      <w:bookmarkEnd w:id="118"/>
+      <w:bookmarkEnd w:id="126"/>
     </w:p>
     <w:p>
       <w:pPr>
@@ -11041,24 +11090,24 @@
       <w:pPr>
         <w:pStyle w:val="Newparagraph"/>
       </w:pPr>
-      <w:commentRangeStart w:id="119"/>
-      <w:commentRangeStart w:id="120"/>
+      <w:commentRangeStart w:id="127"/>
+      <w:commentRangeStart w:id="128"/>
       <w:r>
         <w:t xml:space="preserve">The proposed technique does not require explicit BRDF and atmospheric correction, and mosaic normalisation techniques to reduce seam lines.  </w:t>
       </w:r>
-      <w:commentRangeEnd w:id="119"/>
+      <w:commentRangeEnd w:id="127"/>
       <w:r>
         <w:rPr>
           <w:rStyle w:val="CommentReference"/>
         </w:rPr>
-        <w:commentReference w:id="119"/>
-      </w:r>
-      <w:commentRangeEnd w:id="120"/>
+        <w:commentReference w:id="127"/>
+      </w:r>
+      <w:commentRangeEnd w:id="128"/>
       <w:r>
         <w:rPr>
           <w:rStyle w:val="CommentReference"/>
         </w:rPr>
-        <w:commentReference w:id="120"/>
+        <w:commentReference w:id="128"/>
       </w:r>
       <w:r>
         <w:t xml:space="preserve">The spatially varying linear </w:t>
@@ -11131,8 +11180,8 @@
       <w:pPr>
         <w:pStyle w:val="Newparagraph"/>
       </w:pPr>
-      <w:commentRangeStart w:id="121"/>
-      <w:commentRangeStart w:id="122"/>
+      <w:commentRangeStart w:id="129"/>
+      <w:commentRangeStart w:id="130"/>
       <w:r>
         <w:t xml:space="preserve">While the results of the surface reflectance homogenisation technique were surprisingly good given the simplicity of the method, some aspects warrant further investigation.  The effects of including the offset parameter, </w:t>
       </w:r>
@@ -11167,20 +11216,20 @@
       <w:r>
         <w:t xml:space="preserve">.  Strong emphasis is placed on accurate calibration of the MISR data as its instrument captures </w:t>
       </w:r>
-      <w:commentRangeEnd w:id="121"/>
+      <w:commentRangeEnd w:id="129"/>
       <w:r>
         <w:rPr>
           <w:rStyle w:val="CommentReference"/>
         </w:rPr>
         <w:lastRenderedPageBreak/>
-        <w:commentReference w:id="121"/>
-      </w:r>
-      <w:commentRangeEnd w:id="122"/>
+        <w:commentReference w:id="129"/>
+      </w:r>
+      <w:commentRangeEnd w:id="130"/>
       <w:r>
         <w:rPr>
           <w:rStyle w:val="CommentReference"/>
         </w:rPr>
-        <w:commentReference w:id="122"/>
+        <w:commentReference w:id="130"/>
       </w:r>
       <w:r>
         <w:t xml:space="preserve">data at nine different angles, which allows a more accurate modelling of the BRDF compared to the kernel-based approach followed in the calibration of the MODIS data </w:t>
@@ -12270,7 +12319,7 @@
       <w:lnNumType w:countBy="1"/>
       <w:cols w:space="708"/>
       <w:docGrid w:linePitch="360"/>
-      <w:sectPrChange w:id="124" w:author="reviewer1" w:date="2018-03-18T19:13:00Z">
+      <w:sectPrChange w:id="131" w:author="reviewer1" w:date="2018-03-18T19:13:00Z">
         <w:sectPr>
           <w:pgMar w:top="1440" w:right="1440" w:bottom="1440" w:left="1440" w:header="708" w:footer="708" w:gutter="0"/>
           <w:lnNumType w:countBy="0"/>
@@ -12307,7 +12356,7 @@
       </w:r>
     </w:p>
   </w:comment>
-  <w:comment w:id="5" w:author="dugalh" w:date="2018-03-18T19:43:00Z" w:initials="dh">
+  <w:comment w:id="3" w:author="dugalh" w:date="2018-03-18T19:43:00Z" w:initials="dh">
     <w:p>
       <w:pPr>
         <w:pStyle w:val="CommentText"/>
@@ -12323,7 +12372,7 @@
       </w:r>
     </w:p>
   </w:comment>
-  <w:comment w:id="6" w:author="dugalh" w:date="2018-03-18T19:48:00Z" w:initials="dh">
+  <w:comment w:id="4" w:author="dugalh" w:date="2018-03-18T19:48:00Z" w:initials="dh">
     <w:p>
       <w:pPr>
         <w:pStyle w:val="CommentText"/>
@@ -12342,7 +12391,7 @@
       </w:r>
     </w:p>
   </w:comment>
-  <w:comment w:id="3" w:author="reviewer1" w:date="2018-03-17T16:33:00Z" w:initials="rev1">
+  <w:comment w:id="5" w:author="reviewer1" w:date="2018-03-17T16:33:00Z" w:initials="rev1">
     <w:p>
       <w:pPr>
         <w:pStyle w:val="CommentText"/>
@@ -12358,7 +12407,7 @@
       </w:r>
     </w:p>
   </w:comment>
-  <w:comment w:id="4" w:author="reviewer2" w:date="2018-03-18T19:32:00Z" w:initials="rev2">
+  <w:comment w:id="6" w:author="reviewer2" w:date="2018-03-18T19:32:00Z" w:initials="rev2">
     <w:p>
       <w:r>
         <w:rPr>
@@ -12443,7 +12492,7 @@
       </w:r>
     </w:p>
   </w:comment>
-  <w:comment w:id="12" w:author="reviewer1" w:date="2018-03-18T19:15:00Z" w:initials="rev1">
+  <w:comment w:id="16" w:author="reviewer1" w:date="2018-03-18T19:15:00Z" w:initials="rev1">
     <w:p>
       <w:pPr>
         <w:pStyle w:val="CommentText"/>
@@ -12459,7 +12508,7 @@
       </w:r>
     </w:p>
   </w:comment>
-  <w:comment w:id="11" w:author="reviewer1" w:date="2018-03-18T19:16:00Z" w:initials="rev1">
+  <w:comment w:id="15" w:author="reviewer1" w:date="2018-03-18T19:16:00Z" w:initials="rev1">
     <w:p>
       <w:pPr>
         <w:pStyle w:val="CommentText"/>
@@ -12475,7 +12524,7 @@
       </w:r>
     </w:p>
   </w:comment>
-  <w:comment w:id="13" w:author="reviewer1" w:date="2018-03-18T19:16:00Z" w:initials="rev1">
+  <w:comment w:id="17" w:author="reviewer1" w:date="2018-03-18T19:16:00Z" w:initials="rev1">
     <w:p>
       <w:pPr>
         <w:pStyle w:val="CommentText"/>
@@ -12494,7 +12543,7 @@
       </w:r>
     </w:p>
   </w:comment>
-  <w:comment w:id="14" w:author="reviewer1" w:date="2018-03-18T19:17:00Z" w:initials="rev1">
+  <w:comment w:id="18" w:author="reviewer1" w:date="2018-03-18T19:17:00Z" w:initials="rev1">
     <w:p>
       <w:pPr>
         <w:pStyle w:val="CommentText"/>
@@ -12528,7 +12577,7 @@
       </w:r>
     </w:p>
   </w:comment>
-  <w:comment w:id="15" w:author="dugalh" w:date="2018-03-18T19:59:00Z" w:initials="dh">
+  <w:comment w:id="19" w:author="dugalh" w:date="2018-03-18T19:59:00Z" w:initials="dh">
     <w:p>
       <w:pPr>
         <w:pStyle w:val="CommentText"/>
@@ -12544,7 +12593,7 @@
       </w:r>
     </w:p>
   </w:comment>
-  <w:comment w:id="22" w:author="reviewer2" w:date="2018-03-18T19:34:00Z" w:initials="rev2">
+  <w:comment w:id="26" w:author="reviewer2" w:date="2018-03-18T19:34:00Z" w:initials="rev2">
     <w:p>
       <w:r>
         <w:rPr>
@@ -12567,7 +12616,7 @@
       </w:pPr>
     </w:p>
   </w:comment>
-  <w:comment w:id="23" w:author="dugalh" w:date="2018-03-18T20:31:00Z" w:initials="dh">
+  <w:comment w:id="27" w:author="dugalh" w:date="2018-03-18T20:31:00Z" w:initials="dh">
     <w:p>
       <w:pPr>
         <w:pStyle w:val="CommentText"/>
@@ -12591,7 +12640,7 @@
       </w:r>
     </w:p>
   </w:comment>
-  <w:comment w:id="27" w:author="reviewer1" w:date="2018-03-18T19:18:00Z" w:initials="rev1">
+  <w:comment w:id="31" w:author="reviewer1" w:date="2018-03-18T19:18:00Z" w:initials="rev1">
     <w:p>
       <w:pPr>
         <w:pStyle w:val="CommentText"/>
@@ -12607,7 +12656,7 @@
       </w:r>
     </w:p>
   </w:comment>
-  <w:comment w:id="31" w:author="reviewer1" w:date="2018-03-18T19:20:00Z" w:initials="rev1">
+  <w:comment w:id="35" w:author="reviewer1" w:date="2018-03-18T19:20:00Z" w:initials="rev1">
     <w:p>
       <w:pPr>
         <w:pStyle w:val="CommentText"/>
@@ -12626,7 +12675,7 @@
       </w:r>
     </w:p>
   </w:comment>
-  <w:comment w:id="29" w:author="reviewer1" w:date="2018-03-18T19:19:00Z" w:initials="rev1">
+  <w:comment w:id="33" w:author="reviewer1" w:date="2018-03-18T19:19:00Z" w:initials="rev1">
     <w:p>
       <w:pPr>
         <w:pStyle w:val="CommentText"/>
@@ -12645,7 +12694,7 @@
       </w:r>
     </w:p>
   </w:comment>
-  <w:comment w:id="30" w:author="dugalh" w:date="2018-03-18T20:35:00Z" w:initials="dh">
+  <w:comment w:id="34" w:author="dugalh" w:date="2018-03-18T20:35:00Z" w:initials="dh">
     <w:p>
       <w:pPr>
         <w:pStyle w:val="CommentText"/>
@@ -12661,7 +12710,7 @@
       </w:r>
     </w:p>
   </w:comment>
-  <w:comment w:id="39" w:author="reviewer1" w:date="2018-03-18T19:21:00Z" w:initials="rev1">
+  <w:comment w:id="43" w:author="reviewer1" w:date="2018-03-18T19:21:00Z" w:initials="rev1">
     <w:p>
       <w:pPr>
         <w:pStyle w:val="CommentText"/>
@@ -12677,7 +12726,7 @@
       </w:r>
     </w:p>
   </w:comment>
-  <w:comment w:id="40" w:author="dugalh" w:date="2018-03-18T20:38:00Z" w:initials="dh">
+  <w:comment w:id="44" w:author="dugalh" w:date="2018-03-18T20:38:00Z" w:initials="dh">
     <w:p>
       <w:pPr>
         <w:pStyle w:val="CommentText"/>
@@ -12709,7 +12758,7 @@
       </w:r>
     </w:p>
   </w:comment>
-  <w:comment w:id="46" w:author="reviewer2" w:date="2018-03-18T19:36:00Z" w:initials="rev2">
+  <w:comment w:id="50" w:author="reviewer2" w:date="2018-03-18T19:36:00Z" w:initials="rev2">
     <w:p>
       <w:r>
         <w:rPr>
@@ -12727,7 +12776,7 @@
       </w:pPr>
     </w:p>
   </w:comment>
-  <w:comment w:id="47" w:author="dugalh" w:date="2018-03-18T20:40:00Z" w:initials="dh">
+  <w:comment w:id="51" w:author="dugalh" w:date="2018-03-18T20:40:00Z" w:initials="dh">
     <w:p>
       <w:pPr>
         <w:pStyle w:val="CommentText"/>
@@ -12751,7 +12800,7 @@
       </w:r>
     </w:p>
   </w:comment>
-  <w:comment w:id="48" w:author="reviewer1" w:date="2018-03-18T19:51:00Z" w:initials="rev1">
+  <w:comment w:id="52" w:author="reviewer1" w:date="2018-03-18T19:51:00Z" w:initials="rev1">
     <w:p>
       <w:pPr>
         <w:pStyle w:val="CommentText"/>
@@ -12767,7 +12816,7 @@
       </w:r>
     </w:p>
   </w:comment>
-  <w:comment w:id="49" w:author="dugalh" w:date="2018-03-18T19:51:00Z" w:initials="dh">
+  <w:comment w:id="53" w:author="dugalh" w:date="2018-03-18T19:51:00Z" w:initials="dh">
     <w:p>
       <w:pPr>
         <w:pStyle w:val="CommentText"/>
@@ -12783,7 +12832,7 @@
       </w:r>
     </w:p>
   </w:comment>
-  <w:comment w:id="52" w:author="reviewer1" w:date="2018-03-18T19:27:00Z" w:initials="rev1">
+  <w:comment w:id="56" w:author="reviewer1" w:date="2018-03-18T19:27:00Z" w:initials="rev1">
     <w:p>
       <w:pPr>
         <w:pStyle w:val="CommentText"/>
@@ -12802,7 +12851,7 @@
       </w:r>
     </w:p>
   </w:comment>
-  <w:comment w:id="54" w:author="dugalh" w:date="2018-03-18T20:44:00Z" w:initials="dh">
+  <w:comment w:id="57" w:author="dugalh" w:date="2018-03-18T20:44:00Z" w:initials="dh">
     <w:p>
       <w:pPr>
         <w:pStyle w:val="CommentText"/>
@@ -12831,7 +12880,7 @@
       </w:r>
     </w:p>
   </w:comment>
-  <w:comment w:id="53" w:author="reviewer2" w:date="2018-03-18T19:40:00Z" w:initials="rev2">
+  <w:comment w:id="58" w:author="reviewer2" w:date="2018-03-18T19:40:00Z" w:initials="rev2">
     <w:p>
       <w:pPr>
         <w:pStyle w:val="CommentText"/>
@@ -12847,7 +12896,7 @@
       </w:r>
     </w:p>
   </w:comment>
-  <w:comment w:id="55" w:author="dugalh" w:date="2018-03-18T20:47:00Z" w:initials="dh">
+  <w:comment w:id="59" w:author="dugalh" w:date="2018-03-18T20:47:00Z" w:initials="dh">
     <w:p>
       <w:pPr>
         <w:pStyle w:val="CommentText"/>
@@ -12863,7 +12912,7 @@
       </w:r>
     </w:p>
   </w:comment>
-  <w:comment w:id="57" w:author="reviewer1" w:date="2018-03-18T19:28:00Z" w:initials="rev1">
+  <w:comment w:id="61" w:author="reviewer1" w:date="2018-03-18T19:28:00Z" w:initials="rev1">
     <w:p>
       <w:pPr>
         <w:pStyle w:val="CommentText"/>
@@ -12888,7 +12937,7 @@
       </w:r>
     </w:p>
   </w:comment>
-  <w:comment w:id="61" w:author="reviewer2" w:date="2018-03-18T19:37:00Z" w:initials="rev2">
+  <w:comment w:id="65" w:author="reviewer2" w:date="2018-03-18T19:37:00Z" w:initials="rev2">
     <w:p>
       <w:pPr>
         <w:pStyle w:val="CommentText"/>
@@ -12904,7 +12953,7 @@
       </w:r>
     </w:p>
   </w:comment>
-  <w:comment w:id="62" w:author="dugalh" w:date="2018-03-18T20:48:00Z" w:initials="dh">
+  <w:comment w:id="66" w:author="dugalh" w:date="2018-03-18T20:48:00Z" w:initials="dh">
     <w:p>
       <w:pPr>
         <w:pStyle w:val="CommentText"/>
@@ -12920,7 +12969,7 @@
       </w:r>
     </w:p>
   </w:comment>
-  <w:comment w:id="63" w:author="reviewer2" w:date="2018-03-18T19:39:00Z" w:initials="rev2">
+  <w:comment w:id="67" w:author="reviewer2" w:date="2018-03-18T19:39:00Z" w:initials="rev2">
     <w:p>
       <w:r>
         <w:rPr>
@@ -12938,7 +12987,7 @@
       </w:pPr>
     </w:p>
   </w:comment>
-  <w:comment w:id="64" w:author="dugalh" w:date="2018-03-18T20:49:00Z" w:initials="dh">
+  <w:comment w:id="68" w:author="dugalh" w:date="2018-03-18T20:49:00Z" w:initials="dh">
     <w:p>
       <w:pPr>
         <w:pStyle w:val="CommentText"/>
@@ -12962,7 +13011,7 @@
       </w:r>
     </w:p>
   </w:comment>
-  <w:comment w:id="93" w:author="reviewer1" w:date="2018-03-18T19:24:00Z" w:initials="rev1">
+  <w:comment w:id="97" w:author="reviewer1" w:date="2018-03-18T19:24:00Z" w:initials="rev1">
     <w:p>
       <w:pPr>
         <w:pStyle w:val="CommentText"/>
@@ -12987,7 +13036,7 @@
       </w:r>
     </w:p>
   </w:comment>
-  <w:comment w:id="94" w:author="dugalh" w:date="2018-03-18T20:52:00Z" w:initials="dh">
+  <w:comment w:id="98" w:author="dugalh" w:date="2018-03-18T20:52:00Z" w:initials="dh">
     <w:p>
       <w:pPr>
         <w:pStyle w:val="CommentText"/>
@@ -13016,7 +13065,7 @@
       </w:r>
     </w:p>
   </w:comment>
-  <w:comment w:id="119" w:author="reviewer1" w:date="2018-03-18T19:29:00Z" w:initials="rev1">
+  <w:comment w:id="127" w:author="reviewer1" w:date="2018-03-18T19:29:00Z" w:initials="rev1">
     <w:p>
       <w:pPr>
         <w:pStyle w:val="CommentText"/>
@@ -13035,7 +13084,7 @@
       </w:r>
     </w:p>
   </w:comment>
-  <w:comment w:id="120" w:author="dugalh" w:date="2018-03-18T20:58:00Z" w:initials="dh">
+  <w:comment w:id="128" w:author="dugalh" w:date="2018-03-18T20:58:00Z" w:initials="dh">
     <w:p>
       <w:pPr>
         <w:pStyle w:val="CommentText"/>
@@ -13051,7 +13100,7 @@
       </w:r>
     </w:p>
   </w:comment>
-  <w:comment w:id="121" w:author="reviewer1" w:date="2018-03-18T19:30:00Z" w:initials="rev1">
+  <w:comment w:id="129" w:author="reviewer1" w:date="2018-03-18T19:30:00Z" w:initials="rev1">
     <w:p>
       <w:pPr>
         <w:pStyle w:val="CommentText"/>
@@ -13067,7 +13116,7 @@
       </w:r>
     </w:p>
   </w:comment>
-  <w:comment w:id="122" w:author="dugalh" w:date="2018-03-18T21:00:00Z" w:initials="dh">
+  <w:comment w:id="130" w:author="dugalh" w:date="2018-03-18T21:00:00Z" w:initials="dh">
     <w:p>
       <w:pPr>
         <w:pStyle w:val="CommentText"/>
@@ -13081,8 +13130,6 @@
       <w:r>
         <w:t>Landsat calib seems to use MODIS data, so is it an improvement???</w:t>
       </w:r>
-      <w:bookmarkStart w:id="123" w:name="_GoBack"/>
-      <w:bookmarkEnd w:id="123"/>
     </w:p>
   </w:comment>
 </w:comments>
@@ -13233,7 +13280,7 @@
           <w:rPr>
             <w:noProof/>
           </w:rPr>
-          <w:t>28</w:t>
+          <w:t>25</w:t>
         </w:r>
         <w:r>
           <w:rPr>
@@ -18129,7 +18176,7 @@
         <a:sysClr val="windowText" lastClr="000000"/>
       </a:dk1>
       <a:lt1>
-        <a:sysClr val="window" lastClr="B9B9B9"/>
+        <a:sysClr val="window" lastClr="FFFFFF"/>
       </a:lt1>
       <a:dk2>
         <a:srgbClr val="44546A"/>
@@ -18387,7 +18434,7 @@
 </file>
 
 <file path=customXml/itemProps1.xml><?xml version="1.0" encoding="utf-8"?>
-<ds:datastoreItem xmlns:ds="http://schemas.openxmlformats.org/officeDocument/2006/customXml" ds:itemID="{D0740820-14F2-4859-BCA6-3A33E98ECCEC}">
+<ds:datastoreItem xmlns:ds="http://schemas.openxmlformats.org/officeDocument/2006/customXml" ds:itemID="{59699D2C-A258-4ACE-B8C3-FB696597399F}">
   <ds:schemaRefs>
     <ds:schemaRef ds:uri="http://schemas.openxmlformats.org/officeDocument/2006/bibliography"/>
   </ds:schemaRefs>

</xml_diff>

<commit_message>
busy debugging new cv::mat xcalib code nb speed up of xcalib write by specifying multithread in dataset open
</commit_message>
<xml_diff>
--- a/Docs/My Docs/Thesis/Retrieval of Surface Reflectance from Aerial Imagery/Coarse surface reflectance homogenisation of aerial images - Rev3.docx
+++ b/Docs/My Docs/Thesis/Retrieval of Surface Reflectance from Aerial Imagery/Coarse surface reflectance homogenisation of aerial images - Rev3.docx
@@ -18,8 +18,13 @@
           <w:vertAlign w:val="superscript"/>
         </w:rPr>
       </w:pPr>
-      <w:r>
-        <w:t>Dugal Harris</w:t>
+      <w:proofErr w:type="spellStart"/>
+      <w:r>
+        <w:t>Dugal</w:t>
+      </w:r>
+      <w:proofErr w:type="spellEnd"/>
+      <w:r>
+        <w:t xml:space="preserve"> Harris</w:t>
       </w:r>
       <w:r>
         <w:t xml:space="preserve"> </w:t>
@@ -36,9 +41,19 @@
       <w:r>
         <w:t xml:space="preserve">&amp; </w:t>
       </w:r>
-      <w:r>
-        <w:t>Adriaan van Niekerk</w:t>
-      </w:r>
+      <w:proofErr w:type="spellStart"/>
+      <w:r>
+        <w:t>Adriaan</w:t>
+      </w:r>
+      <w:proofErr w:type="spellEnd"/>
+      <w:r>
+        <w:t xml:space="preserve"> van </w:t>
+      </w:r>
+      <w:proofErr w:type="spellStart"/>
+      <w:r>
+        <w:t>Niekerk</w:t>
+      </w:r>
+      <w:proofErr w:type="spellEnd"/>
       <w:r>
         <w:t xml:space="preserve"> </w:t>
       </w:r>
@@ -81,7 +96,15 @@
         </w:r>
       </w:hyperlink>
       <w:r>
-        <w:t>, tel: +27 82 843 9679,</w:t>
+        <w:t xml:space="preserve">, </w:t>
+      </w:r>
+      <w:proofErr w:type="spellStart"/>
+      <w:r>
+        <w:t>tel</w:t>
+      </w:r>
+      <w:proofErr w:type="spellEnd"/>
+      <w:r>
+        <w:t>: +27 82 843 9679,</w:t>
       </w:r>
       <w:r>
         <w:t xml:space="preserve"> postal address: PO Box 180, Newlands, Cape Town, 7725</w:t>
@@ -97,6 +120,7 @@
       <w:pPr>
         <w:pStyle w:val="Affiliation"/>
       </w:pPr>
+      <w:proofErr w:type="gramStart"/>
       <w:r>
         <w:rPr>
           <w:i w:val="0"/>
@@ -104,6 +128,7 @@
         </w:rPr>
         <w:t>b</w:t>
       </w:r>
+      <w:proofErr w:type="gramEnd"/>
       <w:r>
         <w:rPr>
           <w:vertAlign w:val="superscript"/>
@@ -125,13 +150,29 @@
         </w:r>
       </w:hyperlink>
       <w:r>
-        <w:t>, tel:</w:t>
+        <w:t xml:space="preserve">, </w:t>
+      </w:r>
+      <w:proofErr w:type="spellStart"/>
+      <w:r>
+        <w:t>tel</w:t>
+      </w:r>
+      <w:proofErr w:type="spellEnd"/>
+      <w:r>
+        <w:t>:</w:t>
       </w:r>
       <w:r>
         <w:t xml:space="preserve"> +27 21 808 3101</w:t>
       </w:r>
       <w:r>
-        <w:t>, postal address: Private Bag X1, Matieland, Stellenbosch, 7602</w:t>
+        <w:t xml:space="preserve">, postal address: Private Bag X1, </w:t>
+      </w:r>
+      <w:proofErr w:type="spellStart"/>
+      <w:r>
+        <w:t>Matieland</w:t>
+      </w:r>
+      <w:proofErr w:type="spellEnd"/>
+      <w:r>
+        <w:t>, Stellenbosch, 7602</w:t>
       </w:r>
       <w:r>
         <w:t>)</w:t>
@@ -142,7 +183,15 @@
         <w:pStyle w:val="Correspondencedetails"/>
       </w:pPr>
       <w:r>
-        <w:t xml:space="preserve">Corresponding author: Dugal Harris </w:t>
+        <w:t xml:space="preserve">Corresponding author: </w:t>
+      </w:r>
+      <w:proofErr w:type="spellStart"/>
+      <w:r>
+        <w:t>Dugal</w:t>
+      </w:r>
+      <w:proofErr w:type="spellEnd"/>
+      <w:r>
+        <w:t xml:space="preserve"> Harris </w:t>
       </w:r>
     </w:p>
     <w:p>
@@ -413,11 +462,11 @@
         <w:commentReference w:id="17"/>
       </w:r>
       <w:r>
-        <w:t>aerial and drone imagery is increasingly being used in remote sensing studies.  The high spatial resolution of these images enables analyses on a finer spatial scale than most satellite-</w:t>
+        <w:t xml:space="preserve">aerial and drone imagery is increasingly being used in remote sensing studies.  The high </w:t>
       </w:r>
       <w:r>
         <w:lastRenderedPageBreak/>
-        <w:t xml:space="preserve">based platforms can provide and consequently allows the exploitation of information such as texture, object-based features and unmixed pixel spectra that is not available in lower resolution images </w:t>
+        <w:t xml:space="preserve">spatial resolution of these images enables analyses on a finer spatial scale than most satellite-based platforms can provide and consequently allows the exploitation of information such as texture, object-based features and unmixed pixel spectra that is not available in lower resolution images </w:t>
       </w:r>
       <w:r>
         <w:fldChar w:fldCharType="begin" w:fldLock="1"/>
@@ -438,7 +487,15 @@
         <w:fldChar w:fldCharType="end"/>
       </w:r>
       <w:r>
-        <w:t xml:space="preserve">.  Accurate geometric calibration techniques for producing orthorectified images are well established and form part of typical aerial imagery processing workflows </w:t>
+        <w:t xml:space="preserve">.  Accurate geometric calibration techniques for producing </w:t>
+      </w:r>
+      <w:proofErr w:type="spellStart"/>
+      <w:r>
+        <w:t>orthorectified</w:t>
+      </w:r>
+      <w:proofErr w:type="spellEnd"/>
+      <w:r>
+        <w:t xml:space="preserve"> images are well established and form part of typical aerial imagery processing workflows </w:t>
       </w:r>
       <w:r>
         <w:fldChar w:fldCharType="begin" w:fldLock="1"/>
@@ -556,11 +613,11 @@
         <w:fldChar w:fldCharType="end"/>
       </w:r>
       <w:r>
-        <w:t xml:space="preserve">.  In this paper, ‘surface reflectance’ is used to refer to the nadir BRDF-adjusted reflectance (NBAR) measurement provided by the MODIS MCD43 products.  NBAR is the bidirectional reflectance factor normalised to local solar </w:t>
+        <w:t xml:space="preserve">.  In this paper, ‘surface reflectance’ is used to refer to the nadir BRDF-adjusted reflectance (NBAR) measurement provided by the MODIS </w:t>
       </w:r>
       <w:r>
         <w:lastRenderedPageBreak/>
-        <w:t>noon and viewed at nadir.  It is worth noting that it is not possible or practical to correct for all the sources of radiometric variation in aerial imagery.  The surface reflectance in most so-called ‘corrected’ or ‘calibrated’ images is only an approximation of the actual value.</w:t>
+        <w:t>MCD43 products.  NBAR is the bidirectional reflectance factor normalised to local solar noon and viewed at nadir.  It is worth noting that it is not possible or practical to correct for all the sources of radiometric variation in aerial imagery.  The surface reflectance in most so-called ‘corrected’ or ‘calibrated’ images is only an approximation of the actual value.</w:t>
       </w:r>
     </w:p>
     <w:p>
@@ -869,11 +926,11 @@
         <w:fldChar w:fldCharType="end"/>
       </w:r>
       <w:r>
-        <w:t xml:space="preserve"> introduced an empirical spatially varying model to perform combined atmospheric and BRDF correction.  Land cover is assumed </w:t>
+        <w:t xml:space="preserve"> introduced an empirical spatially varying </w:t>
       </w:r>
       <w:r>
         <w:lastRenderedPageBreak/>
-        <w:t xml:space="preserve">uniform in each image, resulting in a per-image BRDF parameterisation.  The parameters of the model are solved by minimising a cost function that considers the internal accuracy of each image, similarity of overlapping image regions and smoothness (i.e. the lack of seam lines) of the mosaic.  In a second stage the entire mosaic is calibrated to absolute reflectance using specially placed ground targets with known reflectance.  In </w:t>
+        <w:t xml:space="preserve">model to perform combined atmospheric and BRDF correction.  Land cover is assumed uniform in each image, resulting in a per-image BRDF parameterisation.  The parameters of the model are solved by minimising a cost function that considers the internal accuracy of each image, similarity of overlapping image regions and smoothness (i.e. the lack of seam lines) of the mosaic.  In a second stage the entire mosaic is calibrated to absolute reflectance using specially placed ground targets with known reflectance.  In </w:t>
       </w:r>
       <w:r>
         <w:fldChar w:fldCharType="begin" w:fldLock="1"/>
@@ -1084,11 +1141,11 @@
         <w:fldChar w:fldCharType="end"/>
       </w:r>
       <w:r>
-        <w:t xml:space="preserve">.  The options of placing targets of known reflectance to be captured as part of the mosaic or measuring the reflectance of suitably invariant sites on the ground are often not possible or practical.  Many applications make use of archived imagery that had been captured prior to </w:t>
+        <w:t xml:space="preserve">.  The options of placing targets of known reflectance to be captured as part of the mosaic or measuring the reflectance of suitably invariant sites on the ground are often not possible or </w:t>
       </w:r>
       <w:r>
         <w:lastRenderedPageBreak/>
-        <w:t xml:space="preserve">the commencement of the research and for which concurrent ground measurements are consequently not possible.  Another approach is to make use of vicarious calibration involving knowledge of the spectral characteristics of specific ground sites, but this is recognised as being labour-intensive and costly </w:t>
+        <w:t xml:space="preserve">practical.  Many applications make use of archived imagery that had been captured prior to the commencement of the research and for which concurrent ground measurements are consequently not possible.  Another approach is to make use of vicarious calibration involving knowledge of the spectral characteristics of specific ground sites, but this is recognised as being labour-intensive and costly </w:t>
       </w:r>
       <w:r>
         <w:fldChar w:fldCharType="begin" w:fldLock="1"/>
@@ -1255,6 +1312,7 @@
         <w:rPr>
           <w:noProof/>
         </w:rPr>
+        <w:lastRenderedPageBreak/>
         <w:t>(</w:t>
       </w:r>
       <w:r>
@@ -1345,11 +1403,7 @@
         <w:fldChar w:fldCharType="end"/>
       </w:r>
       <w:r>
-        <w:t xml:space="preserve"> for the radiometric correction of </w:t>
-      </w:r>
-      <w:r>
-        <w:lastRenderedPageBreak/>
-        <w:t xml:space="preserve">aerial image mosaics.  In this section, we show that a spatially varying linear model is supported by radiative transfer theory. </w:t>
+        <w:t xml:space="preserve"> for the radiometric correction of aerial image mosaics.  In this section, we show that a spatially varying linear model is supported by radiative transfer theory. </w:t>
       </w:r>
     </w:p>
     <w:p>
@@ -1595,8 +1649,13 @@
         <w:pStyle w:val="Paragraph"/>
       </w:pPr>
       <w:commentRangeStart w:id="31"/>
-      <w:r>
-        <w:t xml:space="preserve">where </w:t>
+      <w:proofErr w:type="gramStart"/>
+      <w:r>
+        <w:t>where</w:t>
+      </w:r>
+      <w:proofErr w:type="gramEnd"/>
+      <w:r>
+        <w:t xml:space="preserve"> </w:t>
       </w:r>
       <m:oMath>
         <m:r>
@@ -1938,8 +1997,13 @@
       </w:pPr>
       <w:commentRangeStart w:id="33"/>
       <w:commentRangeStart w:id="34"/>
-      <w:r>
-        <w:t xml:space="preserve">where </w:t>
+      <w:proofErr w:type="gramStart"/>
+      <w:r>
+        <w:t>where</w:t>
+      </w:r>
+      <w:proofErr w:type="gramEnd"/>
+      <w:r>
+        <w:t xml:space="preserve"> </w:t>
       </w:r>
       <m:oMath>
         <m:sSub>
@@ -2049,7 +2113,15 @@
         <w:commentReference w:id="34"/>
       </w:r>
       <w:r>
-        <w:t xml:space="preserve">The reflectance of a uniform Lambertian surface at the sensor is described by the radiative transfer equation </w:t>
+        <w:t xml:space="preserve">The reflectance of a uniform </w:t>
+      </w:r>
+      <w:proofErr w:type="spellStart"/>
+      <w:r>
+        <w:t>Lambertian</w:t>
+      </w:r>
+      <w:proofErr w:type="spellEnd"/>
+      <w:r>
+        <w:t xml:space="preserve"> surface at the sensor is described by the radiative transfer equation </w:t>
       </w:r>
       <w:r>
         <w:fldChar w:fldCharType="begin" w:fldLock="1"/>
@@ -2386,8 +2458,13 @@
       <w:pPr>
         <w:pStyle w:val="Paragraph"/>
       </w:pPr>
-      <w:r>
-        <w:t xml:space="preserve">where </w:t>
+      <w:proofErr w:type="gramStart"/>
+      <w:r>
+        <w:t>where</w:t>
+      </w:r>
+      <w:proofErr w:type="gramEnd"/>
+      <w:r>
+        <w:t xml:space="preserve"> </w:t>
       </w:r>
       <m:oMath>
         <m:sSub>
@@ -2503,7 +2580,15 @@
         </m:sSub>
       </m:oMath>
       <w:r>
-        <w:t xml:space="preserve"> and </w:t>
+        <w:t xml:space="preserve"> </w:t>
+      </w:r>
+      <w:proofErr w:type="gramStart"/>
+      <w:r>
+        <w:t>and</w:t>
+      </w:r>
+      <w:proofErr w:type="gramEnd"/>
+      <w:r>
+        <w:t xml:space="preserve"> </w:t>
       </w:r>
       <m:oMath>
         <m:sSub>
@@ -2577,7 +2662,11 @@
         <w:t xml:space="preserve"> is the</w:t>
       </w:r>
       <w:r>
-        <w:t xml:space="preserve"> global atmospheric transmittance due to molecular absorption.  It is common for aerial surveys to be conducted on clear days </w:t>
+        <w:t xml:space="preserve"> global atmospheric transmittance due to molecular absorption.  It is </w:t>
+      </w:r>
+      <w:r>
+        <w:lastRenderedPageBreak/>
+        <w:t xml:space="preserve">common for aerial surveys to be conducted on clear days </w:t>
       </w:r>
       <w:r>
         <w:fldChar w:fldCharType="begin" w:fldLock="1"/>
@@ -2598,11 +2687,7 @@
         <w:fldChar w:fldCharType="end"/>
       </w:r>
       <w:r>
-        <w:t xml:space="preserve">.  </w:t>
-      </w:r>
-      <w:r>
-        <w:lastRenderedPageBreak/>
-        <w:t xml:space="preserve">This was the case for the imagery used in our study.  In clear sky conditions, the atmospheric albedo, </w:t>
+        <w:t xml:space="preserve">.  This was the case for the imagery used in our study.  In clear sky conditions, the atmospheric albedo, </w:t>
       </w:r>
       <m:oMath>
         <m:r>
@@ -2645,8 +2730,13 @@
         </m:r>
       </m:oMath>
       <w:r>
-        <w:t xml:space="preserve"> and a maximum value of one for </w:t>
-      </w:r>
+        <w:t xml:space="preserve"> and a maximum value of one </w:t>
+      </w:r>
+      <w:proofErr w:type="gramStart"/>
+      <w:r>
+        <w:t xml:space="preserve">for </w:t>
+      </w:r>
+      <w:proofErr w:type="gramEnd"/>
       <m:oMath>
         <m:sSub>
           <m:sSubPr>
@@ -3214,9 +3304,11 @@
       <w:pPr>
         <w:pStyle w:val="Paragraph"/>
       </w:pPr>
+      <w:proofErr w:type="gramStart"/>
       <w:r>
         <w:t>where</w:t>
       </w:r>
+      <w:proofErr w:type="gramEnd"/>
     </w:p>
     <w:tbl>
       <w:tblPr>
@@ -3474,9 +3566,11 @@
       <w:pPr>
         <w:pStyle w:val="Paragraph"/>
       </w:pPr>
+      <w:proofErr w:type="gramStart"/>
       <w:r>
         <w:t>and</w:t>
       </w:r>
+      <w:proofErr w:type="gramEnd"/>
     </w:p>
     <w:tbl>
       <w:tblPr>
@@ -3785,8 +3879,13 @@
         </m:r>
       </m:oMath>
       <w:r>
-        <w:t xml:space="preserve"> of the aerial sensor using a reference estimate for the surface reflectance parameter, </w:t>
-      </w:r>
+        <w:t xml:space="preserve"> of the aerial sensor using a reference estimate for the surface reflectance parameter</w:t>
+      </w:r>
+      <w:proofErr w:type="gramStart"/>
+      <w:r>
+        <w:t xml:space="preserve">, </w:t>
+      </w:r>
+      <w:proofErr w:type="gramEnd"/>
       <m:oMath>
         <m:sSubSup>
           <m:sSubSupPr>
@@ -3830,7 +3929,23 @@
         </m:sSubSup>
       </m:oMath>
       <w:r>
-        <w:t xml:space="preserve">, obtained from a well-calibrated satellite image.  The reference surface reflectance image should have been captured at a similar time to the uncalibrated aerial image(s).  The spatially varying property of the model allows the reduction of atmospheric effects that vary during aerial campaigns.  The time difference between the reference and uncalibrated aerial images should, however, be small enough to avoid phenological or structural land cover changes.  Such changes cannot be accounted for by the proposed method and will lead to errors (local to the area of change) in the calibrated result.  In this study we use a 16-day composite reference image comprised of data from 25 January to 9 February 2010 and aerial images captured over multiple days between 22 January and 8 February 2010. </w:t>
+        <w:t>, obtained from a well-calibrated satellite image.  The reference surface reflectance image should have been captured at a similar time to the uncali</w:t>
+      </w:r>
+      <w:proofErr w:type="spellStart"/>
+      <w:r>
+        <w:t>brated</w:t>
+      </w:r>
+      <w:proofErr w:type="spellEnd"/>
+      <w:r>
+        <w:t xml:space="preserve"> aerial image(s).  The spatially varying property of the model allows the reduction of atmospheric effects that vary during aerial campaigns.  The time difference between the reference and uncalibrated aerial images should, however, be small enough to avoid </w:t>
+      </w:r>
+      <w:proofErr w:type="spellStart"/>
+      <w:r>
+        <w:t>phenological</w:t>
+      </w:r>
+      <w:proofErr w:type="spellEnd"/>
+      <w:r>
+        <w:t xml:space="preserve"> or structural land cover changes.  Such changes cannot be accounted for by the proposed method and will lead to errors (local to the area of change) in the calibrated result.  In this study we use a 16-day composite reference image comprised of data from 25 January to 9 February 2010 and aerial images captured over multiple days between 22 January and 8 February 2010. </w:t>
       </w:r>
     </w:p>
     <w:p>
@@ -3857,8 +3972,13 @@
         </m:r>
       </m:oMath>
       <w:r>
-        <w:t xml:space="preserve"> and </w:t>
-      </w:r>
+        <w:t xml:space="preserve"> </w:t>
+      </w:r>
+      <w:proofErr w:type="gramStart"/>
+      <w:r>
+        <w:t xml:space="preserve">and </w:t>
+      </w:r>
+      <w:proofErr w:type="gramEnd"/>
       <m:oMath>
         <m:r>
           <w:rPr>
@@ -3914,8 +4034,13 @@
         <w:fldChar w:fldCharType="end"/>
       </w:r>
       <w:r>
-        <w:t xml:space="preserve">) can be rewritten in vector form, using the reference surface reflectance, </w:t>
-      </w:r>
+        <w:t>) can be rewritten in vector form, using the reference surface reflectance</w:t>
+      </w:r>
+      <w:proofErr w:type="gramStart"/>
+      <w:r>
+        <w:t xml:space="preserve">, </w:t>
+      </w:r>
+      <w:proofErr w:type="gramEnd"/>
       <m:oMath>
         <m:sSubSup>
           <m:sSubSupPr>
@@ -4155,8 +4280,13 @@
       <w:pPr>
         <w:pStyle w:val="Paragraph"/>
       </w:pPr>
-      <w:r>
-        <w:t xml:space="preserve">where </w:t>
+      <w:proofErr w:type="gramStart"/>
+      <w:r>
+        <w:t>where</w:t>
+      </w:r>
+      <w:proofErr w:type="gramEnd"/>
+      <w:r>
+        <w:t xml:space="preserve"> </w:t>
       </w:r>
       <m:oMath>
         <m:sSubSup>
@@ -4243,7 +4373,25 @@
         </m:r>
       </m:oMath>
       <w:r>
-        <w:t xml:space="preserve"> is a row vector of ones of length </w:t>
+        <w:t xml:space="preserve"> is a </w:t>
+      </w:r>
+      <w:del w:id="45" w:author="dugalh" w:date="2018-03-30T15:49:00Z">
+        <w:r>
+          <w:delText xml:space="preserve">row </w:delText>
+        </w:r>
+      </w:del>
+      <w:ins w:id="46" w:author="dugalh" w:date="2018-03-30T15:49:00Z">
+        <w:r>
+          <w:t>column</w:t>
+        </w:r>
+        <w:bookmarkStart w:id="47" w:name="_GoBack"/>
+        <w:bookmarkEnd w:id="47"/>
+        <w:r>
+          <w:t xml:space="preserve"> </w:t>
+        </w:r>
+      </w:ins>
+      <w:r>
+        <w:t xml:space="preserve">vector of ones of length </w:t>
       </w:r>
       <w:r>
         <w:rPr>
@@ -4492,7 +4640,7 @@
               <w:pStyle w:val="Displayedequation"/>
               <w:jc w:val="right"/>
             </w:pPr>
-            <w:bookmarkStart w:id="45" w:name="_Ref486611282"/>
+            <w:bookmarkStart w:id="48" w:name="_Ref486611282"/>
             <w:r>
               <w:t>(</w:t>
             </w:r>
@@ -4514,7 +4662,7 @@
             <w:r>
               <w:fldChar w:fldCharType="end"/>
             </w:r>
-            <w:bookmarkEnd w:id="45"/>
+            <w:bookmarkEnd w:id="48"/>
             <w:r>
               <w:t>)</w:t>
             </w:r>
@@ -4617,7 +4765,15 @@
         <w:fldChar w:fldCharType="end"/>
       </w:r>
       <w:r>
-        <w:t xml:space="preserve"> represents the simplified case of a Lambertian reflector (i.e. it reflects equally in all directions), but in practice is subject to BRDF effects and so also varies with the viewing geometry (i.e. spatially) as in Equation </w:t>
+        <w:t xml:space="preserve"> represents the simplified case of a </w:t>
+      </w:r>
+      <w:proofErr w:type="spellStart"/>
+      <w:r>
+        <w:t>Lambertian</w:t>
+      </w:r>
+      <w:proofErr w:type="spellEnd"/>
+      <w:r>
+        <w:t xml:space="preserve"> reflector (i.e. it reflects equally in all directions), but in practice is subject to BRDF effects and so also varies with the viewing geometry (i.e. spatially) as in Equation </w:t>
       </w:r>
       <w:r>
         <w:fldChar w:fldCharType="begin"/>
@@ -4729,7 +4885,7 @@
               <w:pStyle w:val="Displayedequation"/>
               <w:jc w:val="right"/>
             </w:pPr>
-            <w:bookmarkStart w:id="46" w:name="_Ref474522859"/>
+            <w:bookmarkStart w:id="49" w:name="_Ref474522859"/>
             <w:r>
               <w:t>(</w:t>
             </w:r>
@@ -4754,7 +4910,7 @@
             <w:r>
               <w:t>)</w:t>
             </w:r>
-            <w:bookmarkEnd w:id="46"/>
+            <w:bookmarkEnd w:id="49"/>
           </w:p>
         </w:tc>
       </w:tr>
@@ -4763,8 +4919,13 @@
       <w:pPr>
         <w:pStyle w:val="Paragraph"/>
       </w:pPr>
-      <w:r>
-        <w:t xml:space="preserve">where </w:t>
+      <w:proofErr w:type="gramStart"/>
+      <w:r>
+        <w:t>where</w:t>
+      </w:r>
+      <w:proofErr w:type="gramEnd"/>
+      <w:r>
+        <w:t xml:space="preserve"> </w:t>
       </w:r>
       <m:oMath>
         <m:r>
@@ -4870,7 +5031,15 @@
         <w:fldChar w:fldCharType="end"/>
       </w:r>
       <w:r>
-        <w:t xml:space="preserve"> when they occur at different viewing geometries.  To describe the relationship between the two reflectances at a particular location, we express their ratio in Equation </w:t>
+        <w:t xml:space="preserve"> when they occur at different viewing geometries.  To describe the relationship between the two </w:t>
+      </w:r>
+      <w:proofErr w:type="spellStart"/>
+      <w:r>
+        <w:t>reflectances</w:t>
+      </w:r>
+      <w:proofErr w:type="spellEnd"/>
+      <w:r>
+        <w:t xml:space="preserve"> at a particular location, we express their ratio in Equation </w:t>
       </w:r>
       <w:r>
         <w:fldChar w:fldCharType="begin"/>
@@ -5146,7 +5315,7 @@
               <w:pStyle w:val="Displayedequation"/>
               <w:jc w:val="right"/>
             </w:pPr>
-            <w:bookmarkStart w:id="47" w:name="_Ref474589497"/>
+            <w:bookmarkStart w:id="50" w:name="_Ref474589497"/>
             <w:r>
               <w:t>(</w:t>
             </w:r>
@@ -5171,7 +5340,7 @@
             <w:r>
               <w:t>)</w:t>
             </w:r>
-            <w:bookmarkEnd w:id="47"/>
+            <w:bookmarkEnd w:id="50"/>
           </w:p>
         </w:tc>
       </w:tr>
@@ -5229,7 +5398,21 @@
         <w:rPr>
           <w:lang w:eastAsia="en-ZA"/>
         </w:rPr>
-        <w:t xml:space="preserve"> and </w:t>
+        <w:t xml:space="preserve"> </w:t>
+      </w:r>
+      <w:proofErr w:type="gramStart"/>
+      <w:r>
+        <w:rPr>
+          <w:lang w:eastAsia="en-ZA"/>
+        </w:rPr>
+        <w:t>and</w:t>
+      </w:r>
+      <w:proofErr w:type="gramEnd"/>
+      <w:r>
+        <w:rPr>
+          <w:lang w:eastAsia="en-ZA"/>
+        </w:rPr>
+        <w:t xml:space="preserve"> </w:t>
       </w:r>
       <m:oMath>
         <m:sSubSup>
@@ -5650,7 +5833,7 @@
               <w:pStyle w:val="Displayedequation"/>
               <w:jc w:val="right"/>
             </w:pPr>
-            <w:bookmarkStart w:id="48" w:name="_Ref475362606"/>
+            <w:bookmarkStart w:id="51" w:name="_Ref475362606"/>
             <w:r>
               <w:t>(</w:t>
             </w:r>
@@ -5672,7 +5855,7 @@
             <w:r>
               <w:fldChar w:fldCharType="end"/>
             </w:r>
-            <w:bookmarkEnd w:id="48"/>
+            <w:bookmarkEnd w:id="51"/>
             <w:r>
               <w:t>)</w:t>
             </w:r>
@@ -5697,7 +5880,15 @@
         </m:r>
       </m:oMath>
       <w:r>
-        <w:t xml:space="preserve"> is a spatially varying function of the aerial and reference viewing geometries.  As this relation is locally linear, it can be incorporated into the model of </w:t>
+        <w:t xml:space="preserve"> </w:t>
+      </w:r>
+      <w:proofErr w:type="gramStart"/>
+      <w:r>
+        <w:t>is</w:t>
+      </w:r>
+      <w:proofErr w:type="gramEnd"/>
+      <w:r>
+        <w:t xml:space="preserve"> a spatially varying function of the aerial and reference viewing geometries.  As this relation is locally linear, it can be incorporated into the model of </w:t>
       </w:r>
       <w:r>
         <w:rPr>
@@ -5843,7 +6034,15 @@
         <w:fldChar w:fldCharType="end"/>
       </w:r>
       <w:r>
-        <w:t xml:space="preserve">) is effectively estimated at the reference resolution and then upsampled to the aerial resolution.  </w:t>
+        <w:t xml:space="preserve">) is effectively estimated at the reference resolution and then </w:t>
+      </w:r>
+      <w:proofErr w:type="spellStart"/>
+      <w:r>
+        <w:t>upsampled</w:t>
+      </w:r>
+      <w:proofErr w:type="spellEnd"/>
+      <w:r>
+        <w:t xml:space="preserve"> to the aerial resolution.  </w:t>
       </w:r>
       <w:r>
         <w:rPr>
@@ -5890,8 +6089,16 @@
         <w:rPr>
           <w:lang w:eastAsia="en-ZA"/>
         </w:rPr>
-        <w:t xml:space="preserve">  (flying height = 5000 m, reference pixel width = 500 m), the camera view angle varies at most by </w:t>
-      </w:r>
+        <w:t xml:space="preserve">  (flying height = 5000 m, reference pixel width = 500 m), the camera view angle varies at most </w:t>
+      </w:r>
+      <w:proofErr w:type="gramStart"/>
+      <w:r>
+        <w:rPr>
+          <w:lang w:eastAsia="en-ZA"/>
+        </w:rPr>
+        <w:t xml:space="preserve">by </w:t>
+      </w:r>
+      <w:proofErr w:type="gramEnd"/>
       <m:oMath>
         <m:func>
           <m:funcPr>
@@ -6367,7 +6574,7 @@
               <w:pStyle w:val="Displayedequation"/>
               <w:jc w:val="right"/>
             </w:pPr>
-            <w:bookmarkStart w:id="49" w:name="_Ref475625552"/>
+            <w:bookmarkStart w:id="52" w:name="_Ref475625552"/>
             <w:r>
               <w:t>(</w:t>
             </w:r>
@@ -6389,7 +6596,7 @@
             <w:r>
               <w:fldChar w:fldCharType="end"/>
             </w:r>
-            <w:bookmarkEnd w:id="49"/>
+            <w:bookmarkEnd w:id="52"/>
             <w:r>
               <w:t>)</w:t>
             </w:r>
@@ -6401,8 +6608,13 @@
       <w:pPr>
         <w:pStyle w:val="Paragraph"/>
       </w:pPr>
-      <w:r>
-        <w:t xml:space="preserve">where </w:t>
+      <w:proofErr w:type="gramStart"/>
+      <w:r>
+        <w:t>where</w:t>
+      </w:r>
+      <w:proofErr w:type="gramEnd"/>
+      <w:r>
+        <w:t xml:space="preserve"> </w:t>
       </w:r>
       <m:oMath>
         <m:sSub>
@@ -6457,7 +6669,15 @@
       </w:r>
       <w:r>
         <w:lastRenderedPageBreak/>
-        <w:t xml:space="preserve">response (RSR) for a particular band.  Without knowledge of the surface reflectance spectra, it is not possible to completely calibrate for this effect.  However, for real world surface reflectances it can often be shown that the relationship between the band averaged values for different sensors is approximately linear </w:t>
+        <w:t xml:space="preserve">response (RSR) for a particular band.  Without knowledge of the surface reflectance spectra, it is not possible to completely calibrate for this effect.  However, for real world surface </w:t>
+      </w:r>
+      <w:proofErr w:type="spellStart"/>
+      <w:r>
+        <w:t>reflectances</w:t>
+      </w:r>
+      <w:proofErr w:type="spellEnd"/>
+      <w:r>
+        <w:t xml:space="preserve"> it can often be shown that the relationship between the band averaged values for different sensors is approximately linear </w:t>
       </w:r>
       <w:r>
         <w:fldChar w:fldCharType="begin" w:fldLock="1"/>
@@ -6536,7 +6756,15 @@
         <w:pStyle w:val="Newparagraph"/>
       </w:pPr>
       <w:r>
-        <w:t xml:space="preserve">The reference image will typically be at a substantially lower spatial resolution than the aerial imagery.  Calibrated surface reflectance products, such as those produced from MODIS and Multi-angle Imaging SpectroRadiometer (MISR), have resolutions of the order of 500 m while aerial images usually have resolutions of 2 m or higher.  This large resolution discrepancy affects the accuracy of the results.  While the Equation </w:t>
+        <w:t xml:space="preserve">The reference image will typically be at a substantially lower spatial resolution than the aerial imagery.  Calibrated surface reflectance products, such as those produced from MODIS and Multi-angle Imaging </w:t>
+      </w:r>
+      <w:proofErr w:type="spellStart"/>
+      <w:r>
+        <w:t>SpectroRadiometer</w:t>
+      </w:r>
+      <w:proofErr w:type="spellEnd"/>
+      <w:r>
+        <w:t xml:space="preserve"> (MISR), have resolutions of the order of 500 m while aerial images usually have resolutions of 2 m or higher.  This large resolution discrepancy affects the accuracy of the results.  While the Equation </w:t>
       </w:r>
       <w:r>
         <w:fldChar w:fldCharType="begin"/>
@@ -6739,24 +6967,24 @@
       <w:pPr>
         <w:pStyle w:val="Paragraph"/>
       </w:pPr>
-      <w:commentRangeStart w:id="50"/>
-      <w:commentRangeStart w:id="51"/>
+      <w:commentRangeStart w:id="53"/>
+      <w:commentRangeStart w:id="54"/>
       <w:r>
         <w:t>The homogenisation procedure follows these steps:</w:t>
       </w:r>
-      <w:commentRangeEnd w:id="50"/>
+      <w:commentRangeEnd w:id="53"/>
       <w:r>
         <w:rPr>
           <w:rStyle w:val="CommentReference"/>
         </w:rPr>
-        <w:commentReference w:id="50"/>
-      </w:r>
-      <w:commentRangeEnd w:id="51"/>
+        <w:commentReference w:id="53"/>
+      </w:r>
+      <w:commentRangeEnd w:id="54"/>
       <w:r>
         <w:rPr>
           <w:rStyle w:val="CommentReference"/>
         </w:rPr>
-        <w:commentReference w:id="51"/>
+        <w:commentReference w:id="54"/>
       </w:r>
     </w:p>
     <w:p>
@@ -6832,7 +7060,15 @@
         <w:t>)</w:t>
       </w:r>
       <w:r>
-        <w:t xml:space="preserve">.  This forms two multi-band rasters </w:t>
+        <w:t xml:space="preserve">.  This forms two multi-band </w:t>
+      </w:r>
+      <w:proofErr w:type="spellStart"/>
+      <w:r>
+        <w:t>rasters</w:t>
+      </w:r>
+      <w:proofErr w:type="spellEnd"/>
+      <w:r>
+        <w:t xml:space="preserve"> </w:t>
       </w:r>
       <w:r>
         <w:rPr>
@@ -6884,7 +7120,15 @@
         <w:t>C</w:t>
       </w:r>
       <w:r>
-        <w:t xml:space="preserve"> rasters to the aerial image resolution and grid.</w:t>
+        <w:t xml:space="preserve"> </w:t>
+      </w:r>
+      <w:proofErr w:type="spellStart"/>
+      <w:r>
+        <w:t>rasters</w:t>
+      </w:r>
+      <w:proofErr w:type="spellEnd"/>
+      <w:r>
+        <w:t xml:space="preserve"> to the aerial image resolution and grid.</w:t>
       </w:r>
     </w:p>
     <w:p>
@@ -6960,7 +7204,15 @@
         <w:fldChar w:fldCharType="end"/>
       </w:r>
       <w:r>
-        <w:t xml:space="preserve">.  Averaging the uncalibrated image over each reference pixel area is recommended when downsampling in </w:t>
+        <w:t xml:space="preserve">.  Averaging the uncalibrated image over each reference pixel area is recommended when </w:t>
+      </w:r>
+      <w:proofErr w:type="spellStart"/>
+      <w:r>
+        <w:t>downsampling</w:t>
+      </w:r>
+      <w:proofErr w:type="spellEnd"/>
+      <w:r>
+        <w:t xml:space="preserve"> in </w:t>
       </w:r>
       <w:r>
         <w:lastRenderedPageBreak/>
@@ -6997,7 +7249,15 @@
         <w:t>C</w:t>
       </w:r>
       <w:r>
-        <w:t xml:space="preserve"> rasters in step 3 to approximate slowly varying atmospheric and BRDF effects and to avoid discontinuities in the final image(s).  Of the standard interpolation algorithms, cubic spline interpolation, with its constraints of continuity of the first and second derivatives, best satisfies this requirement </w:t>
+        <w:t xml:space="preserve"> </w:t>
+      </w:r>
+      <w:proofErr w:type="spellStart"/>
+      <w:r>
+        <w:t>rasters</w:t>
+      </w:r>
+      <w:proofErr w:type="spellEnd"/>
+      <w:r>
+        <w:t xml:space="preserve"> in step 3 to approximate slowly varying atmospheric and BRDF effects and to avoid discontinuities in the final image(s).  Of the standard interpolation algorithms, cubic spline interpolation, with its constraints of continuity of the first and second derivatives, best satisfies this requirement </w:t>
       </w:r>
       <w:r>
         <w:fldChar w:fldCharType="begin" w:fldLock="1"/>
@@ -7057,24 +7317,24 @@
       <w:pPr>
         <w:pStyle w:val="Newparagraph"/>
       </w:pPr>
-      <w:commentRangeStart w:id="52"/>
-      <w:commentRangeStart w:id="53"/>
+      <w:commentRangeStart w:id="55"/>
+      <w:commentRangeStart w:id="56"/>
       <w:r>
         <w:t xml:space="preserve">Blocks of aerial surface reflectance images generated with the procedure outlined above can be mosaicked without the need for additional colour balancing or normalisation procedures to reduce seam lines.  </w:t>
       </w:r>
-      <w:commentRangeEnd w:id="52"/>
+      <w:commentRangeEnd w:id="55"/>
       <w:r>
         <w:rPr>
           <w:rStyle w:val="CommentReference"/>
         </w:rPr>
-        <w:commentReference w:id="52"/>
-      </w:r>
-      <w:commentRangeEnd w:id="53"/>
+        <w:commentReference w:id="55"/>
+      </w:r>
+      <w:commentRangeEnd w:id="56"/>
       <w:r>
         <w:rPr>
           <w:rStyle w:val="CommentReference"/>
         </w:rPr>
-        <w:commentReference w:id="53"/>
+        <w:commentReference w:id="56"/>
       </w:r>
       <w:r>
         <w:t xml:space="preserve">The pixels in overlapping areas can be chosen from any of the overlapping images.  Because a single wide swath width reference satellite image will typically cover many aerial images, the calibrated images tend to combine into a seamless mosaic.  </w:t>
@@ -7092,21 +7352,21 @@
       <w:pPr>
         <w:pStyle w:val="Heading2"/>
       </w:pPr>
-      <w:bookmarkStart w:id="54" w:name="_Toc448324292"/>
-      <w:bookmarkStart w:id="55" w:name="_Ref452296020"/>
-      <w:commentRangeStart w:id="56"/>
-      <w:commentRangeStart w:id="57"/>
-      <w:commentRangeStart w:id="58"/>
+      <w:bookmarkStart w:id="57" w:name="_Toc448324292"/>
+      <w:bookmarkStart w:id="58" w:name="_Ref452296020"/>
       <w:commentRangeStart w:id="59"/>
+      <w:commentRangeStart w:id="60"/>
+      <w:commentRangeStart w:id="61"/>
+      <w:commentRangeStart w:id="62"/>
       <w:r>
         <w:t xml:space="preserve">Study Site, </w:t>
       </w:r>
-      <w:bookmarkEnd w:id="54"/>
+      <w:bookmarkEnd w:id="57"/>
       <w:r>
         <w:t>Data Collection and Preparation</w:t>
       </w:r>
-      <w:bookmarkEnd w:id="55"/>
-      <w:commentRangeEnd w:id="56"/>
+      <w:bookmarkEnd w:id="58"/>
+      <w:commentRangeEnd w:id="59"/>
       <w:r>
         <w:rPr>
           <w:rStyle w:val="CommentReference"/>
@@ -7116,11 +7376,11 @@
           <w:i w:val="0"/>
           <w:iCs w:val="0"/>
         </w:rPr>
-        <w:commentReference w:id="56"/>
-      </w:r>
-      <w:commentRangeEnd w:id="57"/>
-      <w:commentRangeEnd w:id="58"/>
-      <w:commentRangeEnd w:id="59"/>
+        <w:commentReference w:id="59"/>
+      </w:r>
+      <w:commentRangeEnd w:id="60"/>
+      <w:commentRangeEnd w:id="61"/>
+      <w:commentRangeEnd w:id="62"/>
       <w:r>
         <w:rPr>
           <w:rStyle w:val="CommentReference"/>
@@ -7130,7 +7390,7 @@
           <w:i w:val="0"/>
           <w:iCs w:val="0"/>
         </w:rPr>
-        <w:commentReference w:id="57"/>
+        <w:commentReference w:id="60"/>
       </w:r>
       <w:r>
         <w:rPr>
@@ -7141,7 +7401,7 @@
           <w:i w:val="0"/>
           <w:iCs w:val="0"/>
         </w:rPr>
-        <w:commentReference w:id="58"/>
+        <w:commentReference w:id="61"/>
       </w:r>
       <w:r>
         <w:rPr>
@@ -7152,7 +7412,7 @@
           <w:i w:val="0"/>
           <w:iCs w:val="0"/>
         </w:rPr>
-        <w:commentReference w:id="59"/>
+        <w:commentReference w:id="62"/>
       </w:r>
     </w:p>
     <w:p>
@@ -7226,7 +7486,7 @@
       <w:r>
         <w:t>[</w:t>
       </w:r>
-      <w:bookmarkStart w:id="60" w:name="_Ref453082334"/>
+      <w:bookmarkStart w:id="63" w:name="_Ref453082334"/>
       <w:r>
         <w:t xml:space="preserve">Figure </w:t>
       </w:r>
@@ -7248,7 +7508,7 @@
       <w:r>
         <w:fldChar w:fldCharType="end"/>
       </w:r>
-      <w:bookmarkEnd w:id="60"/>
+      <w:bookmarkEnd w:id="63"/>
       <w:r>
         <w:t>. Study area orientation map]</w:t>
       </w:r>
@@ -7292,16 +7552,16 @@
       <w:r>
         <w:t xml:space="preserve">.  </w:t>
       </w:r>
-      <w:commentRangeStart w:id="61"/>
+      <w:commentRangeStart w:id="64"/>
       <w:r>
         <w:t xml:space="preserve">The peak overlap between the sensors is good in all bands, with the exception of NIR. </w:t>
       </w:r>
-      <w:commentRangeEnd w:id="61"/>
+      <w:commentRangeEnd w:id="64"/>
       <w:r>
         <w:rPr>
           <w:rStyle w:val="CommentReference"/>
         </w:rPr>
-        <w:commentReference w:id="61"/>
+        <w:commentReference w:id="64"/>
       </w:r>
       <w:r>
         <w:t xml:space="preserve"> </w:t>
@@ -7321,7 +7581,7 @@
       <w:r>
         <w:t>[</w:t>
       </w:r>
-      <w:bookmarkStart w:id="62" w:name="_Ref452304563"/>
+      <w:bookmarkStart w:id="65" w:name="_Ref452304563"/>
       <w:r>
         <w:t xml:space="preserve">Figure </w:t>
       </w:r>
@@ -7343,7 +7603,7 @@
       <w:r>
         <w:fldChar w:fldCharType="end"/>
       </w:r>
-      <w:bookmarkEnd w:id="62"/>
+      <w:bookmarkEnd w:id="65"/>
       <w:r>
         <w:t xml:space="preserve">. DMC’s and MODIS’s </w:t>
       </w:r>
@@ -7370,7 +7630,15 @@
         <w:t xml:space="preserve">2228 </w:t>
       </w:r>
       <w:r>
-        <w:t xml:space="preserve">images captured during four separate aerial campaigns on multiple days from 22 January 2010 to 8 February 2010.  The inclusion of a large set of imagery acquired over multiple days allows an investigation into the robustness of the method to temporal variation (and the consequent BRDF and atmospheric variations).  There is an average sidelap of 25% between images in adjacent flight lines and an average forward overlap of 60% between consecutive images in the same flight line.  The images were captured close to nadir, with a maximum tilt of 5 </w:t>
+        <w:t xml:space="preserve">images captured during four separate aerial campaigns on multiple days from 22 January 2010 to 8 February 2010.  The inclusion of a large set of imagery acquired over multiple days allows an investigation into the robustness of the method to temporal variation (and the consequent BRDF and atmospheric variations).  There is an average </w:t>
+      </w:r>
+      <w:proofErr w:type="spellStart"/>
+      <w:r>
+        <w:t>sidelap</w:t>
+      </w:r>
+      <w:proofErr w:type="spellEnd"/>
+      <w:r>
+        <w:t xml:space="preserve"> of 25% between images in adjacent flight lines and an average forward overlap of 60% between consecutive images in the same flight line.  The images were captured close to nadir, with a maximum tilt of 5 </w:t>
       </w:r>
       <w:r>
         <w:rPr>
@@ -7474,8 +7742,13 @@
         <w:fldChar w:fldCharType="end"/>
       </w:r>
       <w:r>
-        <w:t xml:space="preserve">)), with zero offset (i.e. </w:t>
-      </w:r>
+        <w:t>)), with zero offset (i.e</w:t>
+      </w:r>
+      <w:proofErr w:type="gramStart"/>
+      <w:r>
+        <w:t xml:space="preserve">. </w:t>
+      </w:r>
+      <w:proofErr w:type="gramEnd"/>
       <m:oMath>
         <m:sSub>
           <m:sSubPr>
@@ -7678,8 +7951,13 @@
         <w:fldChar w:fldCharType="end"/>
       </w:r>
       <w:r>
-        <w:t xml:space="preserve"> was zero and the atmospheric reflectance, </w:t>
-      </w:r>
+        <w:t xml:space="preserve"> was zero and the atmospheric reflectance</w:t>
+      </w:r>
+      <w:proofErr w:type="gramStart"/>
+      <w:r>
+        <w:t xml:space="preserve">, </w:t>
+      </w:r>
+      <w:proofErr w:type="gramEnd"/>
       <m:oMath>
         <m:sSub>
           <m:sSubPr>
@@ -7820,11 +8098,11 @@
       <w:pPr>
         <w:pStyle w:val="Heading2"/>
       </w:pPr>
-      <w:bookmarkStart w:id="63" w:name="_Ref486590748"/>
+      <w:bookmarkStart w:id="66" w:name="_Ref486590748"/>
       <w:r>
         <w:t>Linearity of Band Averaged Values</w:t>
       </w:r>
-      <w:bookmarkEnd w:id="63"/>
+      <w:bookmarkEnd w:id="66"/>
       <w:r>
         <w:t xml:space="preserve"> </w:t>
       </w:r>
@@ -7961,14 +8239,14 @@
         <w:pStyle w:val="Heading2"/>
         <w:keepLines/>
       </w:pPr>
-      <w:bookmarkStart w:id="64" w:name="_Ref452296021"/>
-      <w:commentRangeStart w:id="65"/>
-      <w:commentRangeStart w:id="66"/>
+      <w:bookmarkStart w:id="67" w:name="_Ref452296021"/>
+      <w:commentRangeStart w:id="68"/>
+      <w:commentRangeStart w:id="69"/>
       <w:r>
         <w:t>Accuracy Assessment</w:t>
       </w:r>
-      <w:bookmarkEnd w:id="64"/>
-      <w:commentRangeEnd w:id="65"/>
+      <w:bookmarkEnd w:id="67"/>
+      <w:commentRangeEnd w:id="68"/>
       <w:r>
         <w:rPr>
           <w:rStyle w:val="CommentReference"/>
@@ -7978,9 +8256,9 @@
           <w:i w:val="0"/>
           <w:iCs w:val="0"/>
         </w:rPr>
-        <w:commentReference w:id="65"/>
-      </w:r>
-      <w:commentRangeEnd w:id="66"/>
+        <w:commentReference w:id="68"/>
+      </w:r>
+      <w:commentRangeEnd w:id="69"/>
       <w:r>
         <w:rPr>
           <w:rStyle w:val="CommentReference"/>
@@ -7990,7 +8268,7 @@
           <w:i w:val="0"/>
           <w:iCs w:val="0"/>
         </w:rPr>
-        <w:commentReference w:id="66"/>
+        <w:commentReference w:id="69"/>
       </w:r>
     </w:p>
     <w:p>
@@ -8042,7 +8320,15 @@
         <w:fldChar w:fldCharType="end"/>
       </w:r>
       <w:r>
-        <w:t xml:space="preserve">.  The image was orthorectified using a 5 m resolution DEM </w:t>
+        <w:t xml:space="preserve">.  The image was </w:t>
+      </w:r>
+      <w:proofErr w:type="spellStart"/>
+      <w:r>
+        <w:t>orthorectified</w:t>
+      </w:r>
+      <w:proofErr w:type="spellEnd"/>
+      <w:r>
+        <w:t xml:space="preserve"> using a 5 m resolution DEM </w:t>
       </w:r>
       <w:r>
         <w:fldChar w:fldCharType="begin" w:fldLock="1"/>
@@ -8063,7 +8349,15 @@
         <w:fldChar w:fldCharType="end"/>
       </w:r>
       <w:r>
-        <w:t xml:space="preserve">.  The SPOT 5 DN image was converted to surface reflectance using the Amospheric/Topographic correction (ATCOR-3) method </w:t>
+        <w:t xml:space="preserve">.  The SPOT 5 DN image was converted to surface reflectance using the </w:t>
+      </w:r>
+      <w:proofErr w:type="spellStart"/>
+      <w:r>
+        <w:t>Amospheric</w:t>
+      </w:r>
+      <w:proofErr w:type="spellEnd"/>
+      <w:r>
+        <w:t xml:space="preserve">/Topographic correction (ATCOR-3) method </w:t>
       </w:r>
       <w:r>
         <w:fldChar w:fldCharType="begin" w:fldLock="1"/>
@@ -8096,10 +8390,18 @@
       <w:pPr>
         <w:pStyle w:val="Newparagraph"/>
       </w:pPr>
-      <w:commentRangeStart w:id="67"/>
-      <w:commentRangeStart w:id="68"/>
-      <w:r>
-        <w:t xml:space="preserve">To establish the relative accuracy of the corrected SPOT 5 scene, it was downsampled (by averaging) to the MODIS resolution and grid and statistically compared to the MODIS reference image using Equation </w:t>
+      <w:commentRangeStart w:id="70"/>
+      <w:commentRangeStart w:id="71"/>
+      <w:r>
+        <w:t xml:space="preserve">To establish the relative accuracy of the corrected SPOT 5 scene, it was </w:t>
+      </w:r>
+      <w:proofErr w:type="spellStart"/>
+      <w:r>
+        <w:t>downsampled</w:t>
+      </w:r>
+      <w:proofErr w:type="spellEnd"/>
+      <w:r>
+        <w:t xml:space="preserve"> (by averaging) to the MODIS resolution and grid and statistically compared to the MODIS reference image using Equation </w:t>
       </w:r>
       <w:r>
         <w:fldChar w:fldCharType="begin"/>
@@ -8311,7 +8613,7 @@
               <w:pStyle w:val="Displayedequation"/>
               <w:jc w:val="right"/>
             </w:pPr>
-            <w:bookmarkStart w:id="69" w:name="_Ref486267632"/>
+            <w:bookmarkStart w:id="72" w:name="_Ref486267632"/>
             <w:r>
               <w:t>(</w:t>
             </w:r>
@@ -8336,7 +8638,7 @@
             <w:r>
               <w:t>)</w:t>
             </w:r>
-            <w:bookmarkEnd w:id="69"/>
+            <w:bookmarkEnd w:id="72"/>
           </w:p>
         </w:tc>
       </w:tr>
@@ -8345,8 +8647,13 @@
       <w:pPr>
         <w:pStyle w:val="Paragraph"/>
       </w:pPr>
-      <w:r>
-        <w:t xml:space="preserve">where </w:t>
+      <w:proofErr w:type="gramStart"/>
+      <w:r>
+        <w:t>where</w:t>
+      </w:r>
+      <w:proofErr w:type="gramEnd"/>
+      <w:r>
+        <w:t xml:space="preserve"> </w:t>
       </w:r>
       <m:oMath>
         <m:sSup>
@@ -8438,19 +8745,19 @@
       <w:r>
         <w:t xml:space="preserve"> is the difference image.   Mean absolute difference (MAD) and root mean square (RMS) statistics were found to establish a benchmark against which similar statistics for DMC homogenised mosaic could be compared. </w:t>
       </w:r>
-      <w:commentRangeEnd w:id="67"/>
+      <w:commentRangeEnd w:id="70"/>
       <w:r>
         <w:rPr>
           <w:rStyle w:val="CommentReference"/>
         </w:rPr>
-        <w:commentReference w:id="67"/>
-      </w:r>
-      <w:commentRangeEnd w:id="68"/>
+        <w:commentReference w:id="70"/>
+      </w:r>
+      <w:commentRangeEnd w:id="71"/>
       <w:r>
         <w:rPr>
           <w:rStyle w:val="CommentReference"/>
         </w:rPr>
-        <w:commentReference w:id="68"/>
+        <w:commentReference w:id="71"/>
       </w:r>
     </w:p>
     <w:p>
@@ -8463,7 +8770,15 @@
         <w:pStyle w:val="Newparagraph"/>
       </w:pPr>
       <w:r>
-        <w:t xml:space="preserve">The DMC homogenised mosaic was then downsampled (by averaging) to the SPOT 5 resolution and grid, and statistically compared to the SPOT 5 surface reflectance image using Equation </w:t>
+        <w:t xml:space="preserve">The DMC homogenised mosaic was then </w:t>
+      </w:r>
+      <w:proofErr w:type="spellStart"/>
+      <w:r>
+        <w:t>downsampled</w:t>
+      </w:r>
+      <w:proofErr w:type="spellEnd"/>
+      <w:r>
+        <w:t xml:space="preserve"> (by averaging) to the SPOT 5 resolution and grid, and statistically compared to the SPOT 5 surface reflectance image using Equation </w:t>
       </w:r>
       <w:r>
         <w:fldChar w:fldCharType="begin"/>
@@ -8557,8 +8872,8 @@
       <w:r>
         <w:t>[</w:t>
       </w:r>
-      <w:bookmarkStart w:id="70" w:name="_Ref447467040"/>
-      <w:bookmarkStart w:id="71" w:name="_Toc448324351"/>
+      <w:bookmarkStart w:id="73" w:name="_Ref447467040"/>
+      <w:bookmarkStart w:id="74" w:name="_Toc448324351"/>
       <w:r>
         <w:t xml:space="preserve">Figure </w:t>
       </w:r>
@@ -8580,11 +8895,11 @@
       <w:r>
         <w:fldChar w:fldCharType="end"/>
       </w:r>
-      <w:bookmarkEnd w:id="70"/>
+      <w:bookmarkEnd w:id="73"/>
       <w:r>
         <w:t>. SPOT 5 scene and mosaic extents</w:t>
       </w:r>
-      <w:bookmarkEnd w:id="71"/>
+      <w:bookmarkEnd w:id="74"/>
       <w:r>
         <w:t>]</w:t>
       </w:r>
@@ -8599,31 +8914,39 @@
       <w:pPr>
         <w:pStyle w:val="Heading1"/>
       </w:pPr>
-      <w:bookmarkStart w:id="72" w:name="_Ref452458445"/>
-      <w:bookmarkStart w:id="73" w:name="_Toc394607645"/>
+      <w:bookmarkStart w:id="75" w:name="_Ref452458445"/>
+      <w:bookmarkStart w:id="76" w:name="_Toc394607645"/>
       <w:r>
         <w:t>Results and Discussion</w:t>
       </w:r>
-      <w:bookmarkEnd w:id="72"/>
+      <w:bookmarkEnd w:id="75"/>
     </w:p>
     <w:p>
       <w:pPr>
         <w:pStyle w:val="Heading2"/>
       </w:pPr>
-      <w:bookmarkStart w:id="74" w:name="_Ref447456652"/>
-      <w:bookmarkStart w:id="75" w:name="_Toc448324295"/>
+      <w:bookmarkStart w:id="77" w:name="_Ref447456652"/>
+      <w:bookmarkStart w:id="78" w:name="_Toc448324295"/>
       <w:r>
         <w:t>Band Averaged Relationships</w:t>
       </w:r>
-      <w:bookmarkEnd w:id="74"/>
-      <w:bookmarkEnd w:id="75"/>
+      <w:bookmarkEnd w:id="77"/>
+      <w:bookmarkEnd w:id="78"/>
     </w:p>
     <w:p>
       <w:pPr>
         <w:pStyle w:val="Paragraph"/>
       </w:pPr>
       <w:r>
-        <w:t xml:space="preserve">The measured band averaged reflectance relationship for typical surface reflectances between the two sensors is shown in </w:t>
+        <w:t xml:space="preserve">The measured band averaged reflectance relationship for typical surface </w:t>
+      </w:r>
+      <w:proofErr w:type="spellStart"/>
+      <w:r>
+        <w:t>reflectances</w:t>
+      </w:r>
+      <w:proofErr w:type="spellEnd"/>
+      <w:r>
+        <w:t xml:space="preserve"> between the two sensors is shown in </w:t>
       </w:r>
       <w:r>
         <w:fldChar w:fldCharType="begin"/>
@@ -8729,7 +9052,15 @@
         <w:fldChar w:fldCharType="end"/>
       </w:r>
       <w:r>
-        <w:t xml:space="preserve">.  Similar linear relationships between different sensors for real world surface reflectances are reported in </w:t>
+        <w:t xml:space="preserve">.  Similar linear relationships between different sensors for real world surface </w:t>
+      </w:r>
+      <w:proofErr w:type="spellStart"/>
+      <w:r>
+        <w:t>reflectances</w:t>
+      </w:r>
+      <w:proofErr w:type="spellEnd"/>
+      <w:r>
+        <w:t xml:space="preserve"> are reported in </w:t>
       </w:r>
       <w:r>
         <w:fldChar w:fldCharType="begin" w:fldLock="1"/>
@@ -8817,8 +9148,13 @@
         <w:fldChar w:fldCharType="end"/>
       </w:r>
       <w:r>
-        <w:t xml:space="preserve">.  The NIR channel has the lowest </w:t>
-      </w:r>
+        <w:t xml:space="preserve">.  The NIR channel has the </w:t>
+      </w:r>
+      <w:proofErr w:type="gramStart"/>
+      <w:r>
+        <w:t xml:space="preserve">lowest </w:t>
+      </w:r>
+      <w:proofErr w:type="gramEnd"/>
       <m:oMath>
         <m:sSup>
           <m:sSupPr>
@@ -8887,10 +9223,10 @@
       <w:r>
         <w:t>[</w:t>
       </w:r>
-      <w:bookmarkStart w:id="76" w:name="_Ref447457220"/>
-      <w:bookmarkStart w:id="77" w:name="_Ref452304545"/>
-      <w:bookmarkStart w:id="78" w:name="_Ref447457216"/>
-      <w:bookmarkStart w:id="79" w:name="_Toc448324353"/>
+      <w:bookmarkStart w:id="79" w:name="_Ref447457220"/>
+      <w:bookmarkStart w:id="80" w:name="_Ref452304545"/>
+      <w:bookmarkStart w:id="81" w:name="_Ref447457216"/>
+      <w:bookmarkStart w:id="82" w:name="_Toc448324353"/>
       <w:r>
         <w:t xml:space="preserve">Figure </w:t>
       </w:r>
@@ -8912,32 +9248,37 @@
       <w:r>
         <w:fldChar w:fldCharType="end"/>
       </w:r>
+      <w:bookmarkEnd w:id="79"/>
+      <w:bookmarkEnd w:id="80"/>
+      <w:r>
+        <w:t xml:space="preserve">. DMC vs. MODIS simulated band averaged relationship for typical surface </w:t>
+      </w:r>
+      <w:proofErr w:type="spellStart"/>
+      <w:r>
+        <w:t>reflectances</w:t>
+      </w:r>
+      <w:bookmarkEnd w:id="81"/>
+      <w:bookmarkEnd w:id="82"/>
+      <w:proofErr w:type="spellEnd"/>
+      <w:r>
+        <w:t>]</w:t>
+      </w:r>
+    </w:p>
+    <w:p>
+      <w:pPr>
+        <w:pStyle w:val="ThesisBody"/>
+      </w:pPr>
+    </w:p>
+    <w:p>
+      <w:pPr>
+        <w:pStyle w:val="Heading2"/>
+      </w:pPr>
+      <w:bookmarkStart w:id="83" w:name="_Toc448324296"/>
+      <w:r>
+        <w:t>Mosaicking</w:t>
+      </w:r>
       <w:bookmarkEnd w:id="76"/>
-      <w:bookmarkEnd w:id="77"/>
-      <w:r>
-        <w:t>. DMC vs. MODIS simulated band averaged relationship for typical surface reflectances</w:t>
-      </w:r>
-      <w:bookmarkEnd w:id="78"/>
-      <w:bookmarkEnd w:id="79"/>
-      <w:r>
-        <w:t>]</w:t>
-      </w:r>
-    </w:p>
-    <w:p>
-      <w:pPr>
-        <w:pStyle w:val="ThesisBody"/>
-      </w:pPr>
-    </w:p>
-    <w:p>
-      <w:pPr>
-        <w:pStyle w:val="Heading2"/>
-      </w:pPr>
-      <w:bookmarkStart w:id="80" w:name="_Toc448324296"/>
-      <w:r>
-        <w:t>Mosaicking</w:t>
-      </w:r>
-      <w:bookmarkEnd w:id="73"/>
-      <w:bookmarkEnd w:id="80"/>
+      <w:bookmarkEnd w:id="83"/>
     </w:p>
     <w:p>
       <w:pPr>
@@ -8982,11 +9323,11 @@
       <w:r>
         <w:t>[</w:t>
       </w:r>
-      <w:bookmarkStart w:id="81" w:name="_Ref389939317"/>
-      <w:bookmarkStart w:id="82" w:name="_Ref452304551"/>
-      <w:bookmarkStart w:id="83" w:name="_Toc391220527"/>
-      <w:bookmarkStart w:id="84" w:name="_Toc394582250"/>
-      <w:bookmarkStart w:id="85" w:name="_Toc448324354"/>
+      <w:bookmarkStart w:id="84" w:name="_Ref389939317"/>
+      <w:bookmarkStart w:id="85" w:name="_Ref452304551"/>
+      <w:bookmarkStart w:id="86" w:name="_Toc391220527"/>
+      <w:bookmarkStart w:id="87" w:name="_Toc394582250"/>
+      <w:bookmarkStart w:id="88" w:name="_Toc448324354"/>
       <w:r>
         <w:t xml:space="preserve">Figure </w:t>
       </w:r>
@@ -9008,15 +9349,15 @@
       <w:r>
         <w:fldChar w:fldCharType="end"/>
       </w:r>
-      <w:bookmarkEnd w:id="81"/>
-      <w:bookmarkEnd w:id="82"/>
-      <w:r>
-        <w:t>.  Uncalibrated mosaic on MODIS reference image background</w:t>
-      </w:r>
-      <w:bookmarkEnd w:id="83"/>
       <w:bookmarkEnd w:id="84"/>
       <w:bookmarkEnd w:id="85"/>
       <w:r>
+        <w:t>.  Uncalibrated mosaic on MODIS reference image background</w:t>
+      </w:r>
+      <w:bookmarkEnd w:id="86"/>
+      <w:bookmarkEnd w:id="87"/>
+      <w:bookmarkEnd w:id="88"/>
+      <w:r>
         <w:t>]</w:t>
       </w:r>
     </w:p>
@@ -9071,8 +9412,8 @@
       <w:r>
         <w:t>[</w:t>
       </w:r>
-      <w:bookmarkStart w:id="86" w:name="_Ref452304657"/>
-      <w:bookmarkStart w:id="87" w:name="_Toc448324355"/>
+      <w:bookmarkStart w:id="89" w:name="_Ref452304657"/>
+      <w:bookmarkStart w:id="90" w:name="_Toc448324355"/>
       <w:r>
         <w:t xml:space="preserve">Figure </w:t>
       </w:r>
@@ -9094,11 +9435,11 @@
       <w:r>
         <w:fldChar w:fldCharType="end"/>
       </w:r>
-      <w:bookmarkEnd w:id="86"/>
+      <w:bookmarkEnd w:id="89"/>
       <w:r>
         <w:t>.  Homogenised mosaic on MODIS reference image background</w:t>
       </w:r>
-      <w:bookmarkEnd w:id="87"/>
+      <w:bookmarkEnd w:id="90"/>
       <w:r>
         <w:t>]</w:t>
       </w:r>
@@ -9247,8 +9588,8 @@
       <w:r>
         <w:t>[</w:t>
       </w:r>
-      <w:bookmarkStart w:id="88" w:name="_Ref447547463"/>
-      <w:bookmarkStart w:id="89" w:name="_Toc448324356"/>
+      <w:bookmarkStart w:id="91" w:name="_Ref447547463"/>
+      <w:bookmarkStart w:id="92" w:name="_Toc448324356"/>
       <w:r>
         <w:t xml:space="preserve">Figure </w:t>
       </w:r>
@@ -9270,11 +9611,11 @@
       <w:r>
         <w:fldChar w:fldCharType="end"/>
       </w:r>
-      <w:bookmarkEnd w:id="88"/>
+      <w:bookmarkEnd w:id="91"/>
       <w:r>
         <w:t>. Reduction of hot spot and seam lines, with (a) showing raw DN images including hot spot and seam lines and (b) the corrected surface reflectance image</w:t>
       </w:r>
-      <w:bookmarkEnd w:id="89"/>
+      <w:bookmarkEnd w:id="92"/>
       <w:r>
         <w:t>]</w:t>
       </w:r>
@@ -9284,12 +9625,12 @@
       <w:pPr>
         <w:pStyle w:val="Heading2"/>
       </w:pPr>
-      <w:bookmarkStart w:id="90" w:name="_Toc448324297"/>
-      <w:bookmarkStart w:id="91" w:name="_Toc394607646"/>
+      <w:bookmarkStart w:id="93" w:name="_Toc448324297"/>
+      <w:bookmarkStart w:id="94" w:name="_Toc394607646"/>
       <w:r>
         <w:t>MODIS Statistical Comparison</w:t>
       </w:r>
-      <w:bookmarkEnd w:id="90"/>
+      <w:bookmarkEnd w:id="93"/>
     </w:p>
     <w:p>
       <w:pPr>
@@ -9359,7 +9700,15 @@
         <w:fldChar w:fldCharType="end"/>
       </w:r>
       <w:r>
-        <w:t xml:space="preserve"> shows similar scatter plots for the DMC and MODIS surface reflectance values.  Differences in the MODIS and DMC surface reflectance values at MODIS resolution are in part due to the use of the cubic spline interpolation to upsample the </w:t>
+        <w:t xml:space="preserve"> shows similar scatter plots for the DMC and MODIS surface reflectance values.  Differences in the MODIS and DMC surface reflectance values at MODIS resolution are in part due to the use of the cubic spline interpolation to </w:t>
+      </w:r>
+      <w:proofErr w:type="spellStart"/>
+      <w:r>
+        <w:t>upsample</w:t>
+      </w:r>
+      <w:proofErr w:type="spellEnd"/>
+      <w:r>
+        <w:t xml:space="preserve"> the </w:t>
       </w:r>
       <w:r>
         <w:rPr>
@@ -9379,7 +9728,39 @@
         <w:t>C</w:t>
       </w:r>
       <w:r>
-        <w:t xml:space="preserve"> rasters from the MODIS to DMC resolution.  The spline interpolation is non-invertible (i.e. downsampling the upsampled rasters does not produce the original </w:t>
+        <w:t xml:space="preserve"> </w:t>
+      </w:r>
+      <w:proofErr w:type="spellStart"/>
+      <w:r>
+        <w:t>rasters</w:t>
+      </w:r>
+      <w:proofErr w:type="spellEnd"/>
+      <w:r>
+        <w:t xml:space="preserve"> from the MODIS to DMC resolution.  The spline interpolation is non-invertible (i.e. </w:t>
+      </w:r>
+      <w:proofErr w:type="spellStart"/>
+      <w:r>
+        <w:t>downsampling</w:t>
+      </w:r>
+      <w:proofErr w:type="spellEnd"/>
+      <w:r>
+        <w:t xml:space="preserve"> the </w:t>
+      </w:r>
+      <w:proofErr w:type="spellStart"/>
+      <w:r>
+        <w:t>upsampled</w:t>
+      </w:r>
+      <w:proofErr w:type="spellEnd"/>
+      <w:r>
+        <w:t xml:space="preserve"> </w:t>
+      </w:r>
+      <w:proofErr w:type="spellStart"/>
+      <w:r>
+        <w:t>rasters</w:t>
+      </w:r>
+      <w:proofErr w:type="spellEnd"/>
+      <w:r>
+        <w:t xml:space="preserve"> does not produce the original </w:t>
       </w:r>
       <w:r>
         <w:rPr>
@@ -9399,7 +9780,15 @@
         <w:t>C</w:t>
       </w:r>
       <w:r>
-        <w:t xml:space="preserve"> rasters, but successively smooths the data at each application).  As indicated by </w:t>
+        <w:t xml:space="preserve"> </w:t>
+      </w:r>
+      <w:proofErr w:type="spellStart"/>
+      <w:r>
+        <w:t>rasters</w:t>
+      </w:r>
+      <w:proofErr w:type="spellEnd"/>
+      <w:r>
+        <w:t xml:space="preserve">, but successively smooths the data at each application).  As indicated by </w:t>
       </w:r>
       <w:r>
         <w:fldChar w:fldCharType="begin"/>
@@ -9540,8 +9929,8 @@
       <w:r>
         <w:t>[</w:t>
       </w:r>
-      <w:bookmarkStart w:id="92" w:name="_Ref447548615"/>
-      <w:bookmarkStart w:id="93" w:name="_Toc448324357"/>
+      <w:bookmarkStart w:id="95" w:name="_Ref447548615"/>
+      <w:bookmarkStart w:id="96" w:name="_Toc448324357"/>
       <w:r>
         <w:t xml:space="preserve">Figure </w:t>
       </w:r>
@@ -9563,11 +9952,11 @@
       <w:r>
         <w:fldChar w:fldCharType="end"/>
       </w:r>
-      <w:bookmarkEnd w:id="92"/>
+      <w:bookmarkEnd w:id="95"/>
       <w:r>
         <w:t>.  DMC DN values and MODIS surface reflectance correlation</w:t>
       </w:r>
-      <w:bookmarkEnd w:id="93"/>
+      <w:bookmarkEnd w:id="96"/>
       <w:r>
         <w:t>]</w:t>
       </w:r>
@@ -9586,9 +9975,9 @@
       <w:r>
         <w:t>[</w:t>
       </w:r>
-      <w:bookmarkStart w:id="94" w:name="_Ref447546798"/>
-      <w:bookmarkStart w:id="95" w:name="_Ref452304734"/>
-      <w:bookmarkStart w:id="96" w:name="_Toc448324358"/>
+      <w:bookmarkStart w:id="97" w:name="_Ref447546798"/>
+      <w:bookmarkStart w:id="98" w:name="_Ref452304734"/>
+      <w:bookmarkStart w:id="99" w:name="_Toc448324358"/>
       <w:r>
         <w:t xml:space="preserve">Figure </w:t>
       </w:r>
@@ -9610,30 +9999,30 @@
       <w:r>
         <w:fldChar w:fldCharType="end"/>
       </w:r>
-      <w:bookmarkEnd w:id="94"/>
-      <w:bookmarkEnd w:id="95"/>
+      <w:bookmarkEnd w:id="97"/>
+      <w:bookmarkEnd w:id="98"/>
       <w:r>
         <w:t xml:space="preserve">.  </w:t>
       </w:r>
-      <w:commentRangeStart w:id="97"/>
-      <w:commentRangeStart w:id="98"/>
+      <w:commentRangeStart w:id="100"/>
+      <w:commentRangeStart w:id="101"/>
       <w:r>
         <w:t>DMC homogenised mosaic and MODIS surface reflectance correlation</w:t>
       </w:r>
-      <w:bookmarkEnd w:id="96"/>
-      <w:commentRangeEnd w:id="97"/>
+      <w:bookmarkEnd w:id="99"/>
+      <w:commentRangeEnd w:id="100"/>
       <w:r>
         <w:rPr>
           <w:rStyle w:val="CommentReference"/>
         </w:rPr>
-        <w:commentReference w:id="97"/>
-      </w:r>
-      <w:commentRangeEnd w:id="98"/>
+        <w:commentReference w:id="100"/>
+      </w:r>
+      <w:commentRangeEnd w:id="101"/>
       <w:r>
         <w:rPr>
           <w:rStyle w:val="CommentReference"/>
         </w:rPr>
-        <w:commentReference w:id="98"/>
+        <w:commentReference w:id="101"/>
       </w:r>
       <w:r>
         <w:t xml:space="preserve">] </w:t>
@@ -9653,9 +10042,9 @@
       <w:r>
         <w:t>[</w:t>
       </w:r>
-      <w:bookmarkStart w:id="99" w:name="_Ref447552510"/>
-      <w:bookmarkStart w:id="100" w:name="_Ref447552506"/>
-      <w:bookmarkStart w:id="101" w:name="_Toc448324324"/>
+      <w:bookmarkStart w:id="102" w:name="_Ref447552510"/>
+      <w:bookmarkStart w:id="103" w:name="_Ref447552506"/>
+      <w:bookmarkStart w:id="104" w:name="_Toc448324324"/>
       <w:r>
         <w:t xml:space="preserve">Table </w:t>
       </w:r>
@@ -9677,12 +10066,12 @@
       <w:r>
         <w:fldChar w:fldCharType="end"/>
       </w:r>
-      <w:bookmarkEnd w:id="99"/>
+      <w:bookmarkEnd w:id="102"/>
       <w:r>
         <w:t>.  Statistical comparison between MODIS and DMC surface reflectance images</w:t>
       </w:r>
-      <w:bookmarkEnd w:id="100"/>
-      <w:bookmarkEnd w:id="101"/>
+      <w:bookmarkEnd w:id="103"/>
+      <w:bookmarkEnd w:id="104"/>
       <w:r>
         <w:t>]</w:t>
       </w:r>
@@ -9696,12 +10085,12 @@
       <w:pPr>
         <w:pStyle w:val="Heading2"/>
       </w:pPr>
-      <w:bookmarkStart w:id="102" w:name="_Toc448324298"/>
+      <w:bookmarkStart w:id="105" w:name="_Toc448324298"/>
       <w:r>
         <w:t>SPOT 5 Statistical Comparison</w:t>
       </w:r>
-      <w:bookmarkEnd w:id="91"/>
-      <w:bookmarkEnd w:id="102"/>
+      <w:bookmarkEnd w:id="94"/>
+      <w:bookmarkEnd w:id="105"/>
     </w:p>
     <w:p>
       <w:pPr>
@@ -9799,7 +10188,31 @@
         <w:fldChar w:fldCharType="end"/>
       </w:r>
       <w:r>
-        <w:t xml:space="preserve">.  Not all of the reflectance differences can be attributed to errors in the homogenised DMC surface reflectances.  Spatial misalignment of pixels due to orthorectification differences and errors in the SPOT 5 surface reflectances also contribute to the recorded differences.  Despite the contribution of other error sources, these reflectance differences compare well to figures reported by other aerial image correction methods.  </w:t>
+        <w:t xml:space="preserve">.  Not all of the reflectance differences can be attributed to errors in the homogenised DMC surface </w:t>
+      </w:r>
+      <w:proofErr w:type="spellStart"/>
+      <w:r>
+        <w:t>reflectances</w:t>
+      </w:r>
+      <w:proofErr w:type="spellEnd"/>
+      <w:r>
+        <w:t xml:space="preserve">.  Spatial misalignment of pixels due to </w:t>
+      </w:r>
+      <w:proofErr w:type="spellStart"/>
+      <w:r>
+        <w:t>orthorectification</w:t>
+      </w:r>
+      <w:proofErr w:type="spellEnd"/>
+      <w:r>
+        <w:t xml:space="preserve"> differences and errors in the SPOT 5 surface </w:t>
+      </w:r>
+      <w:proofErr w:type="spellStart"/>
+      <w:r>
+        <w:t>reflectances</w:t>
+      </w:r>
+      <w:proofErr w:type="spellEnd"/>
+      <w:r>
+        <w:t xml:space="preserve"> also contribute to the recorded differences.  Despite the contribution of other error sources, these reflectance differences compare well to figures reported by other aerial image correction methods.  </w:t>
       </w:r>
       <w:r>
         <w:fldChar w:fldCharType="begin" w:fldLock="1"/>
@@ -9840,7 +10253,15 @@
       </w:r>
       <w:r>
         <w:lastRenderedPageBreak/>
-        <w:t xml:space="preserve">measured on placed targets of known reflectance for their aerial mosaic correction technique, and in the aerotriangulation approach of </w:t>
+        <w:t xml:space="preserve">measured on placed targets of known reflectance for their aerial mosaic correction technique, and in the </w:t>
+      </w:r>
+      <w:proofErr w:type="spellStart"/>
+      <w:r>
+        <w:t>aerotriangulation</w:t>
+      </w:r>
+      <w:proofErr w:type="spellEnd"/>
+      <w:r>
+        <w:t xml:space="preserve"> approach of </w:t>
       </w:r>
       <w:r>
         <w:fldChar w:fldCharType="begin" w:fldLock="1"/>
@@ -10020,7 +10441,7 @@
       <w:r>
         <w:t xml:space="preserve"> values are </w:t>
       </w:r>
-      <w:del w:id="103" w:author="dugalh" w:date="2018-03-29T14:05:00Z">
+      <w:del w:id="106" w:author="dugalh" w:date="2018-03-29T14:05:00Z">
         <w:r>
           <w:delText xml:space="preserve">fairly </w:delText>
         </w:r>
@@ -10031,7 +10452,7 @@
       <w:r>
         <w:t>0.</w:t>
       </w:r>
-      <w:del w:id="104" w:author="dugalh" w:date="2018-03-29T14:05:00Z">
+      <w:del w:id="107" w:author="dugalh" w:date="2018-03-29T14:05:00Z">
         <w:r>
           <w:delText>719</w:delText>
         </w:r>
@@ -10039,7 +10460,7 @@
           <w:delText xml:space="preserve"> </w:delText>
         </w:r>
       </w:del>
-      <w:ins w:id="105" w:author="dugalh" w:date="2018-03-29T14:05:00Z">
+      <w:ins w:id="108" w:author="dugalh" w:date="2018-03-29T14:05:00Z">
         <w:r>
           <w:t xml:space="preserve">84 </w:t>
         </w:r>
@@ -10275,8 +10696,6 @@
       <w:r>
         <w:t xml:space="preserve">, these changes may not be captured at the MODIS resolution and could also be contributing to the NIR differences in these regions.  </w:t>
       </w:r>
-      <w:bookmarkStart w:id="106" w:name="_GoBack"/>
-      <w:bookmarkEnd w:id="106"/>
     </w:p>
     <w:tbl>
       <w:tblPr>
@@ -10511,10 +10930,10 @@
       <w:r>
         <w:t>[</w:t>
       </w:r>
-      <w:bookmarkStart w:id="107" w:name="_Ref391064113"/>
-      <w:bookmarkStart w:id="108" w:name="_Toc448324359"/>
-      <w:bookmarkStart w:id="109" w:name="_Toc391220531"/>
-      <w:bookmarkStart w:id="110" w:name="_Toc394582254"/>
+      <w:bookmarkStart w:id="109" w:name="_Ref391064113"/>
+      <w:bookmarkStart w:id="110" w:name="_Toc448324359"/>
+      <w:bookmarkStart w:id="111" w:name="_Toc391220531"/>
+      <w:bookmarkStart w:id="112" w:name="_Toc394582254"/>
       <w:r>
         <w:t xml:space="preserve">Figure </w:t>
       </w:r>
@@ -10536,7 +10955,7 @@
       <w:r>
         <w:fldChar w:fldCharType="end"/>
       </w:r>
-      <w:bookmarkEnd w:id="107"/>
+      <w:bookmarkEnd w:id="109"/>
       <w:r>
         <w:t>.  DMC and SPOT 5 surface reflectance comparison with</w:t>
       </w:r>
@@ -10573,53 +10992,53 @@
       <w:r>
         <w:t>image</w:t>
       </w:r>
-      <w:bookmarkEnd w:id="108"/>
-      <w:bookmarkEnd w:id="109"/>
       <w:bookmarkEnd w:id="110"/>
-      <w:r>
-        <w:t>]</w:t>
-      </w:r>
-    </w:p>
-    <w:p/>
-    <w:p>
-      <w:r>
-        <w:t>[</w:t>
-      </w:r>
-      <w:bookmarkStart w:id="111" w:name="_Ref447606984"/>
-      <w:bookmarkStart w:id="112" w:name="_Ref452304797"/>
-      <w:bookmarkStart w:id="113" w:name="_Ref447557093"/>
-      <w:bookmarkStart w:id="114" w:name="_Toc448324360"/>
-      <w:r>
-        <w:t xml:space="preserve">Figure </w:t>
-      </w:r>
-      <w:r>
-        <w:fldChar w:fldCharType="begin"/>
-      </w:r>
-      <w:r>
-        <w:instrText xml:space="preserve"> SEQ Figure \* ARABIC </w:instrText>
-      </w:r>
-      <w:r>
-        <w:fldChar w:fldCharType="separate"/>
-      </w:r>
-      <w:r>
-        <w:rPr>
-          <w:noProof/>
-        </w:rPr>
-        <w:t>11</w:t>
-      </w:r>
-      <w:r>
-        <w:fldChar w:fldCharType="end"/>
-      </w:r>
       <w:bookmarkEnd w:id="111"/>
       <w:bookmarkEnd w:id="112"/>
       <w:r>
+        <w:t>]</w:t>
+      </w:r>
+    </w:p>
+    <w:p/>
+    <w:p>
+      <w:r>
+        <w:t>[</w:t>
+      </w:r>
+      <w:bookmarkStart w:id="113" w:name="_Ref447606984"/>
+      <w:bookmarkStart w:id="114" w:name="_Ref452304797"/>
+      <w:bookmarkStart w:id="115" w:name="_Ref447557093"/>
+      <w:bookmarkStart w:id="116" w:name="_Toc448324360"/>
+      <w:r>
+        <w:t xml:space="preserve">Figure </w:t>
+      </w:r>
+      <w:r>
+        <w:fldChar w:fldCharType="begin"/>
+      </w:r>
+      <w:r>
+        <w:instrText xml:space="preserve"> SEQ Figure \* ARABIC </w:instrText>
+      </w:r>
+      <w:r>
+        <w:fldChar w:fldCharType="separate"/>
+      </w:r>
+      <w:r>
+        <w:rPr>
+          <w:noProof/>
+        </w:rPr>
+        <w:t>11</w:t>
+      </w:r>
+      <w:r>
+        <w:fldChar w:fldCharType="end"/>
+      </w:r>
+      <w:bookmarkEnd w:id="113"/>
+      <w:bookmarkEnd w:id="114"/>
+      <w:r>
         <w:t xml:space="preserve">.  DMC and SPOT 5 </w:t>
       </w:r>
-      <w:bookmarkEnd w:id="113"/>
+      <w:bookmarkEnd w:id="115"/>
       <w:r>
         <w:t>RSRs</w:t>
       </w:r>
-      <w:bookmarkEnd w:id="114"/>
+      <w:bookmarkEnd w:id="116"/>
       <w:r>
         <w:t>]</w:t>
       </w:r>
@@ -10638,8 +11057,8 @@
       <w:r>
         <w:t>[</w:t>
       </w:r>
-      <w:bookmarkStart w:id="115" w:name="_Ref447612399"/>
-      <w:bookmarkStart w:id="116" w:name="_Toc448324361"/>
+      <w:bookmarkStart w:id="117" w:name="_Ref447612399"/>
+      <w:bookmarkStart w:id="118" w:name="_Toc448324361"/>
       <w:r>
         <w:t xml:space="preserve">Figure </w:t>
       </w:r>
@@ -10661,11 +11080,11 @@
       <w:r>
         <w:fldChar w:fldCharType="end"/>
       </w:r>
-      <w:bookmarkEnd w:id="115"/>
+      <w:bookmarkEnd w:id="117"/>
       <w:r>
         <w:t>.  DMC DN mosaic and SPOT 5 surface reflectance correlation</w:t>
       </w:r>
-      <w:bookmarkEnd w:id="116"/>
+      <w:bookmarkEnd w:id="118"/>
       <w:r>
         <w:t>]</w:t>
       </w:r>
@@ -10684,8 +11103,8 @@
       <w:r>
         <w:t>[</w:t>
       </w:r>
-      <w:bookmarkStart w:id="117" w:name="_Ref447612403"/>
-      <w:bookmarkStart w:id="118" w:name="_Toc448324362"/>
+      <w:bookmarkStart w:id="119" w:name="_Ref447612403"/>
+      <w:bookmarkStart w:id="120" w:name="_Toc448324362"/>
       <w:r>
         <w:t xml:space="preserve">Figure </w:t>
       </w:r>
@@ -10707,11 +11126,11 @@
       <w:r>
         <w:fldChar w:fldCharType="end"/>
       </w:r>
-      <w:bookmarkEnd w:id="117"/>
+      <w:bookmarkEnd w:id="119"/>
       <w:r>
         <w:t>.  DMC homogenised mosaic and SPOT 5 surface reflectance correlation</w:t>
       </w:r>
-      <w:bookmarkEnd w:id="118"/>
+      <w:bookmarkEnd w:id="120"/>
       <w:r>
         <w:t xml:space="preserve">] </w:t>
       </w:r>
@@ -10730,7 +11149,7 @@
       <w:r>
         <w:t>[</w:t>
       </w:r>
-      <w:bookmarkStart w:id="119" w:name="_Ref475458708"/>
+      <w:bookmarkStart w:id="121" w:name="_Ref475458708"/>
       <w:r>
         <w:t xml:space="preserve">Figure </w:t>
       </w:r>
@@ -10752,7 +11171,7 @@
       <w:r>
         <w:fldChar w:fldCharType="end"/>
       </w:r>
-      <w:bookmarkEnd w:id="119"/>
+      <w:bookmarkEnd w:id="121"/>
       <w:r>
         <w:t>.  MODIS and SPOT 5 surface reflectance correlation]</w:t>
       </w:r>
@@ -10771,7 +11190,7 @@
       <w:r>
         <w:t>[</w:t>
       </w:r>
-      <w:bookmarkStart w:id="120" w:name="_Ref475460203"/>
+      <w:bookmarkStart w:id="122" w:name="_Ref475460203"/>
       <w:r>
         <w:t xml:space="preserve">Table </w:t>
       </w:r>
@@ -10793,7 +11212,7 @@
       <w:r>
         <w:fldChar w:fldCharType="end"/>
       </w:r>
-      <w:bookmarkEnd w:id="120"/>
+      <w:bookmarkEnd w:id="122"/>
       <w:r>
         <w:t xml:space="preserve">. </w:t>
       </w:r>
@@ -10818,9 +11237,9 @@
       <w:r>
         <w:t>[</w:t>
       </w:r>
-      <w:bookmarkStart w:id="121" w:name="_Ref447556200"/>
-      <w:bookmarkStart w:id="122" w:name="_Ref452304869"/>
-      <w:bookmarkStart w:id="123" w:name="_Toc448324325"/>
+      <w:bookmarkStart w:id="123" w:name="_Ref447556200"/>
+      <w:bookmarkStart w:id="124" w:name="_Ref452304869"/>
+      <w:bookmarkStart w:id="125" w:name="_Toc448324325"/>
       <w:r>
         <w:t xml:space="preserve">Table </w:t>
       </w:r>
@@ -10842,8 +11261,8 @@
       <w:r>
         <w:fldChar w:fldCharType="end"/>
       </w:r>
-      <w:bookmarkEnd w:id="121"/>
-      <w:bookmarkEnd w:id="122"/>
+      <w:bookmarkEnd w:id="123"/>
+      <w:bookmarkEnd w:id="124"/>
       <w:r>
         <w:t>.</w:t>
       </w:r>
@@ -10853,7 +11272,7 @@
       <w:r>
         <w:t xml:space="preserve"> Statistical comparison between SPOT 5 and DMC surface reflectance images</w:t>
       </w:r>
-      <w:bookmarkEnd w:id="123"/>
+      <w:bookmarkEnd w:id="125"/>
       <w:r>
         <w:t>]</w:t>
       </w:r>
@@ -10872,8 +11291,8 @@
       <w:r>
         <w:t>[</w:t>
       </w:r>
-      <w:bookmarkStart w:id="124" w:name="_Ref475615975"/>
-      <w:bookmarkStart w:id="125" w:name="_Ref475615969"/>
+      <w:bookmarkStart w:id="126" w:name="_Ref475615975"/>
+      <w:bookmarkStart w:id="127" w:name="_Ref475615969"/>
       <w:r>
         <w:t xml:space="preserve">Figure </w:t>
       </w:r>
@@ -10895,11 +11314,11 @@
       <w:r>
         <w:fldChar w:fldCharType="end"/>
       </w:r>
-      <w:bookmarkEnd w:id="124"/>
+      <w:bookmarkEnd w:id="126"/>
       <w:r>
         <w:t>.  Comparison of DMC and SPOT 5 spectra</w:t>
       </w:r>
-      <w:bookmarkEnd w:id="125"/>
+      <w:bookmarkEnd w:id="127"/>
       <w:r>
         <w:t xml:space="preserve">] </w:t>
       </w:r>
@@ -10913,11 +11332,11 @@
       <w:pPr>
         <w:pStyle w:val="Heading1"/>
       </w:pPr>
-      <w:bookmarkStart w:id="126" w:name="_Ref452458695"/>
+      <w:bookmarkStart w:id="128" w:name="_Ref452458695"/>
       <w:r>
         <w:t>Conclusions</w:t>
       </w:r>
-      <w:bookmarkEnd w:id="126"/>
+      <w:bookmarkEnd w:id="128"/>
     </w:p>
     <w:p>
       <w:pPr>
@@ -11090,24 +11509,24 @@
       <w:pPr>
         <w:pStyle w:val="Newparagraph"/>
       </w:pPr>
-      <w:commentRangeStart w:id="127"/>
-      <w:commentRangeStart w:id="128"/>
+      <w:commentRangeStart w:id="129"/>
+      <w:commentRangeStart w:id="130"/>
       <w:r>
         <w:t xml:space="preserve">The proposed technique does not require explicit BRDF and atmospheric correction, and mosaic normalisation techniques to reduce seam lines.  </w:t>
       </w:r>
-      <w:commentRangeEnd w:id="127"/>
+      <w:commentRangeEnd w:id="129"/>
       <w:r>
         <w:rPr>
           <w:rStyle w:val="CommentReference"/>
         </w:rPr>
-        <w:commentReference w:id="127"/>
-      </w:r>
-      <w:commentRangeEnd w:id="128"/>
+        <w:commentReference w:id="129"/>
+      </w:r>
+      <w:commentRangeEnd w:id="130"/>
       <w:r>
         <w:rPr>
           <w:rStyle w:val="CommentReference"/>
         </w:rPr>
-        <w:commentReference w:id="128"/>
+        <w:commentReference w:id="130"/>
       </w:r>
       <w:r>
         <w:t xml:space="preserve">The spatially varying linear </w:t>
@@ -11180,8 +11599,8 @@
       <w:pPr>
         <w:pStyle w:val="Newparagraph"/>
       </w:pPr>
-      <w:commentRangeStart w:id="129"/>
-      <w:commentRangeStart w:id="130"/>
+      <w:commentRangeStart w:id="131"/>
+      <w:commentRangeStart w:id="132"/>
       <w:r>
         <w:t xml:space="preserve">While the results of the surface reflectance homogenisation technique were surprisingly good given the simplicity of the method, some aspects warrant further investigation.  The effects of including the offset parameter, </w:t>
       </w:r>
@@ -11216,20 +11635,20 @@
       <w:r>
         <w:t xml:space="preserve">.  Strong emphasis is placed on accurate calibration of the MISR data as its instrument captures </w:t>
       </w:r>
-      <w:commentRangeEnd w:id="129"/>
+      <w:commentRangeEnd w:id="131"/>
       <w:r>
         <w:rPr>
           <w:rStyle w:val="CommentReference"/>
         </w:rPr>
         <w:lastRenderedPageBreak/>
-        <w:commentReference w:id="129"/>
-      </w:r>
-      <w:commentRangeEnd w:id="130"/>
+        <w:commentReference w:id="131"/>
+      </w:r>
+      <w:commentRangeEnd w:id="132"/>
       <w:r>
         <w:rPr>
           <w:rStyle w:val="CommentReference"/>
         </w:rPr>
-        <w:commentReference w:id="130"/>
+        <w:commentReference w:id="132"/>
       </w:r>
       <w:r>
         <w:t xml:space="preserve">data at nine different angles, which allows a more accurate modelling of the BRDF compared to the kernel-based approach followed in the calibration of the MODIS data </w:t>
@@ -11279,7 +11698,47 @@
         <w:pStyle w:val="Acknowledgements"/>
       </w:pPr>
       <w:r>
-        <w:t xml:space="preserve">We would like to thank Jan Vlok for proposing the vegetation mapping study that led to this research and for assistance in selecting the study area, Adrian Roos and Intergraph South Africa for providing a licence for Intergraph PPS, Bernard Jacobs of Geospace International for assistance in understanding the NGI image processing workflow and in obtaining DMC RSR data, Theo Pauw and Garth Stephenson of CGA for assistance with computing and software resources, Julie Verhulp and NGI for provision of the aerial imagery and </w:t>
+        <w:t xml:space="preserve">We would like to thank Jan </w:t>
+      </w:r>
+      <w:proofErr w:type="spellStart"/>
+      <w:r>
+        <w:t>Vlok</w:t>
+      </w:r>
+      <w:proofErr w:type="spellEnd"/>
+      <w:r>
+        <w:t xml:space="preserve"> for proposing the vegetation mapping study that led to this research and for assistance in selecting the study area, Adrian </w:t>
+      </w:r>
+      <w:proofErr w:type="spellStart"/>
+      <w:r>
+        <w:t>Roos</w:t>
+      </w:r>
+      <w:proofErr w:type="spellEnd"/>
+      <w:r>
+        <w:t xml:space="preserve"> and Intergraph South Africa for providing a licence for Intergraph PPS, Bernard Jacobs of </w:t>
+      </w:r>
+      <w:proofErr w:type="spellStart"/>
+      <w:r>
+        <w:t>Geospace</w:t>
+      </w:r>
+      <w:proofErr w:type="spellEnd"/>
+      <w:r>
+        <w:t xml:space="preserve"> International for assistance in understanding the NGI image processing workflow and in obtaining DMC RSR data, Theo </w:t>
+      </w:r>
+      <w:proofErr w:type="spellStart"/>
+      <w:r>
+        <w:t>Pauw</w:t>
+      </w:r>
+      <w:proofErr w:type="spellEnd"/>
+      <w:r>
+        <w:t xml:space="preserve"> and Garth Stephenson of CGA for assistance with computing and software resources, Julie </w:t>
+      </w:r>
+      <w:proofErr w:type="spellStart"/>
+      <w:r>
+        <w:t>Verhulp</w:t>
+      </w:r>
+      <w:proofErr w:type="spellEnd"/>
+      <w:r>
+        <w:t xml:space="preserve"> and NGI for provision of the aerial imagery and </w:t>
       </w:r>
       <w:r>
         <w:t xml:space="preserve">www.linguafix.net </w:t>
@@ -11291,7 +11750,15 @@
         <w:t xml:space="preserve">anguage editing. </w:t>
       </w:r>
       <w:r>
-        <w:t xml:space="preserve"> This work was supported by funding from the Gamtoos Irrigation Board (GIB).  GIB was otherwise not involved in this research.  </w:t>
+        <w:t xml:space="preserve"> This work was supported by funding from the </w:t>
+      </w:r>
+      <w:proofErr w:type="spellStart"/>
+      <w:r>
+        <w:t>Gamtoos</w:t>
+      </w:r>
+      <w:proofErr w:type="spellEnd"/>
+      <w:r>
+        <w:t xml:space="preserve"> Irrigation Board (GIB).  GIB was otherwise not involved in this research.  </w:t>
       </w:r>
       <w:r>
         <w:t>The financial assistance of the National Research Foundation (NRF) towards this research is hereby acknowledged. Opinions expressed and conclusions arrived at, are those of the author</w:t>
@@ -12319,7 +12786,7 @@
       <w:lnNumType w:countBy="1"/>
       <w:cols w:space="708"/>
       <w:docGrid w:linePitch="360"/>
-      <w:sectPrChange w:id="131" w:author="reviewer1" w:date="2018-03-18T19:13:00Z">
+      <w:sectPrChange w:id="133" w:author="reviewer1" w:date="2018-03-18T19:13:00Z">
         <w:sectPr>
           <w:pgMar w:top="1440" w:right="1440" w:bottom="1440" w:left="1440" w:header="708" w:footer="708" w:gutter="0"/>
           <w:lnNumType w:countBy="0"/>
@@ -12368,7 +12835,15 @@
         <w:annotationRef/>
       </w:r>
       <w:r>
-        <w:t>Can we get a Landsat well calibrated reference i.e. atmospheric and BRDF corrected?  Last time I checked the answer was no, hence we use MODIS.  But lets check up on this and make a reference.</w:t>
+        <w:t xml:space="preserve">Can we get a Landsat well calibrated reference i.e. atmospheric and BRDF corrected?  Last time I checked the answer was no, hence we use MODIS.  But </w:t>
+      </w:r>
+      <w:proofErr w:type="spellStart"/>
+      <w:r>
+        <w:t>lets</w:t>
+      </w:r>
+      <w:proofErr w:type="spellEnd"/>
+      <w:r>
+        <w:t xml:space="preserve"> check up on this and make a reference.</w:t>
       </w:r>
     </w:p>
   </w:comment>
@@ -12387,7 +12862,21 @@
         <w:rPr>
           <w:rStyle w:val="CommentReference"/>
         </w:rPr>
-        <w:t>There are results to back up the claim on p14 ll 25-27.  We can perhaps describe why this is so.</w:t>
+        <w:t xml:space="preserve">There are results to back up the claim on p14 </w:t>
+      </w:r>
+      <w:proofErr w:type="spellStart"/>
+      <w:r>
+        <w:rPr>
+          <w:rStyle w:val="CommentReference"/>
+        </w:rPr>
+        <w:t>ll</w:t>
+      </w:r>
+      <w:proofErr w:type="spellEnd"/>
+      <w:r>
+        <w:rPr>
+          <w:rStyle w:val="CommentReference"/>
+        </w:rPr>
+        <w:t xml:space="preserve"> 25-27.  We can perhaps describe why this is so.</w:t>
       </w:r>
     </w:p>
   </w:comment>
@@ -12437,7 +12926,23 @@
         <w:annotationRef/>
       </w:r>
       <w:r>
-        <w:t>It is not a radiometric calibration of the camera but of the camera – atmosphere –surface interaction.  The camera images used in the case study are already radiometrically calibrated for the camera and this is a requirement to satisfy eq 5 as is made explicit after eq1 on pg7</w:t>
+        <w:t xml:space="preserve">It is not a radiometric calibration of the camera but of the camera – atmosphere –surface interaction.  The camera images used in the case study are already </w:t>
+      </w:r>
+      <w:proofErr w:type="spellStart"/>
+      <w:r>
+        <w:t>radiometrically</w:t>
+      </w:r>
+      <w:proofErr w:type="spellEnd"/>
+      <w:r>
+        <w:t xml:space="preserve"> calibrated for the camera and this is a requirement to satisfy </w:t>
+      </w:r>
+      <w:proofErr w:type="spellStart"/>
+      <w:r>
+        <w:t>eq</w:t>
+      </w:r>
+      <w:proofErr w:type="spellEnd"/>
+      <w:r>
+        <w:t xml:space="preserve"> 5 as is made explicit after eq1 on pg7</w:t>
       </w:r>
     </w:p>
   </w:comment>
@@ -12468,8 +12973,13 @@
         </w:rPr>
         <w:annotationRef/>
       </w:r>
-      <w:r>
-        <w:t>maybe “lease squares regression”? Please clarify.</w:t>
+      <w:proofErr w:type="gramStart"/>
+      <w:r>
+        <w:t>maybe</w:t>
+      </w:r>
+      <w:proofErr w:type="gramEnd"/>
+      <w:r>
+        <w:t xml:space="preserve"> “lease squares regression”? Please clarify.</w:t>
       </w:r>
       <w:r>
         <w:br/>
@@ -12487,8 +12997,13 @@
         </w:rPr>
         <w:annotationRef/>
       </w:r>
-      <w:r>
-        <w:t>the acronym DMC should be in parenthesis, please check the journal style.</w:t>
+      <w:proofErr w:type="gramStart"/>
+      <w:r>
+        <w:t>the</w:t>
+      </w:r>
+      <w:proofErr w:type="gramEnd"/>
+      <w:r>
+        <w:t xml:space="preserve"> acronym DMC should be in parenthesis, please check the journal style.</w:t>
       </w:r>
     </w:p>
   </w:comment>
@@ -12519,8 +13034,13 @@
         </w:rPr>
         <w:annotationRef/>
       </w:r>
-      <w:r>
-        <w:t>the sentence is not clear to me, please rephrase this sentence.</w:t>
+      <w:proofErr w:type="gramStart"/>
+      <w:r>
+        <w:t>the</w:t>
+      </w:r>
+      <w:proofErr w:type="gramEnd"/>
+      <w:r>
+        <w:t xml:space="preserve"> sentence is not clear to me, please rephrase this sentence.</w:t>
       </w:r>
     </w:p>
   </w:comment>
@@ -12554,8 +13074,17 @@
         </w:rPr>
         <w:annotationRef/>
       </w:r>
-      <w:r>
-        <w:t>as I understand, aerial image such as DMC usually took in a very small yaw and roll angle, why there are large view angles? Or perhaps large field of view</w:t>
+      <w:proofErr w:type="gramStart"/>
+      <w:r>
+        <w:t>as</w:t>
+      </w:r>
+      <w:proofErr w:type="gramEnd"/>
+      <w:r>
+        <w:t xml:space="preserve"> I understand, aerial image such as DMC usually took in a very small yaw and roll angle, why there are large view angles? Or perhaps large field of </w:t>
+      </w:r>
+      <w:proofErr w:type="spellStart"/>
+      <w:r>
+        <w:t>view</w:t>
       </w:r>
       <w:r>
         <w:rPr>
@@ -12566,6 +13095,7 @@
       <w:r>
         <w:t>FOV</w:t>
       </w:r>
+      <w:proofErr w:type="spellEnd"/>
       <w:r>
         <w:rPr>
           <w:rFonts w:ascii="MS Gothic" w:hAnsi="MS Gothic" w:cs="MS Gothic"/>
@@ -12651,8 +13181,13 @@
         </w:rPr>
         <w:annotationRef/>
       </w:r>
-      <w:r>
-        <w:t>the acronym DN should be in parenthesis, please check the journal style.</w:t>
+      <w:proofErr w:type="gramStart"/>
+      <w:r>
+        <w:t>the</w:t>
+      </w:r>
+      <w:proofErr w:type="gramEnd"/>
+      <w:r>
+        <w:t xml:space="preserve"> acronym DN should be in parenthesis, please check the journal style.</w:t>
       </w:r>
     </w:p>
   </w:comment>
@@ -12667,8 +13202,13 @@
         </w:rPr>
         <w:annotationRef/>
       </w:r>
-      <w:r>
-        <w:t>should be described as “TOA reflectance” rather than “reflectance”, since the reflectance and TOA reflectance are quite different.</w:t>
+      <w:proofErr w:type="gramStart"/>
+      <w:r>
+        <w:t>should</w:t>
+      </w:r>
+      <w:proofErr w:type="gramEnd"/>
+      <w:r>
+        <w:t xml:space="preserve"> be described as “TOA reflectance” rather than “reflectance”, since the reflectance and TOA reflectance are quite different.</w:t>
       </w:r>
       <w:r>
         <w:br/>
@@ -12687,7 +13227,15 @@
         <w:annotationRef/>
       </w:r>
       <w:r>
-        <w:t>Equation (2) should be  , where d is the distance between the sun and the earth in astronomical units.</w:t>
+        <w:t xml:space="preserve">Equation (2) should </w:t>
+      </w:r>
+      <w:proofErr w:type="gramStart"/>
+      <w:r>
+        <w:t>be  ,</w:t>
+      </w:r>
+      <w:proofErr w:type="gramEnd"/>
+      <w:r>
+        <w:t xml:space="preserve"> where d is the distance between the sun and the earth in astronomical units.</w:t>
       </w:r>
       <w:r>
         <w:br/>
@@ -12706,7 +13254,23 @@
         <w:annotationRef/>
       </w:r>
       <w:r>
-        <w:t>Eh?  There is no “d” – should we include this somewhere?  Es is theTOA irradiance which makes the distance to sun irrelevant.</w:t>
+        <w:t xml:space="preserve">Eh?  There is no “d” – should we include this somewhere?  </w:t>
+      </w:r>
+      <w:proofErr w:type="spellStart"/>
+      <w:r>
+        <w:t>Es</w:t>
+      </w:r>
+      <w:proofErr w:type="spellEnd"/>
+      <w:r>
+        <w:t xml:space="preserve"> is </w:t>
+      </w:r>
+      <w:proofErr w:type="spellStart"/>
+      <w:r>
+        <w:t>theTOA</w:t>
+      </w:r>
+      <w:proofErr w:type="spellEnd"/>
+      <w:r>
+        <w:t xml:space="preserve"> irradiance which makes the distance to sun irrelevant.</w:t>
       </w:r>
     </w:p>
   </w:comment>
@@ -12732,7 +13296,15 @@
         <w:pStyle w:val="CommentText"/>
       </w:pPr>
       <w:r>
-        <w:t xml:space="preserve">I think his pt is that one want to ideally have one land cover/BRDF inside the sliding window.  </w:t>
+        <w:t xml:space="preserve">I think his </w:t>
+      </w:r>
+      <w:proofErr w:type="spellStart"/>
+      <w:r>
+        <w:t>pt</w:t>
+      </w:r>
+      <w:proofErr w:type="spellEnd"/>
+      <w:r>
+        <w:t xml:space="preserve"> is that one want to ideally have one land cover/BRDF inside the sliding window.  </w:t>
       </w:r>
       <w:r>
         <w:rPr>
@@ -12746,7 +13318,15 @@
         <w:pStyle w:val="CommentText"/>
       </w:pPr>
       <w:r>
-        <w:t>We don’t want to speficy the sliding window size here – perhaps we should say so and why.</w:t>
+        <w:t xml:space="preserve">We don’t want to </w:t>
+      </w:r>
+      <w:proofErr w:type="spellStart"/>
+      <w:r>
+        <w:t>speficy</w:t>
+      </w:r>
+      <w:proofErr w:type="spellEnd"/>
+      <w:r>
+        <w:t xml:space="preserve"> the sliding window size here – perhaps we should say so and why.</w:t>
       </w:r>
     </w:p>
     <w:p>
@@ -12758,7 +13338,7 @@
       </w:r>
     </w:p>
   </w:comment>
-  <w:comment w:id="50" w:author="reviewer2" w:date="2018-03-18T19:36:00Z" w:initials="rev2">
+  <w:comment w:id="53" w:author="reviewer2" w:date="2018-03-18T19:36:00Z" w:initials="rev2">
     <w:p>
       <w:r>
         <w:rPr>
@@ -12776,7 +13356,7 @@
       </w:pPr>
     </w:p>
   </w:comment>
-  <w:comment w:id="51" w:author="dugalh" w:date="2018-03-18T20:40:00Z" w:initials="dh">
+  <w:comment w:id="54" w:author="dugalh" w:date="2018-03-18T20:40:00Z" w:initials="dh">
     <w:p>
       <w:pPr>
         <w:pStyle w:val="CommentText"/>
@@ -12788,19 +13368,48 @@
         <w:annotationRef/>
       </w:r>
       <w:r>
-        <w:t>Reconsider wording and eq presentation – he seems to think step 2 involves only ref image but from eq 9, we see we need step 1.</w:t>
+        <w:t xml:space="preserve">Reconsider wording and </w:t>
+      </w:r>
+      <w:proofErr w:type="spellStart"/>
+      <w:r>
+        <w:t>eq</w:t>
+      </w:r>
+      <w:proofErr w:type="spellEnd"/>
+      <w:r>
+        <w:t xml:space="preserve"> presentation – he seems to think step 2 involves only ref image but from </w:t>
+      </w:r>
+      <w:proofErr w:type="spellStart"/>
+      <w:r>
+        <w:t>eq</w:t>
+      </w:r>
+      <w:proofErr w:type="spellEnd"/>
+      <w:r>
+        <w:t xml:space="preserve"> 9, we see we need step 1.</w:t>
       </w:r>
     </w:p>
     <w:p>
       <w:pPr>
         <w:pStyle w:val="CommentText"/>
       </w:pPr>
-      <w:r>
-        <w:t>Eg: “Using the output of step 1 and ref image in eq 9, calculate M and C for each band</w:t>
+      <w:proofErr w:type="spellStart"/>
+      <w:r>
+        <w:t>Eg</w:t>
+      </w:r>
+      <w:proofErr w:type="spellEnd"/>
+      <w:r>
+        <w:t xml:space="preserve">: “Using the output of step 1 and ref image in </w:t>
+      </w:r>
+      <w:proofErr w:type="spellStart"/>
+      <w:r>
+        <w:t>eq</w:t>
+      </w:r>
+      <w:proofErr w:type="spellEnd"/>
+      <w:r>
+        <w:t xml:space="preserve"> 9, calculate M and C for each band</w:t>
       </w:r>
     </w:p>
   </w:comment>
-  <w:comment w:id="52" w:author="reviewer1" w:date="2018-03-18T19:51:00Z" w:initials="rev1">
+  <w:comment w:id="55" w:author="reviewer1" w:date="2018-03-18T19:51:00Z" w:initials="rev1">
     <w:p>
       <w:pPr>
         <w:pStyle w:val="CommentText"/>
@@ -12816,7 +13425,7 @@
       </w:r>
     </w:p>
   </w:comment>
-  <w:comment w:id="53" w:author="dugalh" w:date="2018-03-18T19:51:00Z" w:initials="dh">
+  <w:comment w:id="56" w:author="dugalh" w:date="2018-03-18T19:51:00Z" w:initials="dh">
     <w:p>
       <w:pPr>
         <w:pStyle w:val="CommentText"/>
@@ -12832,7 +13441,7 @@
       </w:r>
     </w:p>
   </w:comment>
-  <w:comment w:id="56" w:author="reviewer1" w:date="2018-03-18T19:27:00Z" w:initials="rev1">
+  <w:comment w:id="59" w:author="reviewer1" w:date="2018-03-18T19:27:00Z" w:initials="rev1">
     <w:p>
       <w:pPr>
         <w:pStyle w:val="CommentText"/>
@@ -12851,7 +13460,7 @@
       </w:r>
     </w:p>
   </w:comment>
-  <w:comment w:id="57" w:author="dugalh" w:date="2018-03-18T20:44:00Z" w:initials="dh">
+  <w:comment w:id="60" w:author="dugalh" w:date="2018-03-18T20:44:00Z" w:initials="dh">
     <w:p>
       <w:pPr>
         <w:pStyle w:val="CommentText"/>
@@ -12863,7 +13472,15 @@
         <w:annotationRef/>
       </w:r>
       <w:r>
-        <w:t xml:space="preserve">Ok lets check the guidance. </w:t>
+        <w:t xml:space="preserve">Ok </w:t>
+      </w:r>
+      <w:proofErr w:type="spellStart"/>
+      <w:r>
+        <w:t>lets</w:t>
+      </w:r>
+      <w:proofErr w:type="spellEnd"/>
+      <w:r>
+        <w:t xml:space="preserve"> check the guidance. </w:t>
       </w:r>
     </w:p>
     <w:p>
@@ -12876,11 +13493,19 @@
         <w:pStyle w:val="CommentText"/>
       </w:pPr>
       <w:r>
-        <w:t>We refer to section 2.1-2.2 here, so unless we separate that out, we can’t put this as 2.1  3.1 seems wrong</w:t>
+        <w:t xml:space="preserve">We refer to section 2.1-2.2 here, so unless we separate that out, we can’t put this as </w:t>
+      </w:r>
+      <w:proofErr w:type="gramStart"/>
+      <w:r>
+        <w:t>2.1  3.1</w:t>
+      </w:r>
+      <w:proofErr w:type="gramEnd"/>
+      <w:r>
+        <w:t xml:space="preserve"> seems wrong</w:t>
       </w:r>
     </w:p>
   </w:comment>
-  <w:comment w:id="58" w:author="reviewer2" w:date="2018-03-18T19:40:00Z" w:initials="rev2">
+  <w:comment w:id="61" w:author="reviewer2" w:date="2018-03-18T19:40:00Z" w:initials="rev2">
     <w:p>
       <w:pPr>
         <w:pStyle w:val="CommentText"/>
@@ -12896,7 +13521,7 @@
       </w:r>
     </w:p>
   </w:comment>
-  <w:comment w:id="59" w:author="dugalh" w:date="2018-03-18T20:47:00Z" w:initials="dh">
+  <w:comment w:id="62" w:author="dugalh" w:date="2018-03-18T20:47:00Z" w:initials="dh">
     <w:p>
       <w:pPr>
         <w:pStyle w:val="CommentText"/>
@@ -12912,7 +13537,7 @@
       </w:r>
     </w:p>
   </w:comment>
-  <w:comment w:id="61" w:author="reviewer1" w:date="2018-03-18T19:28:00Z" w:initials="rev1">
+  <w:comment w:id="64" w:author="reviewer1" w:date="2018-03-18T19:28:00Z" w:initials="rev1">
     <w:p>
       <w:pPr>
         <w:pStyle w:val="CommentText"/>
@@ -12937,7 +13562,7 @@
       </w:r>
     </w:p>
   </w:comment>
-  <w:comment w:id="65" w:author="reviewer2" w:date="2018-03-18T19:37:00Z" w:initials="rev2">
+  <w:comment w:id="68" w:author="reviewer2" w:date="2018-03-18T19:37:00Z" w:initials="rev2">
     <w:p>
       <w:pPr>
         <w:pStyle w:val="CommentText"/>
@@ -12953,7 +13578,7 @@
       </w:r>
     </w:p>
   </w:comment>
-  <w:comment w:id="66" w:author="dugalh" w:date="2018-03-18T20:48:00Z" w:initials="dh">
+  <w:comment w:id="69" w:author="dugalh" w:date="2018-03-18T20:48:00Z" w:initials="dh">
     <w:p>
       <w:pPr>
         <w:pStyle w:val="CommentText"/>
@@ -12969,7 +13594,7 @@
       </w:r>
     </w:p>
   </w:comment>
-  <w:comment w:id="67" w:author="reviewer2" w:date="2018-03-18T19:39:00Z" w:initials="rev2">
+  <w:comment w:id="70" w:author="reviewer2" w:date="2018-03-18T19:39:00Z" w:initials="rev2">
     <w:p>
       <w:r>
         <w:rPr>
@@ -12987,7 +13612,7 @@
       </w:pPr>
     </w:p>
   </w:comment>
-  <w:comment w:id="68" w:author="dugalh" w:date="2018-03-18T20:49:00Z" w:initials="dh">
+  <w:comment w:id="71" w:author="dugalh" w:date="2018-03-18T20:49:00Z" w:initials="dh">
     <w:p>
       <w:pPr>
         <w:pStyle w:val="CommentText"/>
@@ -13007,11 +13632,16 @@
         <w:pStyle w:val="CommentText"/>
       </w:pPr>
       <w:r>
-        <w:t>What would with and w/o BRDF tell us?  It would tell us if SPOT BRDF helps… but leave us with a difficult expanation</w:t>
-      </w:r>
+        <w:t xml:space="preserve">What would with and w/o BRDF tell us?  It would tell us if SPOT BRDF helps… but leave us with a difficult </w:t>
+      </w:r>
+      <w:proofErr w:type="spellStart"/>
+      <w:r>
+        <w:t>expanation</w:t>
+      </w:r>
+      <w:proofErr w:type="spellEnd"/>
     </w:p>
   </w:comment>
-  <w:comment w:id="97" w:author="reviewer1" w:date="2018-03-18T19:24:00Z" w:initials="rev1">
+  <w:comment w:id="100" w:author="reviewer1" w:date="2018-03-18T19:24:00Z" w:initials="rev1">
     <w:p>
       <w:pPr>
         <w:pStyle w:val="CommentText"/>
@@ -13036,13 +13666,26 @@
       </w:r>
     </w:p>
   </w:comment>
-  <w:comment w:id="98" w:author="dugalh" w:date="2018-03-18T20:52:00Z" w:initials="dh">
+  <w:comment w:id="101" w:author="dugalh" w:date="2018-03-18T20:52:00Z" w:initials="dh">
     <w:p>
       <w:pPr>
         <w:pStyle w:val="CommentText"/>
       </w:pPr>
-      <w:r>
-        <w:t>Mmmm – he wants results per land cover I think.  Is there a product I could use for this.  Its not an invalid request but difficult to provide and possibly open a can of worms</w:t>
+      <w:proofErr w:type="spellStart"/>
+      <w:r>
+        <w:t>Mmmm</w:t>
+      </w:r>
+      <w:proofErr w:type="spellEnd"/>
+      <w:r>
+        <w:t xml:space="preserve"> – he wants results per land cover I think.  Is there a product I could use for this.  </w:t>
+      </w:r>
+      <w:proofErr w:type="spellStart"/>
+      <w:r>
+        <w:t>Its</w:t>
+      </w:r>
+      <w:proofErr w:type="spellEnd"/>
+      <w:r>
+        <w:t xml:space="preserve"> not an invalid request but difficult to provide and possibly open a can of worms</w:t>
       </w:r>
     </w:p>
     <w:p>
@@ -13065,7 +13708,7 @@
       </w:r>
     </w:p>
   </w:comment>
-  <w:comment w:id="127" w:author="reviewer1" w:date="2018-03-18T19:29:00Z" w:initials="rev1">
+  <w:comment w:id="129" w:author="reviewer1" w:date="2018-03-18T19:29:00Z" w:initials="rev1">
     <w:p>
       <w:pPr>
         <w:pStyle w:val="CommentText"/>
@@ -13077,14 +13720,22 @@
         <w:annotationRef/>
       </w:r>
       <w:r>
-        <w:t>“and mosaic normalization techniques to reduce seam lines” sentence is not complete.</w:t>
+        <w:t>“</w:t>
+      </w:r>
+      <w:proofErr w:type="gramStart"/>
+      <w:r>
+        <w:t>and</w:t>
+      </w:r>
+      <w:proofErr w:type="gramEnd"/>
+      <w:r>
+        <w:t xml:space="preserve"> mosaic normalization techniques to reduce seam lines” sentence is not complete.</w:t>
       </w:r>
       <w:r>
         <w:br/>
       </w:r>
     </w:p>
   </w:comment>
-  <w:comment w:id="128" w:author="dugalh" w:date="2018-03-18T20:58:00Z" w:initials="dh">
+  <w:comment w:id="130" w:author="dugalh" w:date="2018-03-18T20:58:00Z" w:initials="dh">
     <w:p>
       <w:pPr>
         <w:pStyle w:val="CommentText"/>
@@ -13095,12 +13746,17 @@
         </w:rPr>
         <w:annotationRef/>
       </w:r>
-      <w:r>
-        <w:t>or mosaic… ?</w:t>
+      <w:proofErr w:type="gramStart"/>
+      <w:r>
+        <w:t>or</w:t>
+      </w:r>
+      <w:proofErr w:type="gramEnd"/>
+      <w:r>
+        <w:t xml:space="preserve"> mosaic… ?</w:t>
       </w:r>
     </w:p>
   </w:comment>
-  <w:comment w:id="129" w:author="reviewer1" w:date="2018-03-18T19:30:00Z" w:initials="rev1">
+  <w:comment w:id="131" w:author="reviewer1" w:date="2018-03-18T19:30:00Z" w:initials="rev1">
     <w:p>
       <w:pPr>
         <w:pStyle w:val="CommentText"/>
@@ -13116,7 +13772,7 @@
       </w:r>
     </w:p>
   </w:comment>
-  <w:comment w:id="130" w:author="dugalh" w:date="2018-03-18T21:00:00Z" w:initials="dh">
+  <w:comment w:id="132" w:author="dugalh" w:date="2018-03-18T21:00:00Z" w:initials="dh">
     <w:p>
       <w:pPr>
         <w:pStyle w:val="CommentText"/>
@@ -13128,7 +13784,15 @@
         <w:annotationRef/>
       </w:r>
       <w:r>
-        <w:t>Landsat calib seems to use MODIS data, so is it an improvement???</w:t>
+        <w:t xml:space="preserve">Landsat </w:t>
+      </w:r>
+      <w:proofErr w:type="spellStart"/>
+      <w:r>
+        <w:t>calib</w:t>
+      </w:r>
+      <w:proofErr w:type="spellEnd"/>
+      <w:r>
+        <w:t xml:space="preserve"> seems to use MODIS data, so is it an improvement???</w:t>
       </w:r>
     </w:p>
   </w:comment>
@@ -13280,7 +13944,7 @@
           <w:rPr>
             <w:noProof/>
           </w:rPr>
-          <w:t>25</w:t>
+          <w:t>22</w:t>
         </w:r>
         <w:r>
           <w:rPr>
@@ -18434,7 +19098,7 @@
 </file>
 
 <file path=customXml/itemProps1.xml><?xml version="1.0" encoding="utf-8"?>
-<ds:datastoreItem xmlns:ds="http://schemas.openxmlformats.org/officeDocument/2006/customXml" ds:itemID="{59699D2C-A258-4ACE-B8C3-FB696597399F}">
+<ds:datastoreItem xmlns:ds="http://schemas.openxmlformats.org/officeDocument/2006/customXml" ds:itemID="{D4C00F5E-70B6-4F3A-A59D-9E8530679B1D}">
   <ds:schemaRefs>
     <ds:schemaRef ds:uri="http://schemas.openxmlformats.org/officeDocument/2006/bibliography"/>
   </ds:schemaRefs>

</xml_diff>

<commit_message>
crude script to find average AOD over survey days
</commit_message>
<xml_diff>
--- a/Docs/My Docs/Thesis/Retrieval of Surface Reflectance from Aerial Imagery/Coarse surface reflectance homogenisation of aerial images - Rev3.docx
+++ b/Docs/My Docs/Thesis/Retrieval of Surface Reflectance from Aerial Imagery/Coarse surface reflectance homogenisation of aerial images - Rev3.docx
@@ -18,13 +18,8 @@
           <w:vertAlign w:val="superscript"/>
         </w:rPr>
       </w:pPr>
-      <w:proofErr w:type="spellStart"/>
-      <w:r>
-        <w:t>Dugal</w:t>
-      </w:r>
-      <w:proofErr w:type="spellEnd"/>
-      <w:r>
-        <w:t xml:space="preserve"> Harris</w:t>
+      <w:r>
+        <w:t>Dugal Harris</w:t>
       </w:r>
       <w:r>
         <w:t xml:space="preserve"> </w:t>
@@ -41,19 +36,9 @@
       <w:r>
         <w:t xml:space="preserve">&amp; </w:t>
       </w:r>
-      <w:proofErr w:type="spellStart"/>
-      <w:r>
-        <w:t>Adriaan</w:t>
-      </w:r>
-      <w:proofErr w:type="spellEnd"/>
-      <w:r>
-        <w:t xml:space="preserve"> van </w:t>
-      </w:r>
-      <w:proofErr w:type="spellStart"/>
-      <w:r>
-        <w:t>Niekerk</w:t>
-      </w:r>
-      <w:proofErr w:type="spellEnd"/>
+      <w:r>
+        <w:t>Adriaan van Niekerk</w:t>
+      </w:r>
       <w:r>
         <w:t xml:space="preserve"> </w:t>
       </w:r>
@@ -96,15 +81,7 @@
         </w:r>
       </w:hyperlink>
       <w:r>
-        <w:t xml:space="preserve">, </w:t>
-      </w:r>
-      <w:proofErr w:type="spellStart"/>
-      <w:r>
-        <w:t>tel</w:t>
-      </w:r>
-      <w:proofErr w:type="spellEnd"/>
-      <w:r>
-        <w:t>: +27 82 843 9679,</w:t>
+        <w:t>, tel: +27 82 843 9679,</w:t>
       </w:r>
       <w:r>
         <w:t xml:space="preserve"> postal address: PO Box 180, Newlands, Cape Town, 7725</w:t>
@@ -120,7 +97,6 @@
       <w:pPr>
         <w:pStyle w:val="Affiliation"/>
       </w:pPr>
-      <w:proofErr w:type="gramStart"/>
       <w:r>
         <w:rPr>
           <w:i w:val="0"/>
@@ -128,7 +104,6 @@
         </w:rPr>
         <w:t>b</w:t>
       </w:r>
-      <w:proofErr w:type="gramEnd"/>
       <w:r>
         <w:rPr>
           <w:vertAlign w:val="superscript"/>
@@ -150,29 +125,13 @@
         </w:r>
       </w:hyperlink>
       <w:r>
-        <w:t xml:space="preserve">, </w:t>
-      </w:r>
-      <w:proofErr w:type="spellStart"/>
-      <w:r>
-        <w:t>tel</w:t>
-      </w:r>
-      <w:proofErr w:type="spellEnd"/>
-      <w:r>
-        <w:t>:</w:t>
+        <w:t>, tel:</w:t>
       </w:r>
       <w:r>
         <w:t xml:space="preserve"> +27 21 808 3101</w:t>
       </w:r>
       <w:r>
-        <w:t xml:space="preserve">, postal address: Private Bag X1, </w:t>
-      </w:r>
-      <w:proofErr w:type="spellStart"/>
-      <w:r>
-        <w:t>Matieland</w:t>
-      </w:r>
-      <w:proofErr w:type="spellEnd"/>
-      <w:r>
-        <w:t>, Stellenbosch, 7602</w:t>
+        <w:t>, postal address: Private Bag X1, Matieland, Stellenbosch, 7602</w:t>
       </w:r>
       <w:r>
         <w:t>)</w:t>
@@ -183,15 +142,7 @@
         <w:pStyle w:val="Correspondencedetails"/>
       </w:pPr>
       <w:r>
-        <w:t xml:space="preserve">Corresponding author: </w:t>
-      </w:r>
-      <w:proofErr w:type="spellStart"/>
-      <w:r>
-        <w:t>Dugal</w:t>
-      </w:r>
-      <w:proofErr w:type="spellEnd"/>
-      <w:r>
-        <w:t xml:space="preserve"> Harris </w:t>
+        <w:t xml:space="preserve">Corresponding author: Dugal Harris </w:t>
       </w:r>
     </w:p>
     <w:p>
@@ -678,15 +629,7 @@
         <w:fldChar w:fldCharType="end"/>
       </w:r>
       <w:r>
-        <w:t xml:space="preserve">.  Accurate geometric calibration techniques for producing </w:t>
-      </w:r>
-      <w:proofErr w:type="spellStart"/>
-      <w:r>
-        <w:t>orthorectified</w:t>
-      </w:r>
-      <w:proofErr w:type="spellEnd"/>
-      <w:r>
-        <w:t xml:space="preserve"> images are well established and form part of typical aerial imagery processing workflows </w:t>
+        <w:t xml:space="preserve">.  Accurate geometric calibration techniques for producing orthorectified images are well established and form part of typical aerial imagery processing workflows </w:t>
       </w:r>
       <w:r>
         <w:fldChar w:fldCharType="begin" w:fldLock="1"/>
@@ -1887,13 +1830,8 @@
       </w:pPr>
       <w:commentRangeStart w:id="73"/>
       <w:commentRangeStart w:id="74"/>
-      <w:proofErr w:type="gramStart"/>
-      <w:r>
-        <w:t>where</w:t>
-      </w:r>
-      <w:proofErr w:type="gramEnd"/>
-      <w:r>
-        <w:t xml:space="preserve"> </w:t>
+      <w:r>
+        <w:t xml:space="preserve">where </w:t>
       </w:r>
       <m:oMath>
         <m:r>
@@ -2270,13 +2208,8 @@
       </w:pPr>
       <w:commentRangeStart w:id="81"/>
       <w:commentRangeStart w:id="82"/>
-      <w:proofErr w:type="gramStart"/>
-      <w:r>
-        <w:t>where</w:t>
-      </w:r>
-      <w:proofErr w:type="gramEnd"/>
-      <w:r>
-        <w:t xml:space="preserve"> </w:t>
+      <w:r>
+        <w:t xml:space="preserve">where </w:t>
       </w:r>
       <m:oMath>
         <m:sSub>
@@ -2410,15 +2343,7 @@
         <w:commentReference w:id="82"/>
       </w:r>
       <w:r>
-        <w:t xml:space="preserve">The reflectance of a uniform </w:t>
-      </w:r>
-      <w:proofErr w:type="spellStart"/>
-      <w:r>
-        <w:t>Lambertian</w:t>
-      </w:r>
-      <w:proofErr w:type="spellEnd"/>
-      <w:r>
-        <w:t xml:space="preserve"> surface at the sensor is described by the radiative transfer equation </w:t>
+        <w:t xml:space="preserve">The reflectance of a uniform Lambertian surface at the sensor is described by the radiative transfer equation </w:t>
       </w:r>
       <w:r>
         <w:fldChar w:fldCharType="begin" w:fldLock="1"/>
@@ -2755,13 +2680,8 @@
       <w:pPr>
         <w:pStyle w:val="Paragraph"/>
       </w:pPr>
-      <w:proofErr w:type="gramStart"/>
-      <w:r>
-        <w:t>where</w:t>
-      </w:r>
-      <w:proofErr w:type="gramEnd"/>
-      <w:r>
-        <w:t xml:space="preserve"> </w:t>
+      <w:r>
+        <w:t xml:space="preserve">where </w:t>
       </w:r>
       <m:oMath>
         <m:sSub>
@@ -2877,15 +2797,7 @@
         </m:sSub>
       </m:oMath>
       <w:r>
-        <w:t xml:space="preserve"> </w:t>
-      </w:r>
-      <w:proofErr w:type="gramStart"/>
-      <w:r>
-        <w:t>and</w:t>
-      </w:r>
-      <w:proofErr w:type="gramEnd"/>
-      <w:r>
-        <w:t xml:space="preserve"> </w:t>
+        <w:t xml:space="preserve"> and </w:t>
       </w:r>
       <m:oMath>
         <m:sSub>
@@ -3023,13 +2935,8 @@
         </m:r>
       </m:oMath>
       <w:r>
-        <w:t xml:space="preserve"> and a maximum value of one </w:t>
-      </w:r>
-      <w:proofErr w:type="gramStart"/>
-      <w:r>
-        <w:t xml:space="preserve">for </w:t>
-      </w:r>
-      <w:proofErr w:type="gramEnd"/>
+        <w:t xml:space="preserve"> and a maximum value of one for </w:t>
+      </w:r>
       <m:oMath>
         <m:sSub>
           <m:sSubPr>
@@ -3597,11 +3504,9 @@
       <w:pPr>
         <w:pStyle w:val="Paragraph"/>
       </w:pPr>
-      <w:proofErr w:type="gramStart"/>
       <w:r>
         <w:t>where</w:t>
       </w:r>
-      <w:proofErr w:type="gramEnd"/>
     </w:p>
     <w:tbl>
       <w:tblPr>
@@ -3859,11 +3764,9 @@
       <w:pPr>
         <w:pStyle w:val="Paragraph"/>
       </w:pPr>
-      <w:proofErr w:type="gramStart"/>
       <w:r>
         <w:t>and</w:t>
       </w:r>
-      <w:proofErr w:type="gramEnd"/>
     </w:p>
     <w:tbl>
       <w:tblPr>
@@ -4127,15 +4030,7 @@
         </m:r>
       </m:oMath>
       <w:r>
-        <w:t xml:space="preserve"> are spatial</w:t>
-      </w:r>
-      <w:proofErr w:type="spellStart"/>
-      <w:r>
-        <w:t>ly</w:t>
-      </w:r>
-      <w:proofErr w:type="spellEnd"/>
-      <w:r>
-        <w:t xml:space="preserve"> varying functions of the viewing geometry and atmospheric conditions.  Implicit in any radiometric calibration technique is an approximation of these parameters so that the relationship can be inverted.  A discussion of pertinent model assumptions is provided in the following section.  </w:t>
+        <w:t xml:space="preserve"> are spatially varying functions of the viewing geometry and atmospheric conditions.  Implicit in any radiometric calibration technique is an approximation of these parameters so that the relationship can be inverted.  A discussion of pertinent model assumptions is provided in the following section.  </w:t>
       </w:r>
     </w:p>
     <w:p>
@@ -4180,13 +4075,8 @@
         </m:r>
       </m:oMath>
       <w:r>
-        <w:t xml:space="preserve"> of the aerial sensor using a reference estimate for the surface reflectance parameter</w:t>
-      </w:r>
-      <w:proofErr w:type="gramStart"/>
-      <w:r>
-        <w:t xml:space="preserve">, </w:t>
-      </w:r>
-      <w:proofErr w:type="gramEnd"/>
+        <w:t xml:space="preserve"> of the aerial sensor using a reference estimate for the surface reflectance parameter, </w:t>
+      </w:r>
       <m:oMath>
         <m:sSubSup>
           <m:sSubSupPr>
@@ -4230,23 +4120,7 @@
         </m:sSubSup>
       </m:oMath>
       <w:r>
-        <w:t>, obtained from a well-calibrated satellite image.  The reference surface reflectance image should have been captured at a similar time to the uncali</w:t>
-      </w:r>
-      <w:proofErr w:type="spellStart"/>
-      <w:r>
-        <w:t>brated</w:t>
-      </w:r>
-      <w:proofErr w:type="spellEnd"/>
-      <w:r>
-        <w:t xml:space="preserve"> aerial image(s).  The spatially varying property of the model allows the reduction of atmospheric effects that vary during aerial campaigns.  The time difference between the reference and uncalibrated aerial images should, however, be small enough to avoid </w:t>
-      </w:r>
-      <w:proofErr w:type="spellStart"/>
-      <w:r>
-        <w:t>phenological</w:t>
-      </w:r>
-      <w:proofErr w:type="spellEnd"/>
-      <w:r>
-        <w:t xml:space="preserve"> or structural land cover changes.  Such changes cannot be accounted for by the proposed method and will lead to errors (local to the area of change) in the calibrated result.  In this study we use a 16-day composite reference image comprised of data from 25 January to 9 February 2010 and aerial images captured over multiple days between 22 January and 8 February 2010. </w:t>
+        <w:t xml:space="preserve">, obtained from a well-calibrated satellite image.  The reference surface reflectance image should have been captured at a similar time to the uncalibrated aerial image(s).  The spatially varying property of the model allows the reduction of atmospheric effects that vary during aerial campaigns.  The time difference between the reference and uncalibrated aerial images should, however, be small enough to avoid phenological or structural land cover changes.  Such changes cannot be accounted for by the proposed method and will lead to errors (local to the area of change) in the calibrated result.  In this study we use a 16-day composite reference image comprised of data from 25 January to 9 February 2010 and aerial images captured over multiple days between 22 January and 8 February 2010. </w:t>
       </w:r>
     </w:p>
     <w:p>
@@ -4273,13 +4147,8 @@
         </m:r>
       </m:oMath>
       <w:r>
-        <w:t xml:space="preserve"> </w:t>
-      </w:r>
-      <w:proofErr w:type="gramStart"/>
-      <w:r>
-        <w:t xml:space="preserve">and </w:t>
-      </w:r>
-      <w:proofErr w:type="gramEnd"/>
+        <w:t xml:space="preserve"> and </w:t>
+      </w:r>
       <m:oMath>
         <m:r>
           <w:rPr>
@@ -4335,13 +4204,8 @@
         <w:fldChar w:fldCharType="end"/>
       </w:r>
       <w:r>
-        <w:t>) can be rewritten in vector form, using the reference surface reflectance</w:t>
-      </w:r>
-      <w:proofErr w:type="gramStart"/>
-      <w:r>
-        <w:t xml:space="preserve">, </w:t>
-      </w:r>
-      <w:proofErr w:type="gramEnd"/>
+        <w:t xml:space="preserve">) can be rewritten in vector form, using the reference surface reflectance, </w:t>
+      </w:r>
       <m:oMath>
         <m:sSubSup>
           <m:sSubSupPr>
@@ -4582,13 +4446,8 @@
       <w:pPr>
         <w:pStyle w:val="Paragraph"/>
       </w:pPr>
-      <w:proofErr w:type="gramStart"/>
-      <w:r>
-        <w:t>where</w:t>
-      </w:r>
-      <w:proofErr w:type="gramEnd"/>
-      <w:r>
-        <w:t xml:space="preserve"> </w:t>
+      <w:r>
+        <w:t xml:space="preserve">where </w:t>
       </w:r>
       <m:oMath>
         <m:sSubSup>
@@ -4784,19 +4643,11 @@
           </w:rPr>
           <w:t xml:space="preserve"> </w:t>
         </w:r>
-        <w:proofErr w:type="gramStart"/>
         <w:r>
           <w:rPr>
             <w:lang w:eastAsia="en-ZA"/>
           </w:rPr>
-          <w:t>is</w:t>
-        </w:r>
-        <w:proofErr w:type="gramEnd"/>
-        <w:r>
-          <w:rPr>
-            <w:lang w:eastAsia="en-ZA"/>
-          </w:rPr>
-          <w:t xml:space="preserve"> obtained </w:t>
+          <w:t xml:space="preserve">is obtained </w:t>
         </w:r>
       </w:ins>
       <w:commentRangeEnd w:id="101"/>
@@ -5145,15 +4996,7 @@
         </m:r>
       </m:oMath>
       <w:r>
-        <w:t xml:space="preserve"> must be found at the reference spatial resolution, resampled to the a</w:t>
-      </w:r>
-      <w:proofErr w:type="spellStart"/>
-      <w:r>
-        <w:t>erial</w:t>
-      </w:r>
-      <w:proofErr w:type="spellEnd"/>
-      <w:r>
-        <w:t xml:space="preserve"> spatial resolution, and then used to estimate surface reflectance at this resolution by inverting the relationship of Equation </w:t>
+        <w:t xml:space="preserve"> must be found at the reference spatial resolution, resampled to the aerial spatial resolution, and then used to estimate surface reflectance at this resolution by inverting the relationship of Equation </w:t>
       </w:r>
       <w:r>
         <w:fldChar w:fldCharType="begin"/>
@@ -5411,22 +5254,9 @@
       </w:ins>
       <w:ins w:id="154" w:author="dugalh" w:date="2018-04-25T12:49:00Z">
         <w:r>
-          <w:t xml:space="preserve">The choice of sliding window size for the case study is discussed in </w:t>
-        </w:r>
-        <w:proofErr w:type="gramStart"/>
-        <w:r>
-          <w:t>sections ??</w:t>
-        </w:r>
-        <w:proofErr w:type="gramEnd"/>
-        <w:r>
-          <w:t xml:space="preserve"> </w:t>
-        </w:r>
-        <w:proofErr w:type="gramStart"/>
-        <w:r>
-          <w:t>and ??.</w:t>
+          <w:t>The choice of sliding window size for the case study is discussed in sections ?? and ??.</w:t>
         </w:r>
       </w:ins>
-      <w:proofErr w:type="gramEnd"/>
       <w:ins w:id="155" w:author="dugalh" w:date="2018-04-25T12:17:00Z">
         <w:r>
           <w:t xml:space="preserve">  </w:t>
@@ -5458,15 +5288,7 @@
       <w:commentRangeStart w:id="159"/>
       <w:moveTo w:id="160" w:author="dugalh" w:date="2018-04-25T15:31:00Z">
         <w:r>
-          <w:t xml:space="preserve">The reference image will typically be at a substantially lower spatial resolution than the aerial imagery.  Calibrated surface reflectance products, such as those produced from MODIS and Multi-angle Imaging </w:t>
-        </w:r>
-        <w:proofErr w:type="spellStart"/>
-        <w:r>
-          <w:t>SpectroRadiometer</w:t>
-        </w:r>
-        <w:proofErr w:type="spellEnd"/>
-        <w:r>
-          <w:t xml:space="preserve"> (MISR), have resolutions of the order of 500 m while aerial images usually have resolutions of 2 m or higher.  This large resolution discrepancy affects the accuracy of the results.  While the Equation </w:t>
+          <w:t xml:space="preserve">The reference image will typically be at a substantially lower spatial resolution than the aerial imagery.  Calibrated surface reflectance products, such as those produced from MODIS and Multi-angle Imaging SpectroRadiometer (MISR), have resolutions of the order of 500 m while aerial images usually have resolutions of 2 m or higher.  This large resolution discrepancy affects the accuracy of the results.  While the Equation </w:t>
         </w:r>
         <w:r>
           <w:fldChar w:fldCharType="begin"/>
@@ -6214,15 +6036,7 @@
         <w:fldChar w:fldCharType="end"/>
       </w:r>
       <w:r>
-        <w:t xml:space="preserve"> represents the simplified case of a </w:t>
-      </w:r>
-      <w:proofErr w:type="spellStart"/>
-      <w:r>
-        <w:t>Lambertian</w:t>
-      </w:r>
-      <w:proofErr w:type="spellEnd"/>
-      <w:r>
-        <w:t xml:space="preserve"> reflector (i.e. it reflects equally in all directions), but in practice is subject to BRDF effects and so also varies with the viewing geometry (i.e. spatially) as in Equation </w:t>
+        <w:t xml:space="preserve"> represents the simplified case of a Lambertian reflector (i.e. it reflects equally in all directions), but in practice is subject to BRDF effects and so also varies with the viewing geometry (i.e. spatially) as in Equation </w:t>
       </w:r>
       <w:r>
         <w:fldChar w:fldCharType="begin"/>
@@ -6368,13 +6182,8 @@
       <w:pPr>
         <w:pStyle w:val="Paragraph"/>
       </w:pPr>
-      <w:proofErr w:type="gramStart"/>
-      <w:r>
-        <w:t>where</w:t>
-      </w:r>
-      <w:proofErr w:type="gramEnd"/>
-      <w:r>
-        <w:t xml:space="preserve"> </w:t>
+      <w:r>
+        <w:t xml:space="preserve">where </w:t>
       </w:r>
       <m:oMath>
         <m:r>
@@ -6453,15 +6262,7 @@
         </m:r>
       </m:oMath>
       <w:r>
-        <w:t xml:space="preserve"> the relative azimuth.  To incorporate BRDF into the </w:t>
-      </w:r>
-      <w:proofErr w:type="gramStart"/>
-      <w:r>
-        <w:t>model</w:t>
-      </w:r>
-      <w:proofErr w:type="gramEnd"/>
-      <w:r>
-        <w:t xml:space="preserve">, it is necessary to account for the viewing geometry differences between the reference and aerial images.  It is not valid to simply replace the unknown aerial surface reflectance with the reference surface reflectance in Equation </w:t>
+        <w:t xml:space="preserve"> the relative azimuth.  To incorporate BRDF into the model, it is necessary to account for the viewing geometry differences between the reference and aerial images.  It is not valid to simply replace the unknown aerial surface reflectance with the reference surface reflectance in Equation </w:t>
       </w:r>
       <w:r>
         <w:fldChar w:fldCharType="begin"/>
@@ -6488,15 +6289,7 @@
         <w:fldChar w:fldCharType="end"/>
       </w:r>
       <w:r>
-        <w:t xml:space="preserve"> when they occur at different viewing geometries.  To describe the relationship between the two </w:t>
-      </w:r>
-      <w:proofErr w:type="spellStart"/>
-      <w:r>
-        <w:t>reflectances</w:t>
-      </w:r>
-      <w:proofErr w:type="spellEnd"/>
-      <w:r>
-        <w:t xml:space="preserve"> at a particular location, we express their ratio in Equation </w:t>
+        <w:t xml:space="preserve"> when they occur at different viewing geometries.  To describe the relationship between the two reflectances at a particular location, we express their ratio in Equation </w:t>
       </w:r>
       <w:r>
         <w:fldChar w:fldCharType="begin"/>
@@ -6855,21 +6648,7 @@
         <w:rPr>
           <w:lang w:eastAsia="en-ZA"/>
         </w:rPr>
-        <w:t xml:space="preserve"> </w:t>
-      </w:r>
-      <w:proofErr w:type="gramStart"/>
-      <w:r>
-        <w:rPr>
-          <w:lang w:eastAsia="en-ZA"/>
-        </w:rPr>
-        <w:t>and</w:t>
-      </w:r>
-      <w:proofErr w:type="gramEnd"/>
-      <w:r>
-        <w:rPr>
-          <w:lang w:eastAsia="en-ZA"/>
-        </w:rPr>
-        <w:t xml:space="preserve"> </w:t>
+        <w:t xml:space="preserve"> and </w:t>
       </w:r>
       <m:oMath>
         <m:sSubSup>
@@ -7336,15 +7115,7 @@
         </m:r>
       </m:oMath>
       <w:r>
-        <w:t xml:space="preserve"> </w:t>
-      </w:r>
-      <w:proofErr w:type="gramStart"/>
-      <w:r>
-        <w:t>is</w:t>
-      </w:r>
-      <w:proofErr w:type="gramEnd"/>
-      <w:r>
-        <w:t xml:space="preserve"> a spatially varying function of the aerial and reference viewing geometries.  As this relation is locally linear, it can be incorporated into the model of </w:t>
+        <w:t xml:space="preserve"> is a spatially varying function of the aerial and reference viewing geometries.  As this relation is locally linear, it can be incorporated into the model of </w:t>
       </w:r>
       <w:r>
         <w:rPr>
@@ -7498,15 +7269,7 @@
         <w:fldChar w:fldCharType="end"/>
       </w:r>
       <w:r>
-        <w:t xml:space="preserve">) is effectively estimated at the reference resolution and then </w:t>
-      </w:r>
-      <w:proofErr w:type="spellStart"/>
-      <w:r>
-        <w:t>upsampled</w:t>
-      </w:r>
-      <w:proofErr w:type="spellEnd"/>
-      <w:r>
-        <w:t xml:space="preserve"> to the aerial resolution.  </w:t>
+        <w:t xml:space="preserve">) is effectively estimated at the reference resolution and then upsampled to the aerial resolution.  </w:t>
       </w:r>
       <w:r>
         <w:rPr>
@@ -7553,16 +7316,8 @@
         <w:rPr>
           <w:lang w:eastAsia="en-ZA"/>
         </w:rPr>
-        <w:t xml:space="preserve">  (flying height = 5000 m, reference pixel width = 500 m), the camera view angle varies at most </w:t>
-      </w:r>
-      <w:proofErr w:type="gramStart"/>
-      <w:r>
-        <w:rPr>
-          <w:lang w:eastAsia="en-ZA"/>
-        </w:rPr>
-        <w:t xml:space="preserve">by </w:t>
-      </w:r>
-      <w:proofErr w:type="gramEnd"/>
+        <w:t xml:space="preserve">  (flying height = 5000 m, reference pixel width = 500 m), the camera view angle varies at most by </w:t>
+      </w:r>
       <m:oMath>
         <m:func>
           <m:funcPr>
@@ -8079,13 +7834,8 @@
       <w:pPr>
         <w:pStyle w:val="Paragraph"/>
       </w:pPr>
-      <w:proofErr w:type="gramStart"/>
-      <w:r>
-        <w:t>where</w:t>
-      </w:r>
-      <w:proofErr w:type="gramEnd"/>
-      <w:r>
-        <w:t xml:space="preserve"> </w:t>
+      <w:r>
+        <w:t xml:space="preserve">where </w:t>
       </w:r>
       <m:oMath>
         <m:sSub>
@@ -8136,15 +7886,7 @@
         </m:r>
       </m:oMath>
       <w:r>
-        <w:t xml:space="preserve"> is the sensor relative spectral response (RSR) for a particular band.  Without knowledge of the surface reflectance spectra, it is not possible to completely calibrate for this effect.  However, for real world surface </w:t>
-      </w:r>
-      <w:proofErr w:type="spellStart"/>
-      <w:r>
-        <w:t>reflectances</w:t>
-      </w:r>
-      <w:proofErr w:type="spellEnd"/>
-      <w:r>
-        <w:t xml:space="preserve"> it can often be shown that the relationship between the band averaged values for </w:t>
+        <w:t xml:space="preserve"> is the sensor relative spectral response (RSR) for a particular band.  Without knowledge of the surface reflectance spectra, it is not possible to completely calibrate for this effect.  However, for real world surface reflectances it can often be shown that the relationship between the band averaged values for </w:t>
       </w:r>
       <w:r>
         <w:lastRenderedPageBreak/>
@@ -8548,15 +8290,7 @@
         <w:t>)</w:t>
       </w:r>
       <w:r>
-        <w:t xml:space="preserve">.  This forms two multi-band </w:t>
-      </w:r>
-      <w:proofErr w:type="spellStart"/>
-      <w:r>
-        <w:t>rasters</w:t>
-      </w:r>
-      <w:proofErr w:type="spellEnd"/>
-      <w:r>
-        <w:t xml:space="preserve"> </w:t>
+        <w:t xml:space="preserve">.  This forms two multi-band rasters </w:t>
       </w:r>
       <w:r>
         <w:rPr>
@@ -8622,15 +8356,7 @@
         <w:t>C</w:t>
       </w:r>
       <w:r>
-        <w:t xml:space="preserve"> </w:t>
-      </w:r>
-      <w:proofErr w:type="spellStart"/>
-      <w:r>
-        <w:t>rasters</w:t>
-      </w:r>
-      <w:proofErr w:type="spellEnd"/>
-      <w:r>
-        <w:t xml:space="preserve"> to the aerial image resolution and grid.</w:t>
+        <w:t xml:space="preserve"> rasters to the aerial image resolution and grid.</w:t>
       </w:r>
     </w:p>
     <w:p>
@@ -8706,15 +8432,7 @@
         <w:fldChar w:fldCharType="end"/>
       </w:r>
       <w:r>
-        <w:t xml:space="preserve">.  Averaging the uncalibrated image over each reference pixel area is recommended when </w:t>
-      </w:r>
-      <w:proofErr w:type="spellStart"/>
-      <w:r>
-        <w:t>downsampling</w:t>
-      </w:r>
-      <w:proofErr w:type="spellEnd"/>
-      <w:r>
-        <w:t xml:space="preserve"> in step 1.  This will approximate the spectral mixing that occurs in the larger reference image pixels.  </w:t>
+        <w:t xml:space="preserve">.  Averaging the uncalibrated image over each reference pixel area is recommended when downsampling in step 1.  This will approximate the spectral mixing that occurs in the larger reference image pixels.  </w:t>
       </w:r>
     </w:p>
     <w:p>
@@ -8748,15 +8466,7 @@
         <w:t>C</w:t>
       </w:r>
       <w:r>
-        <w:t xml:space="preserve"> </w:t>
-      </w:r>
-      <w:proofErr w:type="spellStart"/>
-      <w:r>
-        <w:t>rasters</w:t>
-      </w:r>
-      <w:proofErr w:type="spellEnd"/>
-      <w:r>
-        <w:t xml:space="preserve"> in step 3 to approximate slowly varying atmospheric and BRDF effects and to avoid discontinuities in the final image(s).  Of the standard interpolation algorithms, cubic spline interpolation, with its constraints of continuity of the first and second derivatives, best satisfies this requirement </w:t>
+        <w:t xml:space="preserve"> rasters in step 3 to approximate slowly varying atmospheric and BRDF effects and to avoid discontinuities in the final image(s).  Of the standard interpolation algorithms, cubic spline interpolation, with its constraints of continuity of the first and second derivatives, best satisfies this requirement </w:t>
       </w:r>
       <w:r>
         <w:fldChar w:fldCharType="begin" w:fldLock="1"/>
@@ -9182,15 +8892,7 @@
         <w:t xml:space="preserve">2228 </w:t>
       </w:r>
       <w:r>
-        <w:t xml:space="preserve">images captured during four separate aerial campaigns on multiple days from 22 January 2010 to 8 February 2010.  The inclusion of a large set of imagery acquired over multiple days allows an investigation into the robustness of the method to temporal variation (and the consequent BRDF and atmospheric variations).  There is an average </w:t>
-      </w:r>
-      <w:proofErr w:type="spellStart"/>
-      <w:r>
-        <w:t>sidelap</w:t>
-      </w:r>
-      <w:proofErr w:type="spellEnd"/>
-      <w:r>
-        <w:t xml:space="preserve"> of 25% between images in adjacent flight lines and an average forward overlap of 60% between consecutive images in the same flight line.  The images were captured close to nadir, with a maximum tilt of 5 </w:t>
+        <w:t xml:space="preserve">images captured during four separate aerial campaigns on multiple days from 22 January 2010 to 8 February 2010.  The inclusion of a large set of imagery acquired over multiple days allows an investigation into the robustness of the method to temporal variation (and the consequent BRDF and atmospheric variations).  There is an average sidelap of 25% between images in adjacent flight lines and an average forward overlap of 60% between consecutive images in the same flight line.  The images were captured close to nadir, with a maximum tilt of 5 </w:t>
       </w:r>
       <w:r>
         <w:rPr>
@@ -9297,13 +8999,8 @@
         <w:fldChar w:fldCharType="end"/>
       </w:r>
       <w:r>
-        <w:t>)), with zero offset (i.e</w:t>
-      </w:r>
-      <w:proofErr w:type="gramStart"/>
-      <w:r>
-        <w:t xml:space="preserve">. </w:t>
-      </w:r>
-      <w:proofErr w:type="gramEnd"/>
+        <w:t xml:space="preserve">)), with zero offset (i.e. </w:t>
+      </w:r>
       <m:oMath>
         <m:sSub>
           <m:sSubPr>
@@ -9371,15 +9068,82 @@
     <w:p>
       <w:pPr>
         <w:pStyle w:val="Newparagraph"/>
-      </w:pPr>
-      <w:r>
-        <w:t xml:space="preserve">A MODIS </w:t>
+        <w:rPr>
+          <w:ins w:id="268" w:author="dugalh" w:date="2018-04-26T12:16:00Z"/>
+        </w:rPr>
+      </w:pPr>
+      <w:commentRangeStart w:id="269"/>
+      <w:ins w:id="270" w:author="dugalh" w:date="2018-04-26T12:20:00Z">
+        <w:r>
+          <w:t xml:space="preserve">Landsat </w:t>
+        </w:r>
+      </w:ins>
+      <w:ins w:id="271" w:author="dugalh" w:date="2018-04-26T12:27:00Z">
+        <w:r>
+          <w:t xml:space="preserve">surface reflectance </w:t>
+        </w:r>
+        <w:bookmarkStart w:id="272" w:name="_GoBack"/>
+        <w:bookmarkEnd w:id="272"/>
+        <w:r>
+          <w:t xml:space="preserve"> could be a useful source of </w:t>
+        </w:r>
+      </w:ins>
+      <w:ins w:id="273" w:author="dugalh" w:date="2018-04-26T12:20:00Z">
+        <w:r>
+          <w:t>reference</w:t>
+        </w:r>
+      </w:ins>
+      <w:ins w:id="274" w:author="dugalh" w:date="2018-04-26T12:27:00Z">
+        <w:r>
+          <w:t xml:space="preserve"> data</w:t>
+        </w:r>
+      </w:ins>
+      <w:ins w:id="275" w:author="dugalh" w:date="2018-04-26T12:20:00Z">
+        <w:r>
+          <w:t>, due to its relatively high spatial resolution of 30 m.   There were however no suitable Landsat images available for this study.  Consequently,</w:t>
+        </w:r>
+        <w:r>
+          <w:t xml:space="preserve"> </w:t>
+        </w:r>
+      </w:ins>
+      <w:del w:id="276" w:author="dugalh" w:date="2018-04-26T12:20:00Z">
+        <w:r>
+          <w:delText>A</w:delText>
+        </w:r>
+      </w:del>
+      <w:ins w:id="277" w:author="dugalh" w:date="2018-04-26T12:20:00Z">
+        <w:r>
+          <w:t>a</w:t>
+        </w:r>
+        <w:commentRangeEnd w:id="269"/>
+        <w:r>
+          <w:rPr>
+            <w:rStyle w:val="CommentReference"/>
+          </w:rPr>
+          <w:commentReference w:id="269"/>
+        </w:r>
+      </w:ins>
+      <w:r>
+        <w:t xml:space="preserve"> MODIS </w:t>
       </w:r>
       <w:r>
         <w:t xml:space="preserve">MCD43A4 </w:t>
       </w:r>
       <w:r>
-        <w:t xml:space="preserve">composite image for the period from 25 January 2010 to 9 February 2010 was selected as a reference for the cross calibration.  This image has a 500 m resolution and contains NBAR data composited from the best values over a 16-day period.  The MODIS NBAR data has been processed with atmospheric and BRDF correction procedures </w:t>
+        <w:t xml:space="preserve">composite image for the period from 25 January 2010 to 9 February 2010 was selected as a reference for the </w:t>
+      </w:r>
+      <w:del w:id="278" w:author="dugalh" w:date="2018-04-26T11:50:00Z">
+        <w:r>
+          <w:delText>cross calibration</w:delText>
+        </w:r>
+      </w:del>
+      <w:ins w:id="279" w:author="dugalh" w:date="2018-04-26T11:50:00Z">
+        <w:r>
+          <w:t>homogenisation</w:t>
+        </w:r>
+      </w:ins>
+      <w:r>
+        <w:t xml:space="preserve">.  This image has a 500 m resolution and contains NBAR data composited from the best values over a 16-day period.  The MODIS NBAR data has been processed with atmospheric and BRDF correction procedures </w:t>
       </w:r>
       <w:r>
         <w:fldChar w:fldCharType="begin" w:fldLock="1"/>
@@ -9448,7 +9212,31 @@
         <w:fldChar w:fldCharType="end"/>
       </w:r>
       <w:r>
-        <w:t xml:space="preserve">.  MODIS was also selected as it has similar spectral bands to the Intergraph DMC.  Bands 4, 1, 3 and 2 from the MODIS sensor were used to correspond to the red, green, blue and NIR bands from the DMC sensor respectively.  The PPS processed imagery has zero offset, so the parameter </w:t>
+        <w:t xml:space="preserve">.  MODIS was also selected as it has similar spectral bands to the Intergraph DMC.  Bands 4, 1, 3 and 2 from the MODIS sensor were used to correspond to the red, green, blue and NIR bands from the DMC sensor respectively.  </w:t>
+      </w:r>
+    </w:p>
+    <w:p>
+      <w:pPr>
+        <w:pStyle w:val="Newparagraph"/>
+        <w:rPr>
+          <w:ins w:id="280" w:author="dugalh" w:date="2018-04-26T12:16:00Z"/>
+        </w:rPr>
+      </w:pPr>
+    </w:p>
+    <w:p>
+      <w:pPr>
+        <w:pStyle w:val="Newparagraph"/>
+      </w:pPr>
+      <w:r>
+        <w:t xml:space="preserve">The PPS processed </w:t>
+      </w:r>
+      <w:ins w:id="281" w:author="dugalh" w:date="2018-04-26T11:55:00Z">
+        <w:r>
+          <w:t xml:space="preserve">DMC </w:t>
+        </w:r>
+      </w:ins>
+      <w:r>
+        <w:t xml:space="preserve">imagery has zero offset, so the parameter </w:t>
       </w:r>
       <m:oMath>
         <m:sSub>
@@ -9506,13 +9294,8 @@
         <w:fldChar w:fldCharType="end"/>
       </w:r>
       <w:r>
-        <w:t xml:space="preserve"> was zero and the atmospheric reflectance</w:t>
-      </w:r>
-      <w:proofErr w:type="gramStart"/>
-      <w:r>
-        <w:t xml:space="preserve">, </w:t>
-      </w:r>
-      <w:proofErr w:type="gramEnd"/>
+        <w:t xml:space="preserve"> was zero and the atmospheric reflectance, </w:t>
+      </w:r>
       <m:oMath>
         <m:sSub>
           <m:sSubPr>
@@ -9627,7 +9410,11 @@
         <w:fldChar w:fldCharType="end"/>
       </w:r>
       <w:r>
-        <w:t xml:space="preserve"> who found the gain term in their linear model to carry the majority of the corrective effect.  Nevertheless, it must be acknowledged that this is an initial approach and subsequent studies should be conducted to investigate the effects of including </w:t>
+        <w:t xml:space="preserve"> who found the gain term in their linear model to carry the majority of the corrective effect.  Nevertheless, it </w:t>
+      </w:r>
+      <w:r>
+        <w:lastRenderedPageBreak/>
+        <w:t xml:space="preserve">must be acknowledged that this is an initial approach and subsequent studies should be conducted to investigate the effects of including </w:t>
       </w:r>
       <w:r>
         <w:rPr>
@@ -9649,11 +9436,11 @@
       <w:pPr>
         <w:pStyle w:val="Heading2"/>
       </w:pPr>
-      <w:bookmarkStart w:id="268" w:name="_Ref486590748"/>
+      <w:bookmarkStart w:id="282" w:name="_Ref486590748"/>
       <w:r>
         <w:t>Linearity of Band Averaged Values</w:t>
       </w:r>
-      <w:bookmarkEnd w:id="268"/>
+      <w:bookmarkEnd w:id="282"/>
       <w:r>
         <w:t xml:space="preserve"> </w:t>
       </w:r>
@@ -9790,14 +9577,14 @@
         <w:pStyle w:val="Heading2"/>
         <w:keepLines/>
       </w:pPr>
-      <w:bookmarkStart w:id="269" w:name="_Ref452296021"/>
-      <w:commentRangeStart w:id="270"/>
-      <w:commentRangeStart w:id="271"/>
+      <w:bookmarkStart w:id="283" w:name="_Ref452296021"/>
+      <w:commentRangeStart w:id="284"/>
+      <w:commentRangeStart w:id="285"/>
       <w:r>
         <w:t>Accuracy Assessment</w:t>
       </w:r>
-      <w:bookmarkEnd w:id="269"/>
-      <w:commentRangeEnd w:id="270"/>
+      <w:bookmarkEnd w:id="283"/>
+      <w:commentRangeEnd w:id="284"/>
       <w:r>
         <w:rPr>
           <w:rStyle w:val="CommentReference"/>
@@ -9807,9 +9594,9 @@
           <w:i w:val="0"/>
           <w:iCs w:val="0"/>
         </w:rPr>
-        <w:commentReference w:id="270"/>
-      </w:r>
-      <w:commentRangeEnd w:id="271"/>
+        <w:commentReference w:id="284"/>
+      </w:r>
+      <w:commentRangeEnd w:id="285"/>
       <w:r>
         <w:rPr>
           <w:rStyle w:val="CommentReference"/>
@@ -9819,7 +9606,7 @@
           <w:i w:val="0"/>
           <w:iCs w:val="0"/>
         </w:rPr>
-        <w:commentReference w:id="271"/>
+        <w:commentReference w:id="285"/>
       </w:r>
     </w:p>
     <w:p>
@@ -9830,7 +9617,11 @@
         </w:rPr>
       </w:pPr>
       <w:r>
-        <w:t xml:space="preserve">Given that the DMC imagery was acquired in 2010, it was not possible to assess the accuracy of the reflectance retrieval method using ground-based spectral measures. Alternative methods for evaluating the results were consequently needed.  First, the DMC DN (digital number) and calibrated surface reflectance images were stitched into mosaics and the mosaics were visually compared to determine if discontinuities between adjacent images were reduced and to what extent the radiometric variations were corrected.  Second, the DMC homogenised mosaic was resampled to the MODIS grid and resolution, and statistically compared to the MODIS reference image. Last, we quantitatively compared the DMC homogenised mosaic to a SPOT 5 scene, and the SPOT 5 scene to the MODIS reference image.  </w:t>
+        <w:t xml:space="preserve">Given that the DMC imagery was acquired in 2010, it was not possible to assess the accuracy of the reflectance retrieval method using ground-based spectral measures. Alternative methods for evaluating the results were consequently needed.  First, the DMC DN (digital number) and calibrated surface reflectance images were stitched into mosaics and the mosaics were visually compared to determine if discontinuities between adjacent images were reduced and to what extent the radiometric variations were corrected.  Second, the DMC </w:t>
+      </w:r>
+      <w:r>
+        <w:lastRenderedPageBreak/>
+        <w:t xml:space="preserve">homogenised mosaic was resampled to the MODIS grid and resolution, and statistically compared to the MODIS reference image. Last, we quantitatively compared the DMC homogenised mosaic to a SPOT 5 scene, and the SPOT 5 scene to the MODIS reference image.  </w:t>
       </w:r>
     </w:p>
     <w:p>
@@ -9867,15 +9658,7 @@
         <w:fldChar w:fldCharType="end"/>
       </w:r>
       <w:r>
-        <w:t xml:space="preserve">.  The image was </w:t>
-      </w:r>
-      <w:proofErr w:type="spellStart"/>
-      <w:r>
-        <w:t>orthorectified</w:t>
-      </w:r>
-      <w:proofErr w:type="spellEnd"/>
-      <w:r>
-        <w:t xml:space="preserve"> using a 5 m resolution DEM </w:t>
+        <w:t xml:space="preserve">.  The image was orthorectified using a 5 m resolution DEM </w:t>
       </w:r>
       <w:r>
         <w:fldChar w:fldCharType="begin" w:fldLock="1"/>
@@ -9896,15 +9679,7 @@
         <w:fldChar w:fldCharType="end"/>
       </w:r>
       <w:r>
-        <w:t xml:space="preserve">.  The SPOT 5 DN image was converted to surface reflectance using the </w:t>
-      </w:r>
-      <w:proofErr w:type="spellStart"/>
-      <w:r>
-        <w:t>Amospheric</w:t>
-      </w:r>
-      <w:proofErr w:type="spellEnd"/>
-      <w:r>
-        <w:t xml:space="preserve">/Topographic correction (ATCOR-3) method </w:t>
+        <w:t xml:space="preserve">.  The SPOT 5 DN image was converted to surface reflectance using the Amospheric/Topographic correction (ATCOR-3) method </w:t>
       </w:r>
       <w:r>
         <w:fldChar w:fldCharType="begin" w:fldLock="1"/>
@@ -9937,18 +9712,10 @@
       <w:pPr>
         <w:pStyle w:val="Newparagraph"/>
       </w:pPr>
-      <w:commentRangeStart w:id="272"/>
-      <w:commentRangeStart w:id="273"/>
-      <w:r>
-        <w:t xml:space="preserve">To establish the relative accuracy of the corrected SPOT 5 scene, it was </w:t>
-      </w:r>
-      <w:proofErr w:type="spellStart"/>
-      <w:r>
-        <w:t>downsampled</w:t>
-      </w:r>
-      <w:proofErr w:type="spellEnd"/>
-      <w:r>
-        <w:t xml:space="preserve"> (by averaging) to the MODIS resolution and grid and statistically compared to the MODIS reference image using Equation </w:t>
+      <w:commentRangeStart w:id="286"/>
+      <w:commentRangeStart w:id="287"/>
+      <w:r>
+        <w:t xml:space="preserve">To establish the relative accuracy of the corrected SPOT 5 scene, it was downsampled (by averaging) to the MODIS resolution and grid and statistically compared to the MODIS reference image using Equation </w:t>
       </w:r>
       <w:r>
         <w:fldChar w:fldCharType="begin"/>
@@ -10160,7 +9927,7 @@
               <w:pStyle w:val="Displayedequation"/>
               <w:jc w:val="right"/>
             </w:pPr>
-            <w:bookmarkStart w:id="274" w:name="_Ref486267632"/>
+            <w:bookmarkStart w:id="288" w:name="_Ref486267632"/>
             <w:r>
               <w:t>(</w:t>
             </w:r>
@@ -10185,7 +9952,7 @@
             <w:r>
               <w:t>)</w:t>
             </w:r>
-            <w:bookmarkEnd w:id="274"/>
+            <w:bookmarkEnd w:id="288"/>
           </w:p>
         </w:tc>
       </w:tr>
@@ -10194,13 +9961,8 @@
       <w:pPr>
         <w:pStyle w:val="Paragraph"/>
       </w:pPr>
-      <w:proofErr w:type="gramStart"/>
-      <w:r>
-        <w:t>where</w:t>
-      </w:r>
-      <w:proofErr w:type="gramEnd"/>
-      <w:r>
-        <w:t xml:space="preserve"> </w:t>
+      <w:r>
+        <w:t xml:space="preserve">where </w:t>
       </w:r>
       <m:oMath>
         <m:sSup>
@@ -10290,29 +10052,25 @@
         </m:r>
       </m:oMath>
       <w:r>
-        <w:t xml:space="preserve"> is the difference image.   Mean absolute difference (MAD) and root m</w:t>
-      </w:r>
-      <w:proofErr w:type="spellStart"/>
-      <w:r>
-        <w:t>ean</w:t>
-      </w:r>
-      <w:proofErr w:type="spellEnd"/>
-      <w:r>
-        <w:t xml:space="preserve"> square (RMS) statistics were found to establish a benchmark against which similar statistics for DMC homogenised mosaic could be compared. </w:t>
-      </w:r>
-      <w:commentRangeEnd w:id="272"/>
+        <w:t xml:space="preserve"> is the difference image.   Mean absolute difference (MAD) and root mean square (RMS) statistics were found to establish a benchmark against which similar statistics </w:t>
+      </w:r>
+      <w:r>
+        <w:lastRenderedPageBreak/>
+        <w:t xml:space="preserve">for DMC homogenised mosaic could be compared. </w:t>
+      </w:r>
+      <w:commentRangeEnd w:id="286"/>
       <w:r>
         <w:rPr>
           <w:rStyle w:val="CommentReference"/>
         </w:rPr>
-        <w:commentReference w:id="272"/>
-      </w:r>
-      <w:commentRangeEnd w:id="273"/>
+        <w:commentReference w:id="286"/>
+      </w:r>
+      <w:commentRangeEnd w:id="287"/>
       <w:r>
         <w:rPr>
           <w:rStyle w:val="CommentReference"/>
         </w:rPr>
-        <w:commentReference w:id="273"/>
+        <w:commentReference w:id="287"/>
       </w:r>
     </w:p>
     <w:p>
@@ -10325,16 +10083,7 @@
         <w:pStyle w:val="Newparagraph"/>
       </w:pPr>
       <w:r>
-        <w:lastRenderedPageBreak/>
-        <w:t xml:space="preserve">The DMC homogenised mosaic was then </w:t>
-      </w:r>
-      <w:proofErr w:type="spellStart"/>
-      <w:r>
-        <w:t>downsampled</w:t>
-      </w:r>
-      <w:proofErr w:type="spellEnd"/>
-      <w:r>
-        <w:t xml:space="preserve"> (by averaging) to the SPOT 5 resolution and grid, and statistically compared to the SPOT 5 surface reflectance image using Equation </w:t>
+        <w:t xml:space="preserve">The DMC homogenised mosaic was then downsampled (by averaging) to the SPOT 5 resolution and grid, and statistically compared to the SPOT 5 surface reflectance image using Equation </w:t>
       </w:r>
       <w:r>
         <w:fldChar w:fldCharType="begin"/>
@@ -10428,8 +10177,8 @@
       <w:r>
         <w:t>[</w:t>
       </w:r>
-      <w:bookmarkStart w:id="275" w:name="_Ref447467040"/>
-      <w:bookmarkStart w:id="276" w:name="_Toc448324351"/>
+      <w:bookmarkStart w:id="289" w:name="_Ref447467040"/>
+      <w:bookmarkStart w:id="290" w:name="_Toc448324351"/>
       <w:r>
         <w:t xml:space="preserve">Figure </w:t>
       </w:r>
@@ -10451,11 +10200,11 @@
       <w:r>
         <w:fldChar w:fldCharType="end"/>
       </w:r>
-      <w:bookmarkEnd w:id="275"/>
+      <w:bookmarkEnd w:id="289"/>
       <w:r>
         <w:t>. SPOT 5 scene and mosaic extents</w:t>
       </w:r>
-      <w:bookmarkEnd w:id="276"/>
+      <w:bookmarkEnd w:id="290"/>
       <w:r>
         <w:t>]</w:t>
       </w:r>
@@ -10470,39 +10219,31 @@
       <w:pPr>
         <w:pStyle w:val="Heading1"/>
       </w:pPr>
-      <w:bookmarkStart w:id="277" w:name="_Ref452458445"/>
-      <w:bookmarkStart w:id="278" w:name="_Toc394607645"/>
+      <w:bookmarkStart w:id="291" w:name="_Ref452458445"/>
+      <w:bookmarkStart w:id="292" w:name="_Toc394607645"/>
       <w:r>
         <w:t>Results and Discussion</w:t>
       </w:r>
-      <w:bookmarkEnd w:id="277"/>
+      <w:bookmarkEnd w:id="291"/>
     </w:p>
     <w:p>
       <w:pPr>
         <w:pStyle w:val="Heading2"/>
       </w:pPr>
-      <w:bookmarkStart w:id="279" w:name="_Ref447456652"/>
-      <w:bookmarkStart w:id="280" w:name="_Toc448324295"/>
+      <w:bookmarkStart w:id="293" w:name="_Ref447456652"/>
+      <w:bookmarkStart w:id="294" w:name="_Toc448324295"/>
       <w:r>
         <w:t>Band Averaged Relationships</w:t>
       </w:r>
-      <w:bookmarkEnd w:id="279"/>
-      <w:bookmarkEnd w:id="280"/>
+      <w:bookmarkEnd w:id="293"/>
+      <w:bookmarkEnd w:id="294"/>
     </w:p>
     <w:p>
       <w:pPr>
         <w:pStyle w:val="Paragraph"/>
       </w:pPr>
       <w:r>
-        <w:t xml:space="preserve">The measured band averaged reflectance relationship for typical surface </w:t>
-      </w:r>
-      <w:proofErr w:type="spellStart"/>
-      <w:r>
-        <w:t>reflectances</w:t>
-      </w:r>
-      <w:proofErr w:type="spellEnd"/>
-      <w:r>
-        <w:t xml:space="preserve"> between the two sensors is shown in </w:t>
+        <w:t xml:space="preserve">The measured band averaged reflectance relationship for typical surface reflectances between the two sensors is shown in </w:t>
       </w:r>
       <w:r>
         <w:fldChar w:fldCharType="begin"/>
@@ -10608,15 +10349,7 @@
         <w:fldChar w:fldCharType="end"/>
       </w:r>
       <w:r>
-        <w:t xml:space="preserve">.  Similar linear relationships between different sensors for real world surface </w:t>
-      </w:r>
-      <w:proofErr w:type="spellStart"/>
-      <w:r>
-        <w:t>reflectances</w:t>
-      </w:r>
-      <w:proofErr w:type="spellEnd"/>
-      <w:r>
-        <w:t xml:space="preserve"> are reported in </w:t>
+        <w:t xml:space="preserve">.  Similar linear relationships between different sensors for real world surface reflectances are reported in </w:t>
       </w:r>
       <w:r>
         <w:fldChar w:fldCharType="begin" w:fldLock="1"/>
@@ -10679,7 +10412,11 @@
         <w:t xml:space="preserve"> </w:t>
       </w:r>
       <w:r>
-        <w:t xml:space="preserve">the correlation of the band averaged values will consequently be stronger than what is shown in </w:t>
+        <w:t xml:space="preserve">the </w:t>
+      </w:r>
+      <w:r>
+        <w:lastRenderedPageBreak/>
+        <w:t xml:space="preserve">correlation of the band averaged values will consequently be stronger than what is shown in </w:t>
       </w:r>
       <w:r>
         <w:fldChar w:fldCharType="begin"/>
@@ -10703,13 +10440,8 @@
         <w:fldChar w:fldCharType="end"/>
       </w:r>
       <w:r>
-        <w:t xml:space="preserve">.  The NIR channel has the </w:t>
-      </w:r>
-      <w:proofErr w:type="gramStart"/>
-      <w:r>
-        <w:t xml:space="preserve">lowest </w:t>
-      </w:r>
-      <w:proofErr w:type="gramEnd"/>
+        <w:t xml:space="preserve">.  The NIR channel has the lowest </w:t>
+      </w:r>
       <m:oMath>
         <m:sSup>
           <m:sSupPr>
@@ -10739,11 +10471,7 @@
         </m:sSup>
       </m:oMath>
       <w:r>
-        <w:t xml:space="preserve">, likely due to the relatively larger dissimilarity </w:t>
-      </w:r>
-      <w:r>
-        <w:lastRenderedPageBreak/>
-        <w:t xml:space="preserve">between MODIS and DMC RSRs, as evidenced in </w:t>
+        <w:t xml:space="preserve">, likely due to the relatively larger dissimilarity between MODIS and DMC RSRs, as evidenced in </w:t>
       </w:r>
       <w:r>
         <w:fldChar w:fldCharType="begin"/>
@@ -10782,10 +10510,10 @@
       <w:r>
         <w:t>[</w:t>
       </w:r>
-      <w:bookmarkStart w:id="281" w:name="_Ref447457220"/>
-      <w:bookmarkStart w:id="282" w:name="_Ref452304545"/>
-      <w:bookmarkStart w:id="283" w:name="_Ref447457216"/>
-      <w:bookmarkStart w:id="284" w:name="_Toc448324353"/>
+      <w:bookmarkStart w:id="295" w:name="_Ref447457220"/>
+      <w:bookmarkStart w:id="296" w:name="_Ref452304545"/>
+      <w:bookmarkStart w:id="297" w:name="_Ref447457216"/>
+      <w:bookmarkStart w:id="298" w:name="_Toc448324353"/>
       <w:r>
         <w:t xml:space="preserve">Figure </w:t>
       </w:r>
@@ -10807,18 +10535,13 @@
       <w:r>
         <w:fldChar w:fldCharType="end"/>
       </w:r>
-      <w:bookmarkEnd w:id="281"/>
-      <w:bookmarkEnd w:id="282"/>
-      <w:r>
-        <w:t xml:space="preserve">. DMC vs. MODIS simulated band averaged relationship for typical surface </w:t>
-      </w:r>
-      <w:proofErr w:type="spellStart"/>
-      <w:r>
-        <w:t>reflectances</w:t>
-      </w:r>
-      <w:bookmarkEnd w:id="283"/>
-      <w:bookmarkEnd w:id="284"/>
-      <w:proofErr w:type="spellEnd"/>
+      <w:bookmarkEnd w:id="295"/>
+      <w:bookmarkEnd w:id="296"/>
+      <w:r>
+        <w:t>. DMC vs. MODIS simulated band averaged relationship for typical surface reflectances</w:t>
+      </w:r>
+      <w:bookmarkEnd w:id="297"/>
+      <w:bookmarkEnd w:id="298"/>
       <w:r>
         <w:t>]</w:t>
       </w:r>
@@ -10832,12 +10555,12 @@
       <w:pPr>
         <w:pStyle w:val="Heading2"/>
       </w:pPr>
-      <w:bookmarkStart w:id="285" w:name="_Toc448324296"/>
+      <w:bookmarkStart w:id="299" w:name="_Toc448324296"/>
       <w:r>
         <w:t>Mosaicking</w:t>
       </w:r>
-      <w:bookmarkEnd w:id="278"/>
-      <w:bookmarkEnd w:id="285"/>
+      <w:bookmarkEnd w:id="292"/>
+      <w:bookmarkEnd w:id="299"/>
     </w:p>
     <w:p>
       <w:pPr>
@@ -10882,11 +10605,11 @@
       <w:r>
         <w:t>[</w:t>
       </w:r>
-      <w:bookmarkStart w:id="286" w:name="_Ref389939317"/>
-      <w:bookmarkStart w:id="287" w:name="_Ref452304551"/>
-      <w:bookmarkStart w:id="288" w:name="_Toc391220527"/>
-      <w:bookmarkStart w:id="289" w:name="_Toc394582250"/>
-      <w:bookmarkStart w:id="290" w:name="_Toc448324354"/>
+      <w:bookmarkStart w:id="300" w:name="_Ref389939317"/>
+      <w:bookmarkStart w:id="301" w:name="_Ref452304551"/>
+      <w:bookmarkStart w:id="302" w:name="_Toc391220527"/>
+      <w:bookmarkStart w:id="303" w:name="_Toc394582250"/>
+      <w:bookmarkStart w:id="304" w:name="_Toc448324354"/>
       <w:r>
         <w:t xml:space="preserve">Figure </w:t>
       </w:r>
@@ -10908,14 +10631,14 @@
       <w:r>
         <w:fldChar w:fldCharType="end"/>
       </w:r>
-      <w:bookmarkEnd w:id="286"/>
-      <w:bookmarkEnd w:id="287"/>
+      <w:bookmarkEnd w:id="300"/>
+      <w:bookmarkEnd w:id="301"/>
       <w:r>
         <w:t>.  Uncalibrated mosaic on MODIS reference image background</w:t>
       </w:r>
-      <w:bookmarkEnd w:id="288"/>
-      <w:bookmarkEnd w:id="289"/>
-      <w:bookmarkEnd w:id="290"/>
+      <w:bookmarkEnd w:id="302"/>
+      <w:bookmarkEnd w:id="303"/>
+      <w:bookmarkEnd w:id="304"/>
       <w:r>
         <w:t>]</w:t>
       </w:r>
@@ -10971,8 +10694,8 @@
       <w:r>
         <w:t>[</w:t>
       </w:r>
-      <w:bookmarkStart w:id="291" w:name="_Ref452304657"/>
-      <w:bookmarkStart w:id="292" w:name="_Toc448324355"/>
+      <w:bookmarkStart w:id="305" w:name="_Ref452304657"/>
+      <w:bookmarkStart w:id="306" w:name="_Toc448324355"/>
       <w:r>
         <w:t xml:space="preserve">Figure </w:t>
       </w:r>
@@ -10994,11 +10717,11 @@
       <w:r>
         <w:fldChar w:fldCharType="end"/>
       </w:r>
-      <w:bookmarkEnd w:id="291"/>
+      <w:bookmarkEnd w:id="305"/>
       <w:r>
         <w:t>.  Homogenised mosaic on MODIS reference image background</w:t>
       </w:r>
-      <w:bookmarkEnd w:id="292"/>
+      <w:bookmarkEnd w:id="306"/>
       <w:r>
         <w:t>]</w:t>
       </w:r>
@@ -11013,6 +10736,7 @@
         <w:pStyle w:val="Newparagraph"/>
       </w:pPr>
       <w:r>
+        <w:lastRenderedPageBreak/>
         <w:fldChar w:fldCharType="begin"/>
       </w:r>
       <w:r>
@@ -11034,11 +10758,7 @@
         <w:fldChar w:fldCharType="end"/>
       </w:r>
       <w:r>
-        <w:t xml:space="preserve">a shows a close-up section of the DMC DN mosaic where a hot spot (i.e. a BRDF effect where sunlight is strongly reflected back into the camera) and seam lines </w:t>
-      </w:r>
-      <w:r>
-        <w:lastRenderedPageBreak/>
-        <w:t xml:space="preserve">between adjacent images are visible.  </w:t>
+        <w:t xml:space="preserve">a shows a close-up section of the DMC DN mosaic where a hot spot (i.e. a BRDF effect where sunlight is strongly reflected back into the camera) and seam lines between adjacent images are visible.  </w:t>
       </w:r>
       <w:r>
         <w:fldChar w:fldCharType="begin"/>
@@ -11147,8 +10867,8 @@
       <w:r>
         <w:t>[</w:t>
       </w:r>
-      <w:bookmarkStart w:id="293" w:name="_Ref447547463"/>
-      <w:bookmarkStart w:id="294" w:name="_Toc448324356"/>
+      <w:bookmarkStart w:id="307" w:name="_Ref447547463"/>
+      <w:bookmarkStart w:id="308" w:name="_Toc448324356"/>
       <w:r>
         <w:t xml:space="preserve">Figure </w:t>
       </w:r>
@@ -11170,11 +10890,11 @@
       <w:r>
         <w:fldChar w:fldCharType="end"/>
       </w:r>
-      <w:bookmarkEnd w:id="293"/>
+      <w:bookmarkEnd w:id="307"/>
       <w:r>
         <w:t>. Reduction of hot spot and seam lines, with (a) showing raw DN images including hot spot and seam lines and (b) the corrected surface reflectance image</w:t>
       </w:r>
-      <w:bookmarkEnd w:id="294"/>
+      <w:bookmarkEnd w:id="308"/>
       <w:r>
         <w:t>]</w:t>
       </w:r>
@@ -11184,12 +10904,12 @@
       <w:pPr>
         <w:pStyle w:val="Heading2"/>
       </w:pPr>
-      <w:bookmarkStart w:id="295" w:name="_Toc448324297"/>
-      <w:bookmarkStart w:id="296" w:name="_Toc394607646"/>
+      <w:bookmarkStart w:id="309" w:name="_Toc448324297"/>
+      <w:bookmarkStart w:id="310" w:name="_Toc394607646"/>
       <w:r>
         <w:t>MODIS Statistical Comparison</w:t>
       </w:r>
-      <w:bookmarkEnd w:id="295"/>
+      <w:bookmarkEnd w:id="309"/>
     </w:p>
     <w:p>
       <w:pPr>
@@ -11259,15 +10979,7 @@
         <w:fldChar w:fldCharType="end"/>
       </w:r>
       <w:r>
-        <w:t xml:space="preserve"> shows similar scatter plots for the DMC and MODIS surface reflectance values.  Differences in the MODIS and DMC surface reflectance values at MODIS resolution are in part due to the use of the cubic spline interpolation to </w:t>
-      </w:r>
-      <w:proofErr w:type="spellStart"/>
-      <w:r>
-        <w:t>upsample</w:t>
-      </w:r>
-      <w:proofErr w:type="spellEnd"/>
-      <w:r>
-        <w:t xml:space="preserve"> the </w:t>
+        <w:t xml:space="preserve"> shows similar scatter plots for the DMC and MODIS surface reflectance values.  Differences in the MODIS and DMC surface reflectance values at MODIS resolution are in part due to the use of the cubic spline interpolation to upsample the </w:t>
       </w:r>
       <w:r>
         <w:rPr>
@@ -11287,39 +10999,7 @@
         <w:t>C</w:t>
       </w:r>
       <w:r>
-        <w:t xml:space="preserve"> </w:t>
-      </w:r>
-      <w:proofErr w:type="spellStart"/>
-      <w:r>
-        <w:t>rasters</w:t>
-      </w:r>
-      <w:proofErr w:type="spellEnd"/>
-      <w:r>
-        <w:t xml:space="preserve"> from the MODIS to DMC resolution.  The spline interpolation is non-invertible (i.e. </w:t>
-      </w:r>
-      <w:proofErr w:type="spellStart"/>
-      <w:r>
-        <w:t>downsampling</w:t>
-      </w:r>
-      <w:proofErr w:type="spellEnd"/>
-      <w:r>
-        <w:t xml:space="preserve"> the </w:t>
-      </w:r>
-      <w:proofErr w:type="spellStart"/>
-      <w:r>
-        <w:t>upsampled</w:t>
-      </w:r>
-      <w:proofErr w:type="spellEnd"/>
-      <w:r>
-        <w:t xml:space="preserve"> </w:t>
-      </w:r>
-      <w:proofErr w:type="spellStart"/>
-      <w:r>
-        <w:t>rasters</w:t>
-      </w:r>
-      <w:proofErr w:type="spellEnd"/>
-      <w:r>
-        <w:t xml:space="preserve"> does not produce the original </w:t>
+        <w:t xml:space="preserve"> rasters from the MODIS to DMC resolution.  The spline interpolation is non-invertible (i.e. downsampling the upsampled rasters does not produce the original </w:t>
       </w:r>
       <w:r>
         <w:rPr>
@@ -11339,15 +11019,7 @@
         <w:t>C</w:t>
       </w:r>
       <w:r>
-        <w:t xml:space="preserve"> </w:t>
-      </w:r>
-      <w:proofErr w:type="spellStart"/>
-      <w:r>
-        <w:t>rasters</w:t>
-      </w:r>
-      <w:proofErr w:type="spellEnd"/>
-      <w:r>
-        <w:t xml:space="preserve">, but successively smooths the data at each application).  As indicated by </w:t>
+        <w:t xml:space="preserve"> rasters, but successively smooths the data at each application).  As indicated by </w:t>
       </w:r>
       <w:r>
         <w:fldChar w:fldCharType="begin"/>
@@ -11419,7 +11091,11 @@
         <w:fldChar w:fldCharType="end"/>
       </w:r>
       <w:r>
-        <w:t xml:space="preserve"> is effectively comparing calibrated values to the values that were used for calibration.  Nevertheless, this comparison serves as a general check on the validity of the method and as an indication of the effect of spline interpolation between the disparate MODIS and DMC resolutions.  MAD, RMS and coefficient of determination statistics are given for the DMC and MODIS surface reflectance values in </w:t>
+        <w:t xml:space="preserve"> is effectively comparing calibrated values to the values that were used for calibration.  Nevertheless, this comparison serves as a general check on the validity of the method and as an indication of the effect of spline interpolation between the disparate MODIS and DMC resolutions.  MAD, RMS and coefficient of determination statistics are given for the DMC and MODIS surface </w:t>
+      </w:r>
+      <w:r>
+        <w:lastRenderedPageBreak/>
+        <w:t xml:space="preserve">reflectance values in </w:t>
       </w:r>
       <w:r>
         <w:fldChar w:fldCharType="begin"/>
@@ -11467,11 +11143,7 @@
         <w:fldChar w:fldCharType="end"/>
       </w:r>
       <w:r>
-        <w:t xml:space="preserve">).  This </w:t>
-      </w:r>
-      <w:r>
-        <w:lastRenderedPageBreak/>
-        <w:t xml:space="preserve">demonstrates the importance of using a reference image from a sensor with similar RSRs to those of the target imagery.  </w:t>
+        <w:t xml:space="preserve">).  This demonstrates the importance of using a reference image from a sensor with similar RSRs to those of the target imagery.  </w:t>
       </w:r>
     </w:p>
     <w:p>
@@ -11488,8 +11160,8 @@
       <w:r>
         <w:t>[</w:t>
       </w:r>
-      <w:bookmarkStart w:id="297" w:name="_Ref447548615"/>
-      <w:bookmarkStart w:id="298" w:name="_Toc448324357"/>
+      <w:bookmarkStart w:id="311" w:name="_Ref447548615"/>
+      <w:bookmarkStart w:id="312" w:name="_Toc448324357"/>
       <w:r>
         <w:t xml:space="preserve">Figure </w:t>
       </w:r>
@@ -11511,11 +11183,11 @@
       <w:r>
         <w:fldChar w:fldCharType="end"/>
       </w:r>
-      <w:bookmarkEnd w:id="297"/>
+      <w:bookmarkEnd w:id="311"/>
       <w:r>
         <w:t>.  DMC DN values and MODIS surface reflectance correlation</w:t>
       </w:r>
-      <w:bookmarkEnd w:id="298"/>
+      <w:bookmarkEnd w:id="312"/>
       <w:r>
         <w:t>]</w:t>
       </w:r>
@@ -11534,9 +11206,9 @@
       <w:r>
         <w:t>[</w:t>
       </w:r>
-      <w:bookmarkStart w:id="299" w:name="_Ref447546798"/>
-      <w:bookmarkStart w:id="300" w:name="_Ref452304734"/>
-      <w:bookmarkStart w:id="301" w:name="_Toc448324358"/>
+      <w:bookmarkStart w:id="313" w:name="_Ref447546798"/>
+      <w:bookmarkStart w:id="314" w:name="_Ref452304734"/>
+      <w:bookmarkStart w:id="315" w:name="_Toc448324358"/>
       <w:r>
         <w:t xml:space="preserve">Figure </w:t>
       </w:r>
@@ -11558,30 +11230,30 @@
       <w:r>
         <w:fldChar w:fldCharType="end"/>
       </w:r>
-      <w:bookmarkEnd w:id="299"/>
-      <w:bookmarkEnd w:id="300"/>
+      <w:bookmarkEnd w:id="313"/>
+      <w:bookmarkEnd w:id="314"/>
       <w:r>
         <w:t xml:space="preserve">.  </w:t>
       </w:r>
-      <w:commentRangeStart w:id="302"/>
-      <w:commentRangeStart w:id="303"/>
+      <w:commentRangeStart w:id="316"/>
+      <w:commentRangeStart w:id="317"/>
       <w:r>
         <w:t>DMC homogenised mosaic and MODIS surface reflectance correlation</w:t>
       </w:r>
-      <w:bookmarkEnd w:id="301"/>
-      <w:commentRangeEnd w:id="302"/>
+      <w:bookmarkEnd w:id="315"/>
+      <w:commentRangeEnd w:id="316"/>
       <w:r>
         <w:rPr>
           <w:rStyle w:val="CommentReference"/>
         </w:rPr>
-        <w:commentReference w:id="302"/>
-      </w:r>
-      <w:commentRangeEnd w:id="303"/>
+        <w:commentReference w:id="316"/>
+      </w:r>
+      <w:commentRangeEnd w:id="317"/>
       <w:r>
         <w:rPr>
           <w:rStyle w:val="CommentReference"/>
         </w:rPr>
-        <w:commentReference w:id="303"/>
+        <w:commentReference w:id="317"/>
       </w:r>
       <w:r>
         <w:t xml:space="preserve">] </w:t>
@@ -11601,9 +11273,9 @@
       <w:r>
         <w:t>[</w:t>
       </w:r>
-      <w:bookmarkStart w:id="304" w:name="_Ref447552510"/>
-      <w:bookmarkStart w:id="305" w:name="_Ref447552506"/>
-      <w:bookmarkStart w:id="306" w:name="_Toc448324324"/>
+      <w:bookmarkStart w:id="318" w:name="_Ref447552510"/>
+      <w:bookmarkStart w:id="319" w:name="_Ref447552506"/>
+      <w:bookmarkStart w:id="320" w:name="_Toc448324324"/>
       <w:r>
         <w:t xml:space="preserve">Table </w:t>
       </w:r>
@@ -11625,12 +11297,12 @@
       <w:r>
         <w:fldChar w:fldCharType="end"/>
       </w:r>
-      <w:bookmarkEnd w:id="304"/>
+      <w:bookmarkEnd w:id="318"/>
       <w:r>
         <w:t>.  Statistical comparison between MODIS and DMC surface reflectance images</w:t>
       </w:r>
-      <w:bookmarkEnd w:id="305"/>
-      <w:bookmarkEnd w:id="306"/>
+      <w:bookmarkEnd w:id="319"/>
+      <w:bookmarkEnd w:id="320"/>
       <w:r>
         <w:t>]</w:t>
       </w:r>
@@ -11644,12 +11316,12 @@
       <w:pPr>
         <w:pStyle w:val="Heading2"/>
       </w:pPr>
-      <w:bookmarkStart w:id="307" w:name="_Toc448324298"/>
+      <w:bookmarkStart w:id="321" w:name="_Toc448324298"/>
       <w:r>
         <w:t>SPOT 5 Statistical Comparison</w:t>
       </w:r>
-      <w:bookmarkEnd w:id="296"/>
-      <w:bookmarkEnd w:id="307"/>
+      <w:bookmarkEnd w:id="310"/>
+      <w:bookmarkEnd w:id="321"/>
     </w:p>
     <w:p>
       <w:pPr>
@@ -11747,31 +11419,11 @@
         <w:fldChar w:fldCharType="end"/>
       </w:r>
       <w:r>
-        <w:t xml:space="preserve">.  Not all of the reflectance differences can be attributed to errors in the homogenised DMC surface </w:t>
-      </w:r>
-      <w:proofErr w:type="spellStart"/>
-      <w:r>
-        <w:t>reflectances</w:t>
-      </w:r>
-      <w:proofErr w:type="spellEnd"/>
-      <w:r>
-        <w:t xml:space="preserve">.  Spatial misalignment of pixels due to </w:t>
-      </w:r>
-      <w:proofErr w:type="spellStart"/>
-      <w:r>
-        <w:t>orthorectification</w:t>
-      </w:r>
-      <w:proofErr w:type="spellEnd"/>
-      <w:r>
-        <w:t xml:space="preserve"> differences and errors in the SPOT 5 surface </w:t>
-      </w:r>
-      <w:proofErr w:type="spellStart"/>
-      <w:r>
-        <w:t>reflectances</w:t>
-      </w:r>
-      <w:proofErr w:type="spellEnd"/>
-      <w:r>
-        <w:t xml:space="preserve"> also contribute to the recorded differences.  Despite the contribution of other error sources, these reflectance differences compare well to figures reported by other aerial image correction methods.  </w:t>
+        <w:t xml:space="preserve">.  Not all of the reflectance differences can be attributed to errors in the homogenised DMC surface reflectances.  Spatial misalignment of pixels due to orthorectification differences and errors in the SPOT 5 surface reflectances also contribute to the recorded differences.  Despite the contribution of other error sources, </w:t>
+      </w:r>
+      <w:r>
+        <w:lastRenderedPageBreak/>
+        <w:t xml:space="preserve">these reflectance differences compare well to figures reported by other aerial image correction methods.  </w:t>
       </w:r>
       <w:r>
         <w:fldChar w:fldCharType="begin" w:fldLock="1"/>
@@ -11808,19 +11460,7 @@
       </w:r>
       <w:r>
         <w:softHyphen/>
-        <w:t xml:space="preserve">–10% </w:t>
-      </w:r>
-      <w:r>
-        <w:lastRenderedPageBreak/>
-        <w:t xml:space="preserve">measured on placed targets of known reflectance for their aerial mosaic correction technique, and in the </w:t>
-      </w:r>
-      <w:proofErr w:type="spellStart"/>
-      <w:r>
-        <w:t>aerotriangulation</w:t>
-      </w:r>
-      <w:proofErr w:type="spellEnd"/>
-      <w:r>
-        <w:t xml:space="preserve"> approach of </w:t>
+        <w:t xml:space="preserve">–10% measured on placed targets of known reflectance for their aerial mosaic correction technique, and in the aerotriangulation approach of </w:t>
       </w:r>
       <w:r>
         <w:fldChar w:fldCharType="begin" w:fldLock="1"/>
@@ -12000,22 +11640,22 @@
       <w:r>
         <w:t xml:space="preserve"> values </w:t>
       </w:r>
-      <w:ins w:id="308" w:author="dugalh" w:date="2018-04-25T17:30:00Z">
+      <w:ins w:id="322" w:author="dugalh" w:date="2018-04-25T17:30:00Z">
         <w:r>
           <w:t xml:space="preserve">show a moderately strong correlation </w:t>
         </w:r>
       </w:ins>
-      <w:del w:id="309" w:author="dugalh" w:date="2018-04-25T17:30:00Z">
+      <w:del w:id="323" w:author="dugalh" w:date="2018-04-25T17:30:00Z">
         <w:r>
           <w:delText xml:space="preserve">are </w:delText>
         </w:r>
       </w:del>
-      <w:del w:id="310" w:author="dugalh" w:date="2018-03-29T14:05:00Z">
+      <w:del w:id="324" w:author="dugalh" w:date="2018-03-29T14:05:00Z">
         <w:r>
           <w:delText xml:space="preserve">fairly </w:delText>
         </w:r>
       </w:del>
-      <w:del w:id="311" w:author="dugalh" w:date="2018-04-25T17:30:00Z">
+      <w:del w:id="325" w:author="dugalh" w:date="2018-04-25T17:30:00Z">
         <w:r>
           <w:delText xml:space="preserve">low </w:delText>
         </w:r>
@@ -12026,7 +11666,7 @@
       <w:r>
         <w:t>0.</w:t>
       </w:r>
-      <w:del w:id="312" w:author="dugalh" w:date="2018-03-29T14:05:00Z">
+      <w:del w:id="326" w:author="dugalh" w:date="2018-03-29T14:05:00Z">
         <w:r>
           <w:delText>719</w:delText>
         </w:r>
@@ -12034,7 +11674,7 @@
           <w:delText xml:space="preserve"> </w:delText>
         </w:r>
       </w:del>
-      <w:ins w:id="313" w:author="dugalh" w:date="2018-03-29T14:05:00Z">
+      <w:ins w:id="327" w:author="dugalh" w:date="2018-03-29T14:05:00Z">
         <w:r>
           <w:t xml:space="preserve">84 </w:t>
         </w:r>
@@ -12185,11 +11825,11 @@
         <w:fldChar w:fldCharType="end"/>
       </w:r>
       <w:r>
-        <w:t xml:space="preserve">.  These spectra were manually selected from single pixels in homogenous areas.  There is a marked improvement in the similarity of the DMC and SPOT 5 surface reflectance values after homogenisation for these critical cases.  The MAD and RMS difference of the SPOT 5 and DMC diagnostic reflectance spectra are 4.52% and 5.70% respectively.  While not </w:t>
+        <w:t xml:space="preserve">.  These spectra were manually selected from single pixels in homogenous areas.  There is a marked improvement in the similarity of the DMC and SPOT 5 surface reflectance values after </w:t>
       </w:r>
       <w:r>
         <w:lastRenderedPageBreak/>
-        <w:t xml:space="preserve">representative of wider variation, these values are similar to the ones produced by the statistical image analysis (see </w:t>
+        <w:t xml:space="preserve">homogenisation for these critical cases.  The MAD and RMS difference of the SPOT 5 and DMC diagnostic reflectance spectra are 4.52% and 5.70% respectively.  While not representative of wider variation, these values are similar to the ones produced by the statistical image analysis (see </w:t>
       </w:r>
       <w:r>
         <w:fldChar w:fldCharType="begin"/>
@@ -12504,10 +12144,10 @@
       <w:r>
         <w:t>[</w:t>
       </w:r>
-      <w:bookmarkStart w:id="314" w:name="_Ref391064113"/>
-      <w:bookmarkStart w:id="315" w:name="_Toc448324359"/>
-      <w:bookmarkStart w:id="316" w:name="_Toc391220531"/>
-      <w:bookmarkStart w:id="317" w:name="_Toc394582254"/>
+      <w:bookmarkStart w:id="328" w:name="_Ref391064113"/>
+      <w:bookmarkStart w:id="329" w:name="_Toc448324359"/>
+      <w:bookmarkStart w:id="330" w:name="_Toc391220531"/>
+      <w:bookmarkStart w:id="331" w:name="_Toc394582254"/>
       <w:r>
         <w:t xml:space="preserve">Figure </w:t>
       </w:r>
@@ -12529,7 +12169,7 @@
       <w:r>
         <w:fldChar w:fldCharType="end"/>
       </w:r>
-      <w:bookmarkEnd w:id="314"/>
+      <w:bookmarkEnd w:id="328"/>
       <w:r>
         <w:t>.  DMC and SPOT 5 surface reflectance comparison with</w:t>
       </w:r>
@@ -12566,9 +12206,9 @@
       <w:r>
         <w:t>image</w:t>
       </w:r>
-      <w:bookmarkEnd w:id="315"/>
-      <w:bookmarkEnd w:id="316"/>
-      <w:bookmarkEnd w:id="317"/>
+      <w:bookmarkEnd w:id="329"/>
+      <w:bookmarkEnd w:id="330"/>
+      <w:bookmarkEnd w:id="331"/>
       <w:r>
         <w:t>]</w:t>
       </w:r>
@@ -12578,10 +12218,10 @@
       <w:r>
         <w:t>[</w:t>
       </w:r>
-      <w:bookmarkStart w:id="318" w:name="_Ref447606984"/>
-      <w:bookmarkStart w:id="319" w:name="_Ref452304797"/>
-      <w:bookmarkStart w:id="320" w:name="_Ref447557093"/>
-      <w:bookmarkStart w:id="321" w:name="_Toc448324360"/>
+      <w:bookmarkStart w:id="332" w:name="_Ref447606984"/>
+      <w:bookmarkStart w:id="333" w:name="_Ref452304797"/>
+      <w:bookmarkStart w:id="334" w:name="_Ref447557093"/>
+      <w:bookmarkStart w:id="335" w:name="_Toc448324360"/>
       <w:r>
         <w:t xml:space="preserve">Figure </w:t>
       </w:r>
@@ -12603,16 +12243,16 @@
       <w:r>
         <w:fldChar w:fldCharType="end"/>
       </w:r>
-      <w:bookmarkEnd w:id="318"/>
-      <w:bookmarkEnd w:id="319"/>
+      <w:bookmarkEnd w:id="332"/>
+      <w:bookmarkEnd w:id="333"/>
       <w:r>
         <w:t xml:space="preserve">.  DMC and SPOT 5 </w:t>
       </w:r>
-      <w:bookmarkEnd w:id="320"/>
+      <w:bookmarkEnd w:id="334"/>
       <w:r>
         <w:t>RSRs</w:t>
       </w:r>
-      <w:bookmarkEnd w:id="321"/>
+      <w:bookmarkEnd w:id="335"/>
       <w:r>
         <w:t>]</w:t>
       </w:r>
@@ -12631,8 +12271,8 @@
       <w:r>
         <w:t>[</w:t>
       </w:r>
-      <w:bookmarkStart w:id="322" w:name="_Ref447612399"/>
-      <w:bookmarkStart w:id="323" w:name="_Toc448324361"/>
+      <w:bookmarkStart w:id="336" w:name="_Ref447612399"/>
+      <w:bookmarkStart w:id="337" w:name="_Toc448324361"/>
       <w:r>
         <w:t xml:space="preserve">Figure </w:t>
       </w:r>
@@ -12654,11 +12294,11 @@
       <w:r>
         <w:fldChar w:fldCharType="end"/>
       </w:r>
-      <w:bookmarkEnd w:id="322"/>
+      <w:bookmarkEnd w:id="336"/>
       <w:r>
         <w:t>.  DMC DN mosaic and SPOT 5 surface reflectance correlation</w:t>
       </w:r>
-      <w:bookmarkEnd w:id="323"/>
+      <w:bookmarkEnd w:id="337"/>
       <w:r>
         <w:t>]</w:t>
       </w:r>
@@ -12677,8 +12317,8 @@
       <w:r>
         <w:t>[</w:t>
       </w:r>
-      <w:bookmarkStart w:id="324" w:name="_Ref447612403"/>
-      <w:bookmarkStart w:id="325" w:name="_Toc448324362"/>
+      <w:bookmarkStart w:id="338" w:name="_Ref447612403"/>
+      <w:bookmarkStart w:id="339" w:name="_Toc448324362"/>
       <w:r>
         <w:t xml:space="preserve">Figure </w:t>
       </w:r>
@@ -12700,11 +12340,11 @@
       <w:r>
         <w:fldChar w:fldCharType="end"/>
       </w:r>
-      <w:bookmarkEnd w:id="324"/>
+      <w:bookmarkEnd w:id="338"/>
       <w:r>
         <w:t>.  DMC homogenised mosaic and SPOT 5 surface reflectance correlation</w:t>
       </w:r>
-      <w:bookmarkEnd w:id="325"/>
+      <w:bookmarkEnd w:id="339"/>
       <w:r>
         <w:t xml:space="preserve">] </w:t>
       </w:r>
@@ -12723,7 +12363,7 @@
       <w:r>
         <w:t>[</w:t>
       </w:r>
-      <w:bookmarkStart w:id="326" w:name="_Ref475458708"/>
+      <w:bookmarkStart w:id="340" w:name="_Ref475458708"/>
       <w:r>
         <w:t xml:space="preserve">Figure </w:t>
       </w:r>
@@ -12745,7 +12385,7 @@
       <w:r>
         <w:fldChar w:fldCharType="end"/>
       </w:r>
-      <w:bookmarkEnd w:id="326"/>
+      <w:bookmarkEnd w:id="340"/>
       <w:r>
         <w:t>.  MODIS and SPOT 5 surface reflectance correlation]</w:t>
       </w:r>
@@ -12764,7 +12404,7 @@
       <w:r>
         <w:t>[</w:t>
       </w:r>
-      <w:bookmarkStart w:id="327" w:name="_Ref475460203"/>
+      <w:bookmarkStart w:id="341" w:name="_Ref475460203"/>
       <w:r>
         <w:t xml:space="preserve">Table </w:t>
       </w:r>
@@ -12786,7 +12426,7 @@
       <w:r>
         <w:fldChar w:fldCharType="end"/>
       </w:r>
-      <w:bookmarkEnd w:id="327"/>
+      <w:bookmarkEnd w:id="341"/>
       <w:r>
         <w:t xml:space="preserve">. </w:t>
       </w:r>
@@ -12811,9 +12451,9 @@
       <w:r>
         <w:t>[</w:t>
       </w:r>
-      <w:bookmarkStart w:id="328" w:name="_Ref447556200"/>
-      <w:bookmarkStart w:id="329" w:name="_Ref452304869"/>
-      <w:bookmarkStart w:id="330" w:name="_Toc448324325"/>
+      <w:bookmarkStart w:id="342" w:name="_Ref447556200"/>
+      <w:bookmarkStart w:id="343" w:name="_Ref452304869"/>
+      <w:bookmarkStart w:id="344" w:name="_Toc448324325"/>
       <w:r>
         <w:t xml:space="preserve">Table </w:t>
       </w:r>
@@ -12835,8 +12475,8 @@
       <w:r>
         <w:fldChar w:fldCharType="end"/>
       </w:r>
-      <w:bookmarkEnd w:id="328"/>
-      <w:bookmarkEnd w:id="329"/>
+      <w:bookmarkEnd w:id="342"/>
+      <w:bookmarkEnd w:id="343"/>
       <w:r>
         <w:t>.</w:t>
       </w:r>
@@ -12846,7 +12486,7 @@
       <w:r>
         <w:t xml:space="preserve"> Statistical comparison between SPOT 5 and DMC surface reflectance images</w:t>
       </w:r>
-      <w:bookmarkEnd w:id="330"/>
+      <w:bookmarkEnd w:id="344"/>
       <w:r>
         <w:t>]</w:t>
       </w:r>
@@ -12865,8 +12505,8 @@
       <w:r>
         <w:t>[</w:t>
       </w:r>
-      <w:bookmarkStart w:id="331" w:name="_Ref475615975"/>
-      <w:bookmarkStart w:id="332" w:name="_Ref475615969"/>
+      <w:bookmarkStart w:id="345" w:name="_Ref475615975"/>
+      <w:bookmarkStart w:id="346" w:name="_Ref475615969"/>
       <w:r>
         <w:t xml:space="preserve">Figure </w:t>
       </w:r>
@@ -12888,11 +12528,11 @@
       <w:r>
         <w:fldChar w:fldCharType="end"/>
       </w:r>
-      <w:bookmarkEnd w:id="331"/>
+      <w:bookmarkEnd w:id="345"/>
       <w:r>
         <w:t>.  Comparison of DMC and SPOT 5 spectra</w:t>
       </w:r>
-      <w:bookmarkEnd w:id="332"/>
+      <w:bookmarkEnd w:id="346"/>
       <w:r>
         <w:t xml:space="preserve">] </w:t>
       </w:r>
@@ -12906,11 +12546,11 @@
       <w:pPr>
         <w:pStyle w:val="Heading1"/>
       </w:pPr>
-      <w:bookmarkStart w:id="333" w:name="_Ref452458695"/>
+      <w:bookmarkStart w:id="347" w:name="_Ref452458695"/>
       <w:r>
         <w:t>Conclusions</w:t>
       </w:r>
-      <w:bookmarkEnd w:id="333"/>
+      <w:bookmarkEnd w:id="347"/>
     </w:p>
     <w:p>
       <w:pPr>
@@ -12947,7 +12587,7 @@
         <w:lastRenderedPageBreak/>
         <w:t>been corrected for atmospheric and BRDF effects.  It is shown that a spatially varying linear model can be used to approximate the relationship between the DN measured by the aerial sensor and the surface reflectance of the satellite image.  The parameters of the model are estimated for each satellite pixel location using least squares</w:t>
       </w:r>
-      <w:ins w:id="334" w:author="dugalh" w:date="2018-04-23T16:05:00Z">
+      <w:ins w:id="348" w:author="dugalh" w:date="2018-04-23T16:05:00Z">
         <w:r>
           <w:t xml:space="preserve"> regression</w:t>
         </w:r>
@@ -13091,17 +12731,17 @@
       <w:pPr>
         <w:pStyle w:val="Newparagraph"/>
       </w:pPr>
-      <w:commentRangeStart w:id="335"/>
-      <w:commentRangeStart w:id="336"/>
+      <w:commentRangeStart w:id="349"/>
+      <w:commentRangeStart w:id="350"/>
       <w:r>
         <w:t>The proposed technique does not require explicit BRDF and atmospheric correction</w:t>
       </w:r>
-      <w:ins w:id="337" w:author="dugalh" w:date="2018-04-25T17:32:00Z">
+      <w:ins w:id="351" w:author="dugalh" w:date="2018-04-25T17:32:00Z">
         <w:r>
           <w:t>;</w:t>
         </w:r>
       </w:ins>
-      <w:del w:id="338" w:author="dugalh" w:date="2018-04-25T17:32:00Z">
+      <w:del w:id="352" w:author="dugalh" w:date="2018-04-25T17:32:00Z">
         <w:r>
           <w:delText>,</w:delText>
         </w:r>
@@ -13109,7 +12749,7 @@
       <w:r>
         <w:t xml:space="preserve"> and mosaic normalisation techniques to reduce seam lines</w:t>
       </w:r>
-      <w:ins w:id="339" w:author="dugalh" w:date="2018-04-24T12:01:00Z">
+      <w:ins w:id="353" w:author="dugalh" w:date="2018-04-24T12:01:00Z">
         <w:r>
           <w:t xml:space="preserve"> are not necessary</w:t>
         </w:r>
@@ -13117,19 +12757,19 @@
       <w:r>
         <w:t xml:space="preserve">.  </w:t>
       </w:r>
-      <w:commentRangeEnd w:id="335"/>
+      <w:commentRangeEnd w:id="349"/>
       <w:r>
         <w:rPr>
           <w:rStyle w:val="CommentReference"/>
         </w:rPr>
-        <w:commentReference w:id="335"/>
-      </w:r>
-      <w:commentRangeEnd w:id="336"/>
+        <w:commentReference w:id="349"/>
+      </w:r>
+      <w:commentRangeEnd w:id="350"/>
       <w:r>
         <w:rPr>
           <w:rStyle w:val="CommentReference"/>
         </w:rPr>
-        <w:commentReference w:id="336"/>
+        <w:commentReference w:id="350"/>
       </w:r>
       <w:r>
         <w:t xml:space="preserve">The spatially </w:t>
@@ -13197,14 +12837,12 @@
       <w:pPr>
         <w:pStyle w:val="Newparagraph"/>
       </w:pPr>
-      <w:bookmarkStart w:id="340" w:name="_GoBack"/>
-      <w:bookmarkEnd w:id="340"/>
     </w:p>
     <w:p>
       <w:pPr>
         <w:pStyle w:val="Newparagraph"/>
       </w:pPr>
-      <w:commentRangeStart w:id="341"/>
+      <w:commentRangeStart w:id="354"/>
       <w:r>
         <w:t xml:space="preserve">While the results of the surface reflectance homogenisation technique were surprisingly good given the simplicity of the method, some aspects warrant further investigation.  The effects of including the offset parameter, </w:t>
       </w:r>
@@ -13239,13 +12877,13 @@
       <w:r>
         <w:t xml:space="preserve">.  Strong emphasis is placed on accurate calibration of the MISR data as its instrument captures </w:t>
       </w:r>
-      <w:commentRangeEnd w:id="341"/>
+      <w:commentRangeEnd w:id="354"/>
       <w:r>
         <w:rPr>
           <w:rStyle w:val="CommentReference"/>
         </w:rPr>
         <w:lastRenderedPageBreak/>
-        <w:commentReference w:id="341"/>
+        <w:commentReference w:id="354"/>
       </w:r>
       <w:r>
         <w:t xml:space="preserve">data at nine different angles, which allows a more accurate modelling of the BRDF compared to the kernel-based approach followed in the calibration of the MODIS data </w:t>
@@ -13295,47 +12933,7 @@
         <w:pStyle w:val="Acknowledgements"/>
       </w:pPr>
       <w:r>
-        <w:t xml:space="preserve">We would like to thank Jan </w:t>
-      </w:r>
-      <w:proofErr w:type="spellStart"/>
-      <w:r>
-        <w:t>Vlok</w:t>
-      </w:r>
-      <w:proofErr w:type="spellEnd"/>
-      <w:r>
-        <w:t xml:space="preserve"> for proposing the vegetation mapping study that led to this research and for assistance in selecting the study area, Adrian </w:t>
-      </w:r>
-      <w:proofErr w:type="spellStart"/>
-      <w:r>
-        <w:t>Roos</w:t>
-      </w:r>
-      <w:proofErr w:type="spellEnd"/>
-      <w:r>
-        <w:t xml:space="preserve"> and Intergraph South Africa for providing a licence for Intergraph PPS, Bernard Jacobs of </w:t>
-      </w:r>
-      <w:proofErr w:type="spellStart"/>
-      <w:r>
-        <w:t>Geospace</w:t>
-      </w:r>
-      <w:proofErr w:type="spellEnd"/>
-      <w:r>
-        <w:t xml:space="preserve"> International for assistance in understanding the NGI image processing workflow and in obtaining DMC RSR data, Theo </w:t>
-      </w:r>
-      <w:proofErr w:type="spellStart"/>
-      <w:r>
-        <w:t>Pauw</w:t>
-      </w:r>
-      <w:proofErr w:type="spellEnd"/>
-      <w:r>
-        <w:t xml:space="preserve"> and Garth Stephenson of CGA for assistance with computing and software resources, Julie </w:t>
-      </w:r>
-      <w:proofErr w:type="spellStart"/>
-      <w:r>
-        <w:t>Verhulp</w:t>
-      </w:r>
-      <w:proofErr w:type="spellEnd"/>
-      <w:r>
-        <w:t xml:space="preserve"> and NGI for provision of the aerial imagery and </w:t>
+        <w:t xml:space="preserve">We would like to thank Jan Vlok for proposing the vegetation mapping study that led to this research and for assistance in selecting the study area, Adrian Roos and Intergraph South Africa for providing a licence for Intergraph PPS, Bernard Jacobs of Geospace International for assistance in understanding the NGI image processing workflow and in obtaining DMC RSR data, Theo Pauw and Garth Stephenson of CGA for assistance with computing and software resources, Julie Verhulp and NGI for provision of the aerial imagery and </w:t>
       </w:r>
       <w:r>
         <w:t xml:space="preserve">www.linguafix.net </w:t>
@@ -13347,15 +12945,7 @@
         <w:t xml:space="preserve">anguage editing. </w:t>
       </w:r>
       <w:r>
-        <w:t xml:space="preserve"> This work was supported by funding from the </w:t>
-      </w:r>
-      <w:proofErr w:type="spellStart"/>
-      <w:r>
-        <w:t>Gamtoos</w:t>
-      </w:r>
-      <w:proofErr w:type="spellEnd"/>
-      <w:r>
-        <w:t xml:space="preserve"> Irrigation Board (GIB).  GIB was otherwise not involved in this research.  </w:t>
+        <w:t xml:space="preserve"> This work was supported by funding from the Gamtoos Irrigation Board (GIB).  GIB was otherwise not involved in this research.  </w:t>
       </w:r>
       <w:r>
         <w:t>The financial assistance of the National Research Foundation (NRF) towards this research is hereby acknowledged. Opinions expressed and conclusions arrived at, are those of the author</w:t>
@@ -14425,16 +14015,9 @@
     </w:p>
     <w:sectPr>
       <w:pgSz w:w="11906" w:h="16838"/>
-      <w:pgMar w:top="1440" w:right="1440" w:bottom="1440" w:left="1440" w:header="706" w:footer="706" w:gutter="0"/>
-      <w:lnNumType w:countBy="1"/>
+      <w:pgMar w:top="1440" w:right="1440" w:bottom="1440" w:left="1440" w:header="708" w:footer="708" w:gutter="0"/>
       <w:cols w:space="708"/>
       <w:docGrid w:linePitch="360"/>
-      <w:sectPrChange w:id="342" w:author="reviewer1" w:date="2018-03-18T19:13:00Z">
-        <w:sectPr>
-          <w:pgMar w:top="1440" w:right="1440" w:bottom="1440" w:left="1440" w:header="708" w:footer="708" w:gutter="0"/>
-          <w:lnNumType w:countBy="0"/>
-        </w:sectPr>
-      </w:sectPrChange>
     </w:sectPr>
   </w:body>
 </w:document>
@@ -14478,15 +14061,7 @@
         <w:annotationRef/>
       </w:r>
       <w:r>
-        <w:t xml:space="preserve">Can we get a Landsat well calibrated reference i.e. atmospheric and BRDF corrected?  Last time I checked the answer was no, hence we use MODIS.  But </w:t>
-      </w:r>
-      <w:proofErr w:type="spellStart"/>
-      <w:r>
-        <w:t>lets</w:t>
-      </w:r>
-      <w:proofErr w:type="spellEnd"/>
-      <w:r>
-        <w:t xml:space="preserve"> check up on this and make a reference.</w:t>
+        <w:t>Can we get a Landsat well calibrated reference i.e. atmospheric and BRDF corrected?  Last time I checked the answer was no, hence we use MODIS.  But lets check up on this and make a reference.</w:t>
       </w:r>
     </w:p>
   </w:comment>
@@ -14505,21 +14080,7 @@
         <w:rPr>
           <w:rStyle w:val="CommentReference"/>
         </w:rPr>
-        <w:t xml:space="preserve">There are results to back up the claim on p14 </w:t>
-      </w:r>
-      <w:proofErr w:type="spellStart"/>
-      <w:r>
-        <w:rPr>
-          <w:rStyle w:val="CommentReference"/>
-        </w:rPr>
-        <w:t>ll</w:t>
-      </w:r>
-      <w:proofErr w:type="spellEnd"/>
-      <w:r>
-        <w:rPr>
-          <w:rStyle w:val="CommentReference"/>
-        </w:rPr>
-        <w:t xml:space="preserve"> 25-27.  We can perhaps describe why this is so.</w:t>
+        <w:t>There are results to back up the claim on p14 ll 25-27.  We can perhaps describe why this is so.</w:t>
       </w:r>
     </w:p>
   </w:comment>
@@ -14569,23 +14130,7 @@
         <w:annotationRef/>
       </w:r>
       <w:r>
-        <w:t xml:space="preserve">It is not a radiometric calibration of the camera but of the camera – atmosphere –surface interaction.  The camera images used in the case study are already </w:t>
-      </w:r>
-      <w:proofErr w:type="spellStart"/>
-      <w:r>
-        <w:t>radiometrically</w:t>
-      </w:r>
-      <w:proofErr w:type="spellEnd"/>
-      <w:r>
-        <w:t xml:space="preserve"> calibrated for the camera and this is a requirement to satisfy </w:t>
-      </w:r>
-      <w:proofErr w:type="spellStart"/>
-      <w:r>
-        <w:t>eq</w:t>
-      </w:r>
-      <w:proofErr w:type="spellEnd"/>
-      <w:r>
-        <w:t xml:space="preserve"> 5 as is made explicit after eq1 on pg7</w:t>
+        <w:t>It is not a radiometric calibration of the camera but of the camera – atmosphere –surface interaction.  The camera images used in the case study are already radiometrically calibrated for the camera and this is a requirement to satisfy eq 5 as is made explicit after eq1 on pg7</w:t>
       </w:r>
     </w:p>
     <w:p>
@@ -14629,13 +14174,8 @@
         </w:rPr>
         <w:annotationRef/>
       </w:r>
-      <w:proofErr w:type="gramStart"/>
-      <w:r>
-        <w:t>maybe</w:t>
-      </w:r>
-      <w:proofErr w:type="gramEnd"/>
-      <w:r>
-        <w:t xml:space="preserve"> “lease squares regression”? Please clarify.</w:t>
+      <w:r>
+        <w:t>maybe “lease squares regression”? Please clarify.</w:t>
       </w:r>
       <w:r>
         <w:br/>
@@ -14653,13 +14193,8 @@
         </w:rPr>
         <w:annotationRef/>
       </w:r>
-      <w:proofErr w:type="gramStart"/>
-      <w:r>
-        <w:t>the</w:t>
-      </w:r>
-      <w:proofErr w:type="gramEnd"/>
-      <w:r>
-        <w:t xml:space="preserve"> acronym DMC should be in parenthesis, please check the journal style.</w:t>
+      <w:r>
+        <w:t>the acronym DMC should be in parenthesis, please check the journal style.</w:t>
       </w:r>
     </w:p>
   </w:comment>
@@ -14690,13 +14225,8 @@
         </w:rPr>
         <w:annotationRef/>
       </w:r>
-      <w:proofErr w:type="gramStart"/>
-      <w:r>
-        <w:t>the</w:t>
-      </w:r>
-      <w:proofErr w:type="gramEnd"/>
-      <w:r>
-        <w:t xml:space="preserve"> sentence is not clear to me, please rephrase this sentence.</w:t>
+      <w:r>
+        <w:t>the sentence is not clear to me, please rephrase this sentence.</w:t>
       </w:r>
     </w:p>
   </w:comment>
@@ -14730,17 +14260,8 @@
         </w:rPr>
         <w:annotationRef/>
       </w:r>
-      <w:proofErr w:type="gramStart"/>
-      <w:r>
-        <w:t>as</w:t>
-      </w:r>
-      <w:proofErr w:type="gramEnd"/>
-      <w:r>
-        <w:t xml:space="preserve"> I understand, aerial image such as DMC usually took in a very small yaw and roll angle, why there are large view angles? Or perhaps large field of </w:t>
-      </w:r>
-      <w:proofErr w:type="spellStart"/>
-      <w:r>
-        <w:t>view</w:t>
+      <w:r>
+        <w:t>as I understand, aerial image such as DMC usually took in a very small yaw and roll angle, why there are large view angles? Or perhaps large field of view</w:t>
       </w:r>
       <w:r>
         <w:rPr>
@@ -14751,7 +14272,6 @@
       <w:r>
         <w:t>FOV</w:t>
       </w:r>
-      <w:proofErr w:type="spellEnd"/>
       <w:r>
         <w:rPr>
           <w:rFonts w:ascii="MS Gothic" w:hAnsi="MS Gothic" w:cs="MS Gothic"/>
@@ -14817,15 +14337,7 @@
         <w:annotationRef/>
       </w:r>
       <w:r>
-        <w:t xml:space="preserve">This comment should however mostly be responded to in a covering letter IMO.  See my </w:t>
-      </w:r>
-      <w:proofErr w:type="spellStart"/>
-      <w:r>
-        <w:t>eg</w:t>
-      </w:r>
-      <w:proofErr w:type="spellEnd"/>
-      <w:r>
-        <w:t xml:space="preserve"> responses below.</w:t>
+        <w:t>This comment should however mostly be responded to in a covering letter IMO.  See my eg responses below.</w:t>
       </w:r>
     </w:p>
     <w:p>
@@ -14838,44 +14350,15 @@
         <w:pStyle w:val="CommentText"/>
       </w:pPr>
       <w:r>
-        <w:t>“</w:t>
-      </w:r>
-      <w:proofErr w:type="gramStart"/>
-      <w:r>
-        <w:t>equation</w:t>
-      </w:r>
-      <w:proofErr w:type="gramEnd"/>
-      <w:r>
-        <w:t xml:space="preserve"> 5 is a standard relationship between DN and reflectance for any optical camera, which means equation 1-4 is unnecessary” </w:t>
+        <w:t xml:space="preserve">“equation 5 is a standard relationship between DN and reflectance for any optical camera, which means equation 1-4 is unnecessary” </w:t>
       </w:r>
     </w:p>
     <w:p>
       <w:pPr>
         <w:pStyle w:val="CommentText"/>
       </w:pPr>
-      <w:proofErr w:type="gramStart"/>
-      <w:r>
-        <w:t>eq1-4</w:t>
-      </w:r>
-      <w:proofErr w:type="gramEnd"/>
-      <w:r>
-        <w:t xml:space="preserve"> show how the standard model can be approximated by a linear model in certain circumstances.  </w:t>
-      </w:r>
-      <w:proofErr w:type="gramStart"/>
-      <w:r>
-        <w:t>eq1-4</w:t>
-      </w:r>
-      <w:proofErr w:type="gramEnd"/>
-      <w:r>
-        <w:t xml:space="preserve"> also show what affects (i.e. atmospheric and BRDF effects) the M &amp; C parameters of eq5 and therefore how these parameters may vary over space and time.  This in turn, informs/justifies the formulation of the method as a spatially varying linear model whose parameters are found in a small sliding window (</w:t>
-      </w:r>
-      <w:proofErr w:type="spellStart"/>
-      <w:r>
-        <w:t>eg</w:t>
-      </w:r>
-      <w:proofErr w:type="spellEnd"/>
-      <w:r>
-        <w:t xml:space="preserve"> we know BRDF effect have significant spatial variation and are mainly contained in the M parameter – therefore it is a good idea to use a calibration method that models this).</w:t>
+      <w:r>
+        <w:t>eq1-4 show how the standard model can be approximated by a linear model in certain circumstances.  eq1-4 also show what affects (i.e. atmospheric and BRDF effects) the M &amp; C parameters of eq5 and therefore how these parameters may vary over space and time.  This in turn, informs/justifies the formulation of the method as a spatially varying linear model whose parameters are found in a small sliding window (eg we know BRDF effect have significant spatial variation and are mainly contained in the M parameter – therefore it is a good idea to use a calibration method that models this).</w:t>
       </w:r>
     </w:p>
     <w:p>
@@ -14927,15 +14410,7 @@
         <w:pStyle w:val="CommentText"/>
       </w:pPr>
       <w:r>
-        <w:t xml:space="preserve">The first part of section 2.2 describes factors affecting the choice of reference image and the sliding window parameter estimation which are both core features of the method.  The rest of 2.2. </w:t>
-      </w:r>
-      <w:proofErr w:type="gramStart"/>
-      <w:r>
-        <w:t>discusses</w:t>
-      </w:r>
-      <w:proofErr w:type="gramEnd"/>
-      <w:r>
-        <w:t xml:space="preserve"> how viewing geometry and RSR factors not included in the 2.1 formulation can still be modelled as linear spatially varying effects and are therefore still approximated by the model.  There is also a section discussing the effect of using a coarse resolution reference which was a response to previous reviewers’ comments and is important background information on the limitations of the method.</w:t>
+        <w:t>The first part of section 2.2 describes factors affecting the choice of reference image and the sliding window parameter estimation which are both core features of the method.  The rest of 2.2. discusses how viewing geometry and RSR factors not included in the 2.1 formulation can still be modelled as linear spatially varying effects and are therefore still approximated by the model.  There is also a section discussing the effect of using a coarse resolution reference which was a response to previous reviewers’ comments and is important background information on the limitations of the method.</w:t>
       </w:r>
     </w:p>
     <w:p>
@@ -14955,13 +14430,8 @@
         </w:rPr>
         <w:annotationRef/>
       </w:r>
-      <w:proofErr w:type="gramStart"/>
-      <w:r>
-        <w:t>the</w:t>
-      </w:r>
-      <w:proofErr w:type="gramEnd"/>
-      <w:r>
-        <w:t xml:space="preserve"> acronym DN should be in parenthesis, please check the journal style.</w:t>
+      <w:r>
+        <w:t>the acronym DN should be in parenthesis, please check the journal style.</w:t>
       </w:r>
     </w:p>
   </w:comment>
@@ -14992,13 +14462,8 @@
         </w:rPr>
         <w:annotationRef/>
       </w:r>
-      <w:proofErr w:type="gramStart"/>
-      <w:r>
-        <w:t>should</w:t>
-      </w:r>
-      <w:proofErr w:type="gramEnd"/>
-      <w:r>
-        <w:t xml:space="preserve"> be described as “TOA reflectance” rather than “reflectance”, since the reflectance and TOA reflectance are quite different.</w:t>
+      <w:r>
+        <w:t>should be described as “TOA reflectance” rather than “reflectance”, since the reflectance and TOA reflectance are quite different.</w:t>
       </w:r>
       <w:r>
         <w:br/>
@@ -15033,15 +14498,7 @@
         <w:annotationRef/>
       </w:r>
       <w:r>
-        <w:t xml:space="preserve">Equation (2) should </w:t>
-      </w:r>
-      <w:proofErr w:type="gramStart"/>
-      <w:r>
-        <w:t>be  ,</w:t>
-      </w:r>
-      <w:proofErr w:type="gramEnd"/>
-      <w:r>
-        <w:t xml:space="preserve"> where d is the distance between the sun and the earth in astronomical units.</w:t>
+        <w:t>Equation (2) should be  , where d is the distance between the sun and the earth in astronomical units.</w:t>
       </w:r>
       <w:r>
         <w:br/>
@@ -15060,15 +14517,7 @@
         <w:annotationRef/>
       </w:r>
       <w:r>
-        <w:t xml:space="preserve"> The d only comes in when E is solar irradiance (i.e. at the sun) but here we use </w:t>
-      </w:r>
-      <w:proofErr w:type="spellStart"/>
-      <w:r>
-        <w:t>Es</w:t>
-      </w:r>
-      <w:proofErr w:type="spellEnd"/>
-      <w:r>
-        <w:t xml:space="preserve"> which is TOA/”at sensor” irradiance which makes d irrelevant.</w:t>
+        <w:t xml:space="preserve"> The d only comes in when E is solar irradiance (i.e. at the sun) but here we use Es which is TOA/”at sensor” irradiance which makes d irrelevant.</w:t>
       </w:r>
     </w:p>
   </w:comment>
@@ -15205,15 +14654,7 @@
         <w:annotationRef/>
       </w:r>
       <w:r>
-        <w:t xml:space="preserve">I have made another section for this and added in some extra description about how these effects are still modelled by </w:t>
-      </w:r>
-      <w:proofErr w:type="spellStart"/>
-      <w:r>
-        <w:t>eq</w:t>
-      </w:r>
-      <w:proofErr w:type="spellEnd"/>
-      <w:r>
-        <w:t xml:space="preserve"> 5 to try and clarify.</w:t>
+        <w:t>I have made another section for this and added in some extra description about how these effects are still modelled by eq 5 to try and clarify.</w:t>
       </w:r>
     </w:p>
   </w:comment>
@@ -15279,37 +14720,13 @@
         <w:annotationRef/>
       </w:r>
       <w:r>
-        <w:t xml:space="preserve">It is not possible to perform 2 &amp; 3 without 1.  Reconsider wording and </w:t>
-      </w:r>
-      <w:proofErr w:type="spellStart"/>
-      <w:r>
-        <w:t>eq</w:t>
-      </w:r>
-      <w:proofErr w:type="spellEnd"/>
-      <w:r>
-        <w:t xml:space="preserve"> presentation – he seems to think step 2 involves only ref image but from </w:t>
-      </w:r>
-      <w:proofErr w:type="spellStart"/>
-      <w:r>
-        <w:t>eq</w:t>
-      </w:r>
-      <w:proofErr w:type="spellEnd"/>
-      <w:r>
-        <w:t xml:space="preserve"> 9</w:t>
+        <w:t>It is not possible to perform 2 &amp; 3 without 1.  Reconsider wording and eq presentation – he seems to think step 2 involves only ref image but from eq 9</w:t>
       </w:r>
       <w:r>
         <w:t xml:space="preserve"> (note the explicit reference in step 2)</w:t>
       </w:r>
       <w:r>
-        <w:t xml:space="preserve">, we see we need step 1.  I have added a clarification with </w:t>
-      </w:r>
-      <w:proofErr w:type="spellStart"/>
-      <w:r>
-        <w:t>eq</w:t>
-      </w:r>
-      <w:proofErr w:type="spellEnd"/>
-      <w:r>
-        <w:t xml:space="preserve"> 9 and a bit of re-wording below.</w:t>
+        <w:t>, we see we need step 1.  I have added a clarification with eq 9 and a bit of re-wording below.</w:t>
       </w:r>
     </w:p>
   </w:comment>
@@ -15410,13 +14827,8 @@
       <w:pPr>
         <w:pStyle w:val="CommentText"/>
       </w:pPr>
-      <w:proofErr w:type="spellStart"/>
-      <w:r>
-        <w:t>Adriaan</w:t>
-      </w:r>
-      <w:proofErr w:type="spellEnd"/>
-      <w:r>
-        <w:t xml:space="preserve"> – what do you think?</w:t>
+      <w:r>
+        <w:t>Adriaan – what do you think?</w:t>
       </w:r>
     </w:p>
   </w:comment>
@@ -15461,13 +14873,7 @@
         <w:pStyle w:val="CommentText"/>
       </w:pPr>
       <w:r>
-        <w:t>“</w:t>
-      </w:r>
-      <w:r>
-        <w:t>What is the AOD in those days?</w:t>
-      </w:r>
-      <w:r>
-        <w:t>” I don’t have figures, but specified that the surveys were flown on clear days</w:t>
+        <w:t>“What is the AOD in those days?” I don’t have figures, but specified that the surveys were flown on clear days</w:t>
       </w:r>
       <w:r>
         <w:t>.  AOD from top of atmosphere and from survey altitude may be quite different, so is AOD relevant here?</w:t>
@@ -15483,13 +14889,7 @@
         <w:pStyle w:val="CommentText"/>
       </w:pPr>
       <w:r>
-        <w:t>“</w:t>
-      </w:r>
-      <w:r>
-        <w:t>Is it possible that the impact from no atmospheric correction is much larger than BRDF correction?</w:t>
-      </w:r>
-      <w:r>
-        <w:t>”</w:t>
+        <w:t>“Is it possible that the impact from no atmospheric correction is much larger than BRDF correction?”</w:t>
       </w:r>
     </w:p>
     <w:p>
@@ -15505,15 +14905,7 @@
         <w:t xml:space="preserve">It is v unlikely and the results support this.  But I don’t know why this is a concern for this reviewer.  </w:t>
       </w:r>
       <w:r>
-        <w:t xml:space="preserve">We could demonstrate this more clearly (or at least justify omitting C) by </w:t>
-      </w:r>
-      <w:proofErr w:type="spellStart"/>
-      <w:r>
-        <w:t>eg</w:t>
-      </w:r>
-      <w:proofErr w:type="spellEnd"/>
-      <w:r>
-        <w:t xml:space="preserve"> fitting an offset only model and comparing results. But I think this is beyond the scope of this paper – we say we will look into offsets in another paper </w:t>
+        <w:t xml:space="preserve">We could demonstrate this more clearly (or at least justify omitting C) by eg fitting an offset only model and comparing results. But I think this is beyond the scope of this paper – we say we will look into offsets in another paper </w:t>
       </w:r>
     </w:p>
   </w:comment>
@@ -15542,7 +14934,7 @@
       </w:r>
     </w:p>
   </w:comment>
-  <w:comment w:id="270" w:author="reviewer2" w:date="2018-03-18T19:37:00Z" w:initials="rev2">
+  <w:comment w:id="269" w:author="dugalh" w:date="2018-04-26T12:20:00Z" w:initials="dh">
     <w:p>
       <w:pPr>
         <w:pStyle w:val="CommentText"/>
@@ -15554,11 +14946,52 @@
         <w:annotationRef/>
       </w:r>
       <w:r>
+        <w:t>I need to satisfy reviewer1’s  concern around us not using Landsat – is this OK here?</w:t>
+      </w:r>
+    </w:p>
+    <w:p>
+      <w:pPr>
+        <w:pStyle w:val="CommentText"/>
+      </w:pPr>
+    </w:p>
+    <w:p>
+      <w:pPr>
+        <w:pStyle w:val="CommentText"/>
+      </w:pPr>
+      <w:r>
+        <w:t xml:space="preserve">In the conclusion, </w:t>
+      </w:r>
+      <w:r>
+        <w:t xml:space="preserve">I say </w:t>
+      </w:r>
+      <w:r>
+        <w:t xml:space="preserve">that for future work, </w:t>
+      </w:r>
+      <w:r>
+        <w:t>we should condu</w:t>
+      </w:r>
+      <w:r>
+        <w:t>ct an experiment with a Landsat ref image.</w:t>
+      </w:r>
+    </w:p>
+  </w:comment>
+  <w:comment w:id="284" w:author="reviewer2" w:date="2018-03-18T19:37:00Z" w:initials="rev2">
+    <w:p>
+      <w:pPr>
+        <w:pStyle w:val="CommentText"/>
+      </w:pPr>
+      <w:r>
+        <w:rPr>
+          <w:rStyle w:val="CommentReference"/>
+        </w:rPr>
+        <w:annotationRef/>
+      </w:r>
+      <w:r>
         <w:t>The purpose of this manuscript is to increase the radiometric accuracy of the aerial images. However, in whole manuscript, the authors talked too less about the uncertainty. What is the accuracy of the MODIS MCD43A4? What is accuracy of the algorithm? The accuracy impacted mostly by atmospheric correction, geometry, and RSR difference. But I cannot find any explanations.</w:t>
       </w:r>
     </w:p>
   </w:comment>
-  <w:comment w:id="271" w:author="dugalh" w:date="2018-03-18T20:48:00Z" w:initials="dh">
+  <w:comment w:id="285" w:author="dugalh" w:date="2018-03-18T20:48:00Z" w:initials="dh">
     <w:p>
       <w:pPr>
         <w:pStyle w:val="CommentText"/>
@@ -15604,20 +15037,14 @@
         <w:pStyle w:val="CommentText"/>
       </w:pPr>
       <w:r>
-        <w:t>“</w:t>
-      </w:r>
-      <w:r>
-        <w:t>The accuracy impacted mostly by atmospheric correction, geometry, and RSR difference. But I cannot find any explanations.</w:t>
-      </w:r>
-      <w:r>
-        <w:t>” I don’t know what this means or what he/she wants here.</w:t>
+        <w:t>“The accuracy impacted mostly by atmospheric correction, geometry, and RSR difference. But I cannot find any explanations.” I don’t know what this means or what he/she wants here.</w:t>
       </w:r>
       <w:r>
         <w:t xml:space="preserve">  There are explanations about these effects in section 2.1-2.3.  It is not possible to separate out sources of error in our accuracy assessment – there is very little we can do about this, and the majority/all of related papers have the same problem.</w:t>
       </w:r>
     </w:p>
   </w:comment>
-  <w:comment w:id="272" w:author="reviewer2" w:date="2018-03-18T19:39:00Z" w:initials="rev2">
+  <w:comment w:id="286" w:author="reviewer2" w:date="2018-03-18T19:39:00Z" w:initials="rev2">
     <w:p>
       <w:r>
         <w:rPr>
@@ -15635,7 +15062,7 @@
       </w:pPr>
     </w:p>
   </w:comment>
-  <w:comment w:id="273" w:author="dugalh" w:date="2018-03-18T20:49:00Z" w:initials="dh">
+  <w:comment w:id="287" w:author="dugalh" w:date="2018-03-18T20:49:00Z" w:initials="dh">
     <w:p>
       <w:pPr>
         <w:pStyle w:val="CommentText"/>
@@ -15665,15 +15092,7 @@
         <w:t>ft</w:t>
       </w:r>
       <w:r>
-        <w:t xml:space="preserve"> out (</w:t>
-      </w:r>
-      <w:proofErr w:type="spellStart"/>
-      <w:r>
-        <w:t>Adriaan</w:t>
-      </w:r>
-      <w:proofErr w:type="spellEnd"/>
-      <w:r>
-        <w:t>?)</w:t>
+        <w:t xml:space="preserve"> out (Adriaan?)</w:t>
       </w:r>
     </w:p>
     <w:p>
@@ -15697,13 +15116,7 @@
     </w:p>
     <w:p>
       <w:r>
-        <w:t>“</w:t>
-      </w:r>
-      <w:r>
-        <w:t>I suggest the authors conduct the comparison between wi</w:t>
-      </w:r>
-      <w:r>
-        <w:t xml:space="preserve">th and without BRDF correction.”  </w:t>
+        <w:t xml:space="preserve">“I suggest the authors conduct the comparison between with and without BRDF correction.”  </w:t>
       </w:r>
     </w:p>
     <w:p>
@@ -15725,7 +15138,7 @@
       </w:r>
     </w:p>
   </w:comment>
-  <w:comment w:id="302" w:author="reviewer1" w:date="2018-03-18T19:24:00Z" w:initials="rev1">
+  <w:comment w:id="316" w:author="reviewer1" w:date="2018-03-18T19:24:00Z" w:initials="rev1">
     <w:p>
       <w:pPr>
         <w:pStyle w:val="CommentText"/>
@@ -15750,7 +15163,7 @@
       </w:r>
     </w:p>
   </w:comment>
-  <w:comment w:id="303" w:author="dugalh" w:date="2018-03-18T20:52:00Z" w:initials="dh">
+  <w:comment w:id="317" w:author="dugalh" w:date="2018-03-18T20:52:00Z" w:initials="dh">
     <w:p>
       <w:pPr>
         <w:pStyle w:val="CommentText"/>
@@ -15831,7 +15244,7 @@
       </w:r>
     </w:p>
   </w:comment>
-  <w:comment w:id="335" w:author="reviewer1" w:date="2018-03-18T19:29:00Z" w:initials="rev1">
+  <w:comment w:id="349" w:author="reviewer1" w:date="2018-03-18T19:29:00Z" w:initials="rev1">
     <w:p>
       <w:pPr>
         <w:pStyle w:val="CommentText"/>
@@ -15843,22 +15256,14 @@
         <w:annotationRef/>
       </w:r>
       <w:r>
-        <w:t>“</w:t>
-      </w:r>
-      <w:proofErr w:type="gramStart"/>
-      <w:r>
-        <w:t>and</w:t>
-      </w:r>
-      <w:proofErr w:type="gramEnd"/>
-      <w:r>
-        <w:t xml:space="preserve"> mosaic normalization techniques to reduce seam lines” sentence is not complete.</w:t>
+        <w:t>“and mosaic normalization techniques to reduce seam lines” sentence is not complete.</w:t>
       </w:r>
       <w:r>
         <w:br/>
       </w:r>
     </w:p>
   </w:comment>
-  <w:comment w:id="336" w:author="dugalh" w:date="2018-03-18T20:58:00Z" w:initials="dh">
+  <w:comment w:id="350" w:author="dugalh" w:date="2018-03-18T20:58:00Z" w:initials="dh">
     <w:p>
       <w:pPr>
         <w:pStyle w:val="CommentText"/>
@@ -15869,17 +15274,12 @@
         </w:rPr>
         <w:annotationRef/>
       </w:r>
-      <w:proofErr w:type="gramStart"/>
-      <w:r>
-        <w:t>or</w:t>
-      </w:r>
-      <w:proofErr w:type="gramEnd"/>
-      <w:r>
-        <w:t xml:space="preserve"> mosaic… ?</w:t>
+      <w:r>
+        <w:t>or mosaic… ?</w:t>
       </w:r>
     </w:p>
   </w:comment>
-  <w:comment w:id="341" w:author="reviewer1" w:date="2018-03-18T19:30:00Z" w:initials="rev1">
+  <w:comment w:id="354" w:author="reviewer1" w:date="2018-03-18T19:30:00Z" w:initials="rev1">
     <w:p>
       <w:pPr>
         <w:pStyle w:val="CommentText"/>
@@ -15939,6 +15339,7 @@
   <w15:commentEx w15:paraId="078AC89E" w15:done="0"/>
   <w15:commentEx w15:paraId="27F30D29" w15:paraIdParent="078AC89E" w15:done="0"/>
   <w15:commentEx w15:paraId="6D6DF99A" w15:done="0"/>
+  <w15:commentEx w15:paraId="3273CC62" w15:done="0"/>
   <w15:commentEx w15:paraId="0BE7768B" w15:done="0"/>
   <w15:commentEx w15:paraId="18C4653B" w15:paraIdParent="0BE7768B" w15:done="0"/>
   <w15:commentEx w15:paraId="4AFFFFC1" w15:done="0"/>
@@ -16050,7 +15451,7 @@
           <w:rPr>
             <w:noProof/>
           </w:rPr>
-          <w:t>32</w:t>
+          <w:t>27</w:t>
         </w:r>
         <w:r>
           <w:rPr>
@@ -21204,7 +20605,7 @@
 </file>
 
 <file path=customXml/itemProps1.xml><?xml version="1.0" encoding="utf-8"?>
-<ds:datastoreItem xmlns:ds="http://schemas.openxmlformats.org/officeDocument/2006/customXml" ds:itemID="{CD6A1A74-7F5F-4F19-8C13-0A4CC7EF698A}">
+<ds:datastoreItem xmlns:ds="http://schemas.openxmlformats.org/officeDocument/2006/customXml" ds:itemID="{177A60CC-8D24-4ADB-BFC3-37603582791C}">
   <ds:schemaRefs>
     <ds:schemaRef ds:uri="http://schemas.openxmlformats.org/officeDocument/2006/bibliography"/>
   </ds:schemaRefs>

</xml_diff>